<commit_message>
Modified the tiles txt.
</commit_message>
<xml_diff>
--- a/01.RepairingTheTiles.docx
+++ b/01.RepairingTheTiles.docx
@@ -1,48 +1,58 @@
 
 <file path=word/document.xml><?xml version="1.0" encoding="utf-8"?>
-<w:document xmlns:wpc="http://schemas.microsoft.com/office/word/2010/wordprocessingCanvas" xmlns:mc="http://schemas.openxmlformats.org/markup-compatibility/2006" xmlns:o="urn:schemas-microsoft-com:office:office" xmlns:r="http://schemas.openxmlformats.org/officeDocument/2006/relationships" xmlns:m="http://schemas.openxmlformats.org/officeDocument/2006/math" xmlns:v="urn:schemas-microsoft-com:vml" xmlns:wp14="http://schemas.microsoft.com/office/word/2010/wordprocessingDrawing" xmlns:wp="http://schemas.openxmlformats.org/drawingml/2006/wordprocessingDrawing" xmlns:w10="urn:schemas-microsoft-com:office:word" xmlns:w="http://schemas.openxmlformats.org/wordprocessingml/2006/main" xmlns:w14="http://schemas.microsoft.com/office/word/2010/wordml" xmlns:wpg="http://schemas.microsoft.com/office/word/2010/wordprocessingGroup" xmlns:wpi="http://schemas.microsoft.com/office/word/2010/wordprocessingInk" xmlns:wne="http://schemas.microsoft.com/office/word/2006/wordml" xmlns:wps="http://schemas.microsoft.com/office/word/2010/wordprocessingShape" mc:Ignorable="w14 wp14">
+<w:document xmlns:wpc="http://schemas.microsoft.com/office/word/2010/wordprocessingCanvas" xmlns:cx="http://schemas.microsoft.com/office/drawing/2014/chartex" xmlns:cx1="http://schemas.microsoft.com/office/drawing/2015/9/8/chartex" xmlns:cx2="http://schemas.microsoft.com/office/drawing/2015/10/21/chartex" xmlns:mc="http://schemas.openxmlformats.org/markup-compatibility/2006" xmlns:o="urn:schemas-microsoft-com:office:office" xmlns:r="http://schemas.openxmlformats.org/officeDocument/2006/relationships" xmlns:m="http://schemas.openxmlformats.org/officeDocument/2006/math" xmlns:v="urn:schemas-microsoft-com:vml" xmlns:wp14="http://schemas.microsoft.com/office/word/2010/wordprocessingDrawing" xmlns:wp="http://schemas.openxmlformats.org/drawingml/2006/wordprocessingDrawing" xmlns:w10="urn:schemas-microsoft-com:office:word" xmlns:w="http://schemas.openxmlformats.org/wordprocessingml/2006/main" xmlns:w14="http://schemas.microsoft.com/office/word/2010/wordml" xmlns:w15="http://schemas.microsoft.com/office/word/2012/wordml" xmlns:w16se="http://schemas.microsoft.com/office/word/2015/wordml/symex" xmlns:wpg="http://schemas.microsoft.com/office/word/2010/wordprocessingGroup" xmlns:wpi="http://schemas.microsoft.com/office/word/2010/wordprocessingInk" xmlns:wne="http://schemas.microsoft.com/office/word/2006/wordml" xmlns:wps="http://schemas.microsoft.com/office/word/2010/wordprocessingShape" mc:Ignorable="w14 w15 w16se wp14">
   <w:body>
     <w:p>
       <w:pPr>
-        <w:pStyle w:val="Heading1"/>
-        <w:rPr>
-          <w:lang w:val="bg-BG"/>
-        </w:rPr>
-      </w:pPr>
-      <w:r>
-        <w:rPr>
-          <w:lang w:val="bg-BG"/>
-        </w:rPr>
-        <w:t>Изпит</w:t>
-      </w:r>
-      <w:r>
-        <w:rPr>
-          <w:lang w:val="bg-BG"/>
-        </w:rPr>
-        <w:t xml:space="preserve"> по "Програмиране за начинаещи"</w:t>
-      </w:r>
-      <w:r>
-        <w:rPr>
-          <w:lang w:val="bg-BG"/>
-        </w:rPr>
-        <w:t xml:space="preserve"> – </w:t>
-      </w:r>
-      <w:r>
-        <w:rPr>
-          <w:lang w:val="bg-BG"/>
-        </w:rPr>
-        <w:t>24 април</w:t>
-      </w:r>
-      <w:r>
-        <w:rPr>
-          <w:lang w:val="bg-BG"/>
-        </w:rPr>
-        <w:t xml:space="preserve"> 2016</w:t>
-      </w:r>
+        <w:pStyle w:val="1"/>
+      </w:pPr>
+      <w:r>
+        <w:t>UPDATE WITH TORTOISE</w:t>
+      </w:r>
+      <w:bookmarkStart w:id="0" w:name="_GoBack"/>
+      <w:bookmarkEnd w:id="0"/>
     </w:p>
     <w:p>
       <w:pPr>
-        <w:pStyle w:val="Heading2"/>
+        <w:pStyle w:val="1"/>
+        <w:rPr>
+          <w:lang w:val="bg-BG"/>
+        </w:rPr>
+      </w:pPr>
+      <w:r>
+        <w:rPr>
+          <w:lang w:val="bg-BG"/>
+        </w:rPr>
+        <w:t>Изпит</w:t>
+      </w:r>
+      <w:r>
+        <w:rPr>
+          <w:lang w:val="bg-BG"/>
+        </w:rPr>
+        <w:t xml:space="preserve"> по "Програмиране за начинаещи"</w:t>
+      </w:r>
+      <w:r>
+        <w:rPr>
+          <w:lang w:val="bg-BG"/>
+        </w:rPr>
+        <w:t xml:space="preserve"> – </w:t>
+      </w:r>
+      <w:r>
+        <w:rPr>
+          <w:lang w:val="bg-BG"/>
+        </w:rPr>
+        <w:t>24 април</w:t>
+      </w:r>
+      <w:r>
+        <w:rPr>
+          <w:lang w:val="bg-BG"/>
+        </w:rPr>
+        <w:t xml:space="preserve"> 2016</w:t>
+      </w:r>
+    </w:p>
+    <w:p>
+      <w:pPr>
+        <w:pStyle w:val="2"/>
         <w:numPr>
           <w:ilvl w:val="0"/>
           <w:numId w:val="0"/>
@@ -476,16 +486,7 @@
           <w:b/>
           <w:lang w:val="bg-BG"/>
         </w:rPr>
-        <w:t>П</w:t>
-      </w:r>
-      <w:bookmarkStart w:id="0" w:name="_GoBack"/>
-      <w:bookmarkEnd w:id="0"/>
-      <w:r>
-        <w:rPr>
-          <w:b/>
-          <w:lang w:val="bg-BG"/>
-        </w:rPr>
-        <w:t>ример:</w:t>
+        <w:t>Пример:</w:t>
       </w:r>
       <w:r>
         <w:rPr>
@@ -833,7 +834,7 @@
     </w:p>
     <w:p>
       <w:pPr>
-        <w:pStyle w:val="Heading3"/>
+        <w:pStyle w:val="3"/>
         <w:rPr>
           <w:lang w:val="bg-BG"/>
         </w:rPr>
@@ -881,7 +882,7 @@
     </w:p>
     <w:p>
       <w:pPr>
-        <w:pStyle w:val="ListParagraph"/>
+        <w:pStyle w:val="ac"/>
         <w:numPr>
           <w:ilvl w:val="0"/>
           <w:numId w:val="34"/>
@@ -952,13 +953,14 @@
       <w:r>
         <w:rPr>
           <w:b/>
+          <w:lang w:val="ru-RU"/>
         </w:rPr>
         <w:t>[1...100]</w:t>
       </w:r>
     </w:p>
     <w:p>
       <w:pPr>
-        <w:pStyle w:val="ListParagraph"/>
+        <w:pStyle w:val="ac"/>
         <w:numPr>
           <w:ilvl w:val="0"/>
           <w:numId w:val="34"/>
@@ -1017,49 +1019,14 @@
       <w:r>
         <w:rPr>
           <w:b/>
-        </w:rPr>
-        <w:t>[</w:t>
-      </w:r>
-      <w:r>
-        <w:rPr>
-          <w:b/>
-        </w:rPr>
-        <w:t>0.</w:t>
-      </w:r>
-      <w:r>
-        <w:rPr>
-          <w:b/>
-        </w:rPr>
-        <w:t>1...10</w:t>
-      </w:r>
-      <w:r>
-        <w:rPr>
-          <w:b/>
-        </w:rPr>
-        <w:t>.</w:t>
-      </w:r>
-      <w:r>
-        <w:rPr>
-          <w:b/>
-        </w:rPr>
-        <w:t>0</w:t>
-      </w:r>
-      <w:r>
-        <w:rPr>
-          <w:b/>
-        </w:rPr>
-        <w:t>0</w:t>
-      </w:r>
-      <w:r>
-        <w:rPr>
-          <w:b/>
-        </w:rPr>
-        <w:t>]</w:t>
+          <w:lang w:val="ru-RU"/>
+        </w:rPr>
+        <w:t>[0.1...10.00]</w:t>
       </w:r>
     </w:p>
     <w:p>
       <w:pPr>
-        <w:pStyle w:val="ListParagraph"/>
+        <w:pStyle w:val="ac"/>
         <w:numPr>
           <w:ilvl w:val="0"/>
           <w:numId w:val="34"/>
@@ -1077,6 +1044,9 @@
         <w:t>L</w:t>
       </w:r>
       <w:r>
+        <w:rPr>
+          <w:lang w:val="ru-RU"/>
+        </w:rPr>
         <w:t xml:space="preserve"> </w:t>
       </w:r>
       <w:r>
@@ -1086,6 +1056,9 @@
         <w:t>–</w:t>
       </w:r>
       <w:r>
+        <w:rPr>
+          <w:lang w:val="ru-RU"/>
+        </w:rPr>
         <w:t xml:space="preserve"> </w:t>
       </w:r>
       <w:r>
@@ -1117,37 +1090,14 @@
       <w:r>
         <w:rPr>
           <w:b/>
-        </w:rPr>
-        <w:t>[</w:t>
-      </w:r>
-      <w:r>
-        <w:rPr>
-          <w:b/>
-        </w:rPr>
-        <w:t>0.</w:t>
-      </w:r>
-      <w:r>
-        <w:rPr>
-          <w:b/>
-        </w:rPr>
-        <w:t>1...10</w:t>
-      </w:r>
-      <w:r>
-        <w:rPr>
-          <w:b/>
-        </w:rPr>
-        <w:t>.0</w:t>
-      </w:r>
-      <w:r>
-        <w:rPr>
-          <w:b/>
-        </w:rPr>
-        <w:t>0]</w:t>
+          <w:lang w:val="ru-RU"/>
+        </w:rPr>
+        <w:t>[0.1...10.00]</w:t>
       </w:r>
     </w:p>
     <w:p>
       <w:pPr>
-        <w:pStyle w:val="ListParagraph"/>
+        <w:pStyle w:val="ac"/>
         <w:numPr>
           <w:ilvl w:val="0"/>
           <w:numId w:val="34"/>
@@ -1166,18 +1116,18 @@
         <w:t>М</w:t>
       </w:r>
       <w:r>
+        <w:rPr>
+          <w:lang w:val="ru-RU"/>
+        </w:rPr>
+        <w:t xml:space="preserve"> –</w:t>
+      </w:r>
+      <w:r>
+        <w:rPr>
+          <w:lang w:val="bg-BG"/>
+        </w:rPr>
         <w:t xml:space="preserve"> </w:t>
       </w:r>
       <w:r>
-        <w:t>–</w:t>
-      </w:r>
-      <w:r>
-        <w:rPr>
-          <w:lang w:val="bg-BG"/>
-        </w:rPr>
-        <w:t xml:space="preserve"> </w:t>
-      </w:r>
-      <w:r>
         <w:rPr>
           <w:b/>
           <w:lang w:val="bg-BG"/>
@@ -1206,24 +1156,22 @@
       <w:r>
         <w:rPr>
           <w:b/>
-        </w:rPr>
-        <w:t>[0</w:t>
-      </w:r>
-      <w:r>
-        <w:rPr>
-          <w:b/>
-        </w:rPr>
-        <w:t>...10]</w:t>
+          <w:lang w:val="ru-RU"/>
+        </w:rPr>
+        <w:t>[0...10]</w:t>
       </w:r>
     </w:p>
     <w:p>
       <w:pPr>
-        <w:pStyle w:val="ListParagraph"/>
+        <w:pStyle w:val="ac"/>
         <w:numPr>
           <w:ilvl w:val="0"/>
           <w:numId w:val="34"/>
         </w:numPr>
         <w:jc w:val="both"/>
+        <w:rPr>
+          <w:lang w:val="ru-RU"/>
+        </w:rPr>
       </w:pPr>
       <w:r>
         <w:rPr>
@@ -1233,18 +1181,18 @@
         <w:t>О</w:t>
       </w:r>
       <w:r>
+        <w:rPr>
+          <w:lang w:val="ru-RU"/>
+        </w:rPr>
+        <w:t xml:space="preserve"> –</w:t>
+      </w:r>
+      <w:r>
+        <w:rPr>
+          <w:lang w:val="bg-BG"/>
+        </w:rPr>
         <w:t xml:space="preserve"> </w:t>
       </w:r>
       <w:r>
-        <w:t>–</w:t>
-      </w:r>
-      <w:r>
-        <w:rPr>
-          <w:lang w:val="bg-BG"/>
-        </w:rPr>
-        <w:t xml:space="preserve"> </w:t>
-      </w:r>
-      <w:r>
         <w:rPr>
           <w:b/>
           <w:lang w:val="bg-BG"/>
@@ -1273,19 +1221,14 @@
       <w:r>
         <w:rPr>
           <w:b/>
-        </w:rPr>
-        <w:t>[0</w:t>
-      </w:r>
-      <w:r>
-        <w:rPr>
-          <w:b/>
-        </w:rPr>
-        <w:t>...10]</w:t>
+          <w:lang w:val="ru-RU"/>
+        </w:rPr>
+        <w:t>[0...10]</w:t>
       </w:r>
     </w:p>
     <w:p>
       <w:pPr>
-        <w:pStyle w:val="Heading3"/>
+        <w:pStyle w:val="3"/>
         <w:rPr>
           <w:lang w:val="bg-BG"/>
         </w:rPr>
@@ -1382,7 +1325,7 @@
     </w:p>
     <w:p>
       <w:pPr>
-        <w:pStyle w:val="Heading3"/>
+        <w:pStyle w:val="3"/>
         <w:rPr>
           <w:lang w:val="bg-BG"/>
         </w:rPr>
@@ -1396,7 +1339,7 @@
     </w:p>
     <w:tbl>
       <w:tblPr>
-        <w:tblStyle w:val="TableGrid"/>
+        <w:tblStyle w:val="af"/>
         <w:tblW w:w="7316" w:type="dxa"/>
         <w:tblLayout w:type="fixed"/>
         <w:tblCellMar>
@@ -1967,8 +1910,8 @@
       </w:r>
     </w:p>
     <w:sectPr>
-      <w:headerReference w:type="default" r:id="rId9"/>
-      <w:footerReference w:type="default" r:id="rId10"/>
+      <w:headerReference w:type="default" r:id="rId8"/>
+      <w:footerReference w:type="default" r:id="rId9"/>
       <w:pgSz w:w="11909" w:h="16834" w:code="9"/>
       <w:pgMar w:top="567" w:right="737" w:bottom="1077" w:left="737" w:header="567" w:footer="794" w:gutter="0"/>
       <w:cols w:space="720"/>
@@ -1979,7 +1922,7 @@
 </file>
 
 <file path=word/endnotes.xml><?xml version="1.0" encoding="utf-8"?>
-<w:endnotes xmlns:wpc="http://schemas.microsoft.com/office/word/2010/wordprocessingCanvas" xmlns:mc="http://schemas.openxmlformats.org/markup-compatibility/2006" xmlns:o="urn:schemas-microsoft-com:office:office" xmlns:r="http://schemas.openxmlformats.org/officeDocument/2006/relationships" xmlns:m="http://schemas.openxmlformats.org/officeDocument/2006/math" xmlns:v="urn:schemas-microsoft-com:vml" xmlns:wp14="http://schemas.microsoft.com/office/word/2010/wordprocessingDrawing" xmlns:wp="http://schemas.openxmlformats.org/drawingml/2006/wordprocessingDrawing" xmlns:w10="urn:schemas-microsoft-com:office:word" xmlns:w="http://schemas.openxmlformats.org/wordprocessingml/2006/main" xmlns:w14="http://schemas.microsoft.com/office/word/2010/wordml" xmlns:wpg="http://schemas.microsoft.com/office/word/2010/wordprocessingGroup" xmlns:wpi="http://schemas.microsoft.com/office/word/2010/wordprocessingInk" xmlns:wne="http://schemas.microsoft.com/office/word/2006/wordml" xmlns:wps="http://schemas.microsoft.com/office/word/2010/wordprocessingShape" mc:Ignorable="w14 wp14">
+<w:endnotes xmlns:wpc="http://schemas.microsoft.com/office/word/2010/wordprocessingCanvas" xmlns:cx="http://schemas.microsoft.com/office/drawing/2014/chartex" xmlns:cx1="http://schemas.microsoft.com/office/drawing/2015/9/8/chartex" xmlns:cx2="http://schemas.microsoft.com/office/drawing/2015/10/21/chartex" xmlns:mc="http://schemas.openxmlformats.org/markup-compatibility/2006" xmlns:o="urn:schemas-microsoft-com:office:office" xmlns:r="http://schemas.openxmlformats.org/officeDocument/2006/relationships" xmlns:m="http://schemas.openxmlformats.org/officeDocument/2006/math" xmlns:v="urn:schemas-microsoft-com:vml" xmlns:wp14="http://schemas.microsoft.com/office/word/2010/wordprocessingDrawing" xmlns:wp="http://schemas.openxmlformats.org/drawingml/2006/wordprocessingDrawing" xmlns:w10="urn:schemas-microsoft-com:office:word" xmlns:w="http://schemas.openxmlformats.org/wordprocessingml/2006/main" xmlns:w14="http://schemas.microsoft.com/office/word/2010/wordml" xmlns:w15="http://schemas.microsoft.com/office/word/2012/wordml" xmlns:w16se="http://schemas.microsoft.com/office/word/2015/wordml/symex" xmlns:wpg="http://schemas.microsoft.com/office/word/2010/wordprocessingGroup" xmlns:wpi="http://schemas.microsoft.com/office/word/2010/wordprocessingInk" xmlns:wne="http://schemas.microsoft.com/office/word/2006/wordml" xmlns:wps="http://schemas.microsoft.com/office/word/2010/wordprocessingShape" mc:Ignorable="w14 w15 w16se wp14">
   <w:endnote w:type="separator" w:id="-1">
     <w:p>
       <w:pPr>
@@ -2004,14 +1947,15 @@
 </file>
 
 <file path=word/footer1.xml><?xml version="1.0" encoding="utf-8"?>
-<w:ftr xmlns:wpc="http://schemas.microsoft.com/office/word/2010/wordprocessingCanvas" xmlns:mc="http://schemas.openxmlformats.org/markup-compatibility/2006" xmlns:o="urn:schemas-microsoft-com:office:office" xmlns:r="http://schemas.openxmlformats.org/officeDocument/2006/relationships" xmlns:m="http://schemas.openxmlformats.org/officeDocument/2006/math" xmlns:v="urn:schemas-microsoft-com:vml" xmlns:wp14="http://schemas.microsoft.com/office/word/2010/wordprocessingDrawing" xmlns:wp="http://schemas.openxmlformats.org/drawingml/2006/wordprocessingDrawing" xmlns:w10="urn:schemas-microsoft-com:office:word" xmlns:w="http://schemas.openxmlformats.org/wordprocessingml/2006/main" xmlns:w14="http://schemas.microsoft.com/office/word/2010/wordml" xmlns:wpg="http://schemas.microsoft.com/office/word/2010/wordprocessingGroup" xmlns:wpi="http://schemas.microsoft.com/office/word/2010/wordprocessingInk" xmlns:wne="http://schemas.microsoft.com/office/word/2006/wordml" xmlns:wps="http://schemas.microsoft.com/office/word/2010/wordprocessingShape" mc:Ignorable="w14 wp14">
+<w:ftr xmlns:wpc="http://schemas.microsoft.com/office/word/2010/wordprocessingCanvas" xmlns:cx="http://schemas.microsoft.com/office/drawing/2014/chartex" xmlns:cx1="http://schemas.microsoft.com/office/drawing/2015/9/8/chartex" xmlns:cx2="http://schemas.microsoft.com/office/drawing/2015/10/21/chartex" xmlns:mc="http://schemas.openxmlformats.org/markup-compatibility/2006" xmlns:o="urn:schemas-microsoft-com:office:office" xmlns:r="http://schemas.openxmlformats.org/officeDocument/2006/relationships" xmlns:m="http://schemas.openxmlformats.org/officeDocument/2006/math" xmlns:v="urn:schemas-microsoft-com:vml" xmlns:wp14="http://schemas.microsoft.com/office/word/2010/wordprocessingDrawing" xmlns:wp="http://schemas.openxmlformats.org/drawingml/2006/wordprocessingDrawing" xmlns:w10="urn:schemas-microsoft-com:office:word" xmlns:w="http://schemas.openxmlformats.org/wordprocessingml/2006/main" xmlns:w14="http://schemas.microsoft.com/office/word/2010/wordml" xmlns:w15="http://schemas.microsoft.com/office/word/2012/wordml" xmlns:w16se="http://schemas.microsoft.com/office/word/2015/wordml/symex" xmlns:wpg="http://schemas.microsoft.com/office/word/2010/wordprocessingGroup" xmlns:wpi="http://schemas.microsoft.com/office/word/2010/wordprocessingInk" xmlns:wne="http://schemas.microsoft.com/office/word/2006/wordml" xmlns:wps="http://schemas.microsoft.com/office/word/2010/wordprocessingShape" mc:Ignorable="w14 w15 w16se wp14">
   <w:p>
     <w:pPr>
-      <w:pStyle w:val="Footer"/>
+      <w:pStyle w:val="a5"/>
     </w:pPr>
     <w:r>
       <w:rPr>
         <w:noProof/>
+        <w:lang w:val="bg-BG" w:eastAsia="bg-BG"/>
       </w:rPr>
       <mc:AlternateContent>
         <mc:Choice Requires="wps">
@@ -2064,6 +2008,7 @@
                               <w:noProof/>
                               <w:sz w:val="20"/>
                               <w:szCs w:val="20"/>
+                              <w:lang w:val="bg-BG" w:eastAsia="bg-BG"/>
                             </w:rPr>
                             <w:drawing>
                               <wp:inline distT="0" distB="0" distL="0" distR="0" wp14:anchorId="2E552837" wp14:editId="13F4A092">
@@ -2152,13 +2097,14 @@
                         <w:noProof/>
                         <w:sz w:val="20"/>
                         <w:szCs w:val="20"/>
+                        <w:lang w:val="bg-BG" w:eastAsia="bg-BG"/>
                       </w:rPr>
                       <w:drawing>
                         <wp:inline distT="0" distB="0" distL="0" distR="0" wp14:anchorId="2E552837" wp14:editId="13F4A092">
                           <wp:extent cx="1360800" cy="439200"/>
                           <wp:effectExtent l="0" t="0" r="0" b="0"/>
                           <wp:docPr id="23" name="Picture 23">
-                            <a:hlinkClick xmlns:a="http://schemas.openxmlformats.org/drawingml/2006/main" r:id="rId4"/>
+                            <a:hlinkClick xmlns:a="http://schemas.openxmlformats.org/drawingml/2006/main" r:id="rId1"/>
                           </wp:docPr>
                           <wp:cNvGraphicFramePr>
                             <a:graphicFrameLocks xmlns:a="http://schemas.openxmlformats.org/drawingml/2006/main"/>
@@ -2168,12 +2114,12 @@
                               <pic:pic xmlns:pic="http://schemas.openxmlformats.org/drawingml/2006/picture">
                                 <pic:nvPicPr>
                                   <pic:cNvPr id="1" name="Picture 1">
-                                    <a:hlinkClick r:id="rId5"/>
+                                    <a:hlinkClick r:id="rId2"/>
                                   </pic:cNvPr>
                                   <pic:cNvPicPr/>
                                 </pic:nvPicPr>
                                 <pic:blipFill>
-                                  <a:blip r:embed="rId6">
+                                  <a:blip r:embed="rId3">
                                     <a:extLst>
                                       <a:ext uri="{28A0092B-C50C-407E-A947-70E740481C1C}">
                                         <a14:useLocalDpi xmlns:a14="http://schemas.microsoft.com/office/drawing/2010/main" val="0"/>
@@ -2215,6 +2161,7 @@
     <w:r>
       <w:rPr>
         <w:noProof/>
+        <w:lang w:val="bg-BG" w:eastAsia="bg-BG"/>
       </w:rPr>
       <mc:AlternateContent>
         <mc:Choice Requires="wps">
@@ -2283,7 +2230,7 @@
         </mc:Choice>
         <mc:Fallback>
           <w:pict>
-            <v:line id="Straight Connector 22" o:spid="_x0000_s1026" style="position:absolute;flip:y;z-index:251660288;visibility:visible;mso-wrap-style:square;mso-width-percent:0;mso-height-percent:0;mso-wrap-distance-left:9pt;mso-wrap-distance-top:-3e-5mm;mso-wrap-distance-right:9pt;mso-wrap-distance-bottom:-3e-5mm;mso-position-horizontal:absolute;mso-position-horizontal-relative:text;mso-position-vertical:absolute;mso-position-vertical-relative:text;mso-width-percent:0;mso-height-percent:0;mso-width-relative:page;mso-height-relative:page" from="-.1pt,5.2pt" to="520.7pt,5.2pt" o:gfxdata="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" strokecolor="#f37123" strokeweight="1pt">
+            <v:line w14:anchorId="512642F4" id="Straight Connector 22" o:spid="_x0000_s1026" style="position:absolute;flip:y;z-index:251660288;visibility:visible;mso-wrap-style:square;mso-width-percent:0;mso-height-percent:0;mso-wrap-distance-left:9pt;mso-wrap-distance-top:-3e-5mm;mso-wrap-distance-right:9pt;mso-wrap-distance-bottom:-3e-5mm;mso-position-horizontal:absolute;mso-position-horizontal-relative:text;mso-position-vertical:absolute;mso-position-vertical-relative:text;mso-width-percent:0;mso-height-percent:0;mso-width-relative:page;mso-height-relative:page" from="-.1pt,5.2pt" to="520.7pt,5.2pt" o:gfxdata="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" strokecolor="#f37123" strokeweight="1pt">
               <v:stroke endcap="round"/>
               <o:lock v:ext="edit" shapetype="f"/>
             </v:line>
@@ -2294,6 +2241,7 @@
     <w:r>
       <w:rPr>
         <w:noProof/>
+        <w:lang w:val="bg-BG" w:eastAsia="bg-BG"/>
       </w:rPr>
       <mc:AlternateContent>
         <mc:Choice Requires="wps">
@@ -2408,31 +2356,16 @@
                             </w:rPr>
                             <w:t xml:space="preserve"> of </w:t>
                           </w:r>
-                          <w:r>
-                            <w:fldChar w:fldCharType="begin"/>
-                          </w:r>
-                          <w:r>
-                            <w:instrText xml:space="preserve"> NUMPAGES   \* MERGEFORMAT </w:instrText>
-                          </w:r>
-                          <w:r>
-                            <w:fldChar w:fldCharType="separate"/>
-                          </w:r>
-                          <w:r>
-                            <w:rPr>
-                              <w:noProof/>
-                              <w:sz w:val="18"/>
-                              <w:szCs w:val="18"/>
-                            </w:rPr>
-                            <w:t>1</w:t>
-                          </w:r>
-                          <w:r>
-                            <w:rPr>
-                              <w:noProof/>
-                              <w:sz w:val="18"/>
-                              <w:szCs w:val="18"/>
-                            </w:rPr>
-                            <w:fldChar w:fldCharType="end"/>
-                          </w:r>
+                          <w:fldSimple w:instr=" NUMPAGES   \* MERGEFORMAT ">
+                            <w:r>
+                              <w:rPr>
+                                <w:noProof/>
+                                <w:sz w:val="18"/>
+                                <w:szCs w:val="18"/>
+                              </w:rPr>
+                              <w:t>1</w:t>
+                            </w:r>
+                          </w:fldSimple>
                         </w:p>
                       </w:txbxContent>
                     </wps:txbx>
@@ -2456,10 +2389,6 @@
         </mc:Choice>
         <mc:Fallback>
           <w:pict>
-            <v:shapetype id="_x0000_t202" coordsize="21600,21600" o:spt="202" path="m,l,21600r21600,l21600,xe">
-              <v:stroke joinstyle="miter"/>
-              <v:path gradientshapeok="t" o:connecttype="rect"/>
-            </v:shapetype>
             <v:shape id="Text Box 21" o:spid="_x0000_s1027" type="#_x0000_t202" style="position:absolute;margin-left:444.65pt;margin-top:26.95pt;width:70.9pt;height:15.9pt;z-index:251661312;visibility:visible;mso-wrap-style:square;mso-width-percent:0;mso-height-percent:0;mso-wrap-distance-left:9pt;mso-wrap-distance-top:0;mso-wrap-distance-right:9pt;mso-wrap-distance-bottom:0;mso-position-horizontal:absolute;mso-position-horizontal-relative:text;mso-position-vertical:absolute;mso-position-vertical-relative:text;mso-width-percent:0;mso-height-percent:0;mso-width-relative:page;mso-height-relative:page;v-text-anchor:middle" o:gfxdata="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" filled="f" stroked="f" strokeweight=".5pt">
               <v:path arrowok="t"/>
               <v:textbox inset="0,0,0,0">
@@ -2523,31 +2452,16 @@
                       </w:rPr>
                       <w:t xml:space="preserve"> of </w:t>
                     </w:r>
-                    <w:r>
-                      <w:fldChar w:fldCharType="begin"/>
-                    </w:r>
-                    <w:r>
-                      <w:instrText xml:space="preserve"> NUMPAGES   \* MERGEFORMAT </w:instrText>
-                    </w:r>
-                    <w:r>
-                      <w:fldChar w:fldCharType="separate"/>
-                    </w:r>
-                    <w:r>
-                      <w:rPr>
-                        <w:noProof/>
-                        <w:sz w:val="18"/>
-                        <w:szCs w:val="18"/>
-                      </w:rPr>
-                      <w:t>1</w:t>
-                    </w:r>
-                    <w:r>
-                      <w:rPr>
-                        <w:noProof/>
-                        <w:sz w:val="18"/>
-                        <w:szCs w:val="18"/>
-                      </w:rPr>
-                      <w:fldChar w:fldCharType="end"/>
-                    </w:r>
+                    <w:fldSimple w:instr=" NUMPAGES   \* MERGEFORMAT ">
+                      <w:r>
+                        <w:rPr>
+                          <w:noProof/>
+                          <w:sz w:val="18"/>
+                          <w:szCs w:val="18"/>
+                        </w:rPr>
+                        <w:t>1</w:t>
+                      </w:r>
+                    </w:fldSimple>
                   </w:p>
                 </w:txbxContent>
               </v:textbox>
@@ -2559,6 +2473,7 @@
     <w:r>
       <w:rPr>
         <w:noProof/>
+        <w:lang w:val="bg-BG" w:eastAsia="bg-BG"/>
       </w:rPr>
       <mc:AlternateContent>
         <mc:Choice Requires="wps">
@@ -2674,6 +2589,7 @@
     <w:r>
       <w:rPr>
         <w:noProof/>
+        <w:lang w:val="bg-BG" w:eastAsia="bg-BG"/>
       </w:rPr>
       <mc:AlternateContent>
         <mc:Choice Requires="wps">
@@ -2732,10 +2648,10 @@
                             </w:rPr>
                             <w:t>© Software University Foundation (</w:t>
                           </w:r>
-                          <w:hyperlink r:id="rId7" w:history="1">
+                          <w:hyperlink r:id="rId4" w:history="1">
                             <w:r>
                               <w:rPr>
-                                <w:rStyle w:val="Hyperlink"/>
+                                <w:rStyle w:val="a9"/>
                                 <w:sz w:val="19"/>
                                 <w:szCs w:val="19"/>
                               </w:rPr>
@@ -2764,10 +2680,10 @@
                             </w:rPr>
                             <w:t xml:space="preserve"> under the </w:t>
                           </w:r>
-                          <w:hyperlink r:id="rId8" w:history="1">
+                          <w:hyperlink r:id="rId5" w:history="1">
                             <w:r>
                               <w:rPr>
-                                <w:rStyle w:val="Hyperlink"/>
+                                <w:rStyle w:val="a9"/>
                                 <w:sz w:val="19"/>
                                 <w:szCs w:val="19"/>
                               </w:rPr>
@@ -2796,12 +2712,117 @@
                               <w:noProof/>
                               <w:sz w:val="20"/>
                               <w:szCs w:val="20"/>
+                              <w:lang w:val="bg-BG" w:eastAsia="bg-BG"/>
                             </w:rPr>
                             <w:drawing>
                               <wp:inline distT="0" distB="0" distL="0" distR="0" wp14:anchorId="73EFD8DC" wp14:editId="535F7179">
                                 <wp:extent cx="200025" cy="200025"/>
                                 <wp:effectExtent l="0" t="0" r="9525" b="9525"/>
                                 <wp:docPr id="24" name="Picture 24">
+                                  <a:hlinkClick xmlns:a="http://schemas.openxmlformats.org/drawingml/2006/main" r:id="rId6"/>
+                                </wp:docPr>
+                                <wp:cNvGraphicFramePr/>
+                                <a:graphic xmlns:a="http://schemas.openxmlformats.org/drawingml/2006/main">
+                                  <a:graphicData uri="http://schemas.openxmlformats.org/drawingml/2006/picture">
+                                    <pic:pic xmlns:pic="http://schemas.openxmlformats.org/drawingml/2006/picture">
+                                      <pic:nvPicPr>
+                                        <pic:cNvPr id="93" name="Picture 3">
+                                          <a:hlinkClick r:id="rId6"/>
+                                        </pic:cNvPr>
+                                        <pic:cNvPicPr/>
+                                      </pic:nvPicPr>
+                                      <pic:blipFill>
+                                        <a:blip r:embed="rId7"/>
+                                        <a:stretch>
+                                          <a:fillRect/>
+                                        </a:stretch>
+                                      </pic:blipFill>
+                                      <pic:spPr>
+                                        <a:xfrm>
+                                          <a:off x="0" y="0"/>
+                                          <a:ext cx="197485" cy="197485"/>
+                                        </a:xfrm>
+                                        <a:prstGeom prst="rect">
+                                          <a:avLst/>
+                                        </a:prstGeom>
+                                      </pic:spPr>
+                                    </pic:pic>
+                                  </a:graphicData>
+                                </a:graphic>
+                              </wp:inline>
+                            </w:drawing>
+                          </w:r>
+                          <w:r>
+                            <w:rPr>
+                              <w:sz w:val="19"/>
+                              <w:szCs w:val="19"/>
+                            </w:rPr>
+                            <w:t xml:space="preserve">   </w:t>
+                          </w:r>
+                          <w:r>
+                            <w:rPr>
+                              <w:noProof/>
+                              <w:sz w:val="20"/>
+                              <w:szCs w:val="20"/>
+                              <w:lang w:val="bg-BG" w:eastAsia="bg-BG"/>
+                            </w:rPr>
+                            <w:drawing>
+                              <wp:inline distT="0" distB="0" distL="0" distR="0" wp14:anchorId="0F910B0C" wp14:editId="4A6187E7">
+                                <wp:extent cx="200025" cy="200025"/>
+                                <wp:effectExtent l="0" t="0" r="9525" b="9525"/>
+                                <wp:docPr id="25" name="Picture 25">
+                                  <a:hlinkClick xmlns:a="http://schemas.openxmlformats.org/drawingml/2006/main" r:id="rId1"/>
+                                </wp:docPr>
+                                <wp:cNvGraphicFramePr/>
+                                <a:graphic xmlns:a="http://schemas.openxmlformats.org/drawingml/2006/main">
+                                  <a:graphicData uri="http://schemas.openxmlformats.org/drawingml/2006/picture">
+                                    <pic:pic xmlns:pic="http://schemas.openxmlformats.org/drawingml/2006/picture">
+                                      <pic:nvPicPr>
+                                        <pic:cNvPr id="94" name="Picture 4">
+                                          <a:hlinkClick r:id="rId4"/>
+                                        </pic:cNvPr>
+                                        <pic:cNvPicPr/>
+                                      </pic:nvPicPr>
+                                      <pic:blipFill>
+                                        <a:blip r:embed="rId8"/>
+                                        <a:stretch>
+                                          <a:fillRect/>
+                                        </a:stretch>
+                                      </pic:blipFill>
+                                      <pic:spPr>
+                                        <a:xfrm>
+                                          <a:off x="0" y="0"/>
+                                          <a:ext cx="197485" cy="197485"/>
+                                        </a:xfrm>
+                                        <a:prstGeom prst="rect">
+                                          <a:avLst/>
+                                        </a:prstGeom>
+                                      </pic:spPr>
+                                    </pic:pic>
+                                  </a:graphicData>
+                                </a:graphic>
+                              </wp:inline>
+                            </w:drawing>
+                          </w:r>
+                          <w:r>
+                            <w:rPr>
+                              <w:sz w:val="19"/>
+                              <w:szCs w:val="19"/>
+                            </w:rPr>
+                            <w:t xml:space="preserve">   </w:t>
+                          </w:r>
+                          <w:r>
+                            <w:rPr>
+                              <w:noProof/>
+                              <w:sz w:val="20"/>
+                              <w:szCs w:val="20"/>
+                              <w:lang w:val="bg-BG" w:eastAsia="bg-BG"/>
+                            </w:rPr>
+                            <w:drawing>
+                              <wp:inline distT="0" distB="0" distL="0" distR="0" wp14:anchorId="1AA779C5" wp14:editId="25F72DAB">
+                                <wp:extent cx="200025" cy="200025"/>
+                                <wp:effectExtent l="0" t="0" r="9525" b="9525"/>
+                                <wp:docPr id="26" name="Picture 26">
                                   <a:hlinkClick xmlns:a="http://schemas.openxmlformats.org/drawingml/2006/main" r:id="rId9"/>
                                 </wp:docPr>
                                 <wp:cNvGraphicFramePr/>
@@ -2809,7 +2830,7 @@
                                   <a:graphicData uri="http://schemas.openxmlformats.org/drawingml/2006/picture">
                                     <pic:pic xmlns:pic="http://schemas.openxmlformats.org/drawingml/2006/picture">
                                       <pic:nvPicPr>
-                                        <pic:cNvPr id="93" name="Picture 3">
+                                        <pic:cNvPr id="95" name="Picture 11">
                                           <a:hlinkClick r:id="rId9"/>
                                         </pic:cNvPr>
                                         <pic:cNvPicPr/>
@@ -2847,26 +2868,27 @@
                               <w:noProof/>
                               <w:sz w:val="20"/>
                               <w:szCs w:val="20"/>
+                              <w:lang w:val="bg-BG" w:eastAsia="bg-BG"/>
                             </w:rPr>
                             <w:drawing>
-                              <wp:inline distT="0" distB="0" distL="0" distR="0" wp14:anchorId="0F910B0C" wp14:editId="4A6187E7">
+                              <wp:inline distT="0" distB="0" distL="0" distR="0" wp14:anchorId="169FCE51" wp14:editId="0BBAC110">
                                 <wp:extent cx="200025" cy="200025"/>
                                 <wp:effectExtent l="0" t="0" r="9525" b="9525"/>
-                                <wp:docPr id="25" name="Picture 25">
-                                  <a:hlinkClick xmlns:a="http://schemas.openxmlformats.org/drawingml/2006/main" r:id="rId7"/>
+                                <wp:docPr id="27" name="Picture 27">
+                                  <a:hlinkClick xmlns:a="http://schemas.openxmlformats.org/drawingml/2006/main" r:id="rId11"/>
                                 </wp:docPr>
                                 <wp:cNvGraphicFramePr/>
                                 <a:graphic xmlns:a="http://schemas.openxmlformats.org/drawingml/2006/main">
                                   <a:graphicData uri="http://schemas.openxmlformats.org/drawingml/2006/picture">
                                     <pic:pic xmlns:pic="http://schemas.openxmlformats.org/drawingml/2006/picture">
                                       <pic:nvPicPr>
-                                        <pic:cNvPr id="94" name="Picture 4">
-                                          <a:hlinkClick r:id="rId7"/>
+                                        <pic:cNvPr id="96" name="Picture 16">
+                                          <a:hlinkClick r:id="rId11"/>
                                         </pic:cNvPr>
                                         <pic:cNvPicPr/>
                                       </pic:nvPicPr>
                                       <pic:blipFill>
-                                        <a:blip r:embed="rId11"/>
+                                        <a:blip r:embed="rId12"/>
                                         <a:stretch>
                                           <a:fillRect/>
                                         </a:stretch>
@@ -2898,26 +2920,27 @@
                               <w:noProof/>
                               <w:sz w:val="20"/>
                               <w:szCs w:val="20"/>
+                              <w:lang w:val="bg-BG" w:eastAsia="bg-BG"/>
                             </w:rPr>
                             <w:drawing>
-                              <wp:inline distT="0" distB="0" distL="0" distR="0" wp14:anchorId="1AA779C5" wp14:editId="25F72DAB">
+                              <wp:inline distT="0" distB="0" distL="0" distR="0" wp14:anchorId="168D28CE" wp14:editId="40631DD5">
                                 <wp:extent cx="200025" cy="200025"/>
                                 <wp:effectExtent l="0" t="0" r="9525" b="9525"/>
-                                <wp:docPr id="26" name="Picture 26">
-                                  <a:hlinkClick xmlns:a="http://schemas.openxmlformats.org/drawingml/2006/main" r:id="rId12"/>
+                                <wp:docPr id="28" name="Picture 28">
+                                  <a:hlinkClick xmlns:a="http://schemas.openxmlformats.org/drawingml/2006/main" r:id="rId13"/>
                                 </wp:docPr>
                                 <wp:cNvGraphicFramePr/>
                                 <a:graphic xmlns:a="http://schemas.openxmlformats.org/drawingml/2006/main">
                                   <a:graphicData uri="http://schemas.openxmlformats.org/drawingml/2006/picture">
                                     <pic:pic xmlns:pic="http://schemas.openxmlformats.org/drawingml/2006/picture">
                                       <pic:nvPicPr>
-                                        <pic:cNvPr id="95" name="Picture 11">
-                                          <a:hlinkClick r:id="rId12"/>
+                                        <pic:cNvPr id="97" name="Picture 23">
+                                          <a:hlinkClick r:id="rId13"/>
                                         </pic:cNvPr>
                                         <pic:cNvPicPr/>
                                       </pic:nvPicPr>
                                       <pic:blipFill>
-                                        <a:blip r:embed="rId13"/>
+                                        <a:blip r:embed="rId14"/>
                                         <a:stretch>
                                           <a:fillRect/>
                                         </a:stretch>
@@ -2949,26 +2972,27 @@
                               <w:noProof/>
                               <w:sz w:val="20"/>
                               <w:szCs w:val="20"/>
+                              <w:lang w:val="bg-BG" w:eastAsia="bg-BG"/>
                             </w:rPr>
                             <w:drawing>
-                              <wp:inline distT="0" distB="0" distL="0" distR="0" wp14:anchorId="169FCE51" wp14:editId="0BBAC110">
+                              <wp:inline distT="0" distB="0" distL="0" distR="0" wp14:anchorId="357C5AA8" wp14:editId="7EAEB68B">
                                 <wp:extent cx="200025" cy="200025"/>
                                 <wp:effectExtent l="0" t="0" r="9525" b="9525"/>
-                                <wp:docPr id="27" name="Picture 27">
-                                  <a:hlinkClick xmlns:a="http://schemas.openxmlformats.org/drawingml/2006/main" r:id="rId14"/>
+                                <wp:docPr id="29" name="Picture 29">
+                                  <a:hlinkClick xmlns:a="http://schemas.openxmlformats.org/drawingml/2006/main" r:id="rId15"/>
                                 </wp:docPr>
                                 <wp:cNvGraphicFramePr/>
                                 <a:graphic xmlns:a="http://schemas.openxmlformats.org/drawingml/2006/main">
                                   <a:graphicData uri="http://schemas.openxmlformats.org/drawingml/2006/picture">
                                     <pic:pic xmlns:pic="http://schemas.openxmlformats.org/drawingml/2006/picture">
                                       <pic:nvPicPr>
-                                        <pic:cNvPr id="96" name="Picture 16">
-                                          <a:hlinkClick r:id="rId14"/>
+                                        <pic:cNvPr id="98" name="Picture 25">
+                                          <a:hlinkClick r:id="rId15"/>
                                         </pic:cNvPr>
                                         <pic:cNvPicPr/>
                                       </pic:nvPicPr>
                                       <pic:blipFill>
-                                        <a:blip r:embed="rId15"/>
+                                        <a:blip r:embed="rId16"/>
                                         <a:stretch>
                                           <a:fillRect/>
                                         </a:stretch>
@@ -3000,26 +3024,27 @@
                               <w:noProof/>
                               <w:sz w:val="20"/>
                               <w:szCs w:val="20"/>
+                              <w:lang w:val="bg-BG" w:eastAsia="bg-BG"/>
                             </w:rPr>
                             <w:drawing>
-                              <wp:inline distT="0" distB="0" distL="0" distR="0" wp14:anchorId="168D28CE" wp14:editId="40631DD5">
+                              <wp:inline distT="0" distB="0" distL="0" distR="0" wp14:anchorId="0F9DF8B2" wp14:editId="3A5A846E">
                                 <wp:extent cx="200025" cy="200025"/>
                                 <wp:effectExtent l="0" t="0" r="9525" b="9525"/>
-                                <wp:docPr id="28" name="Picture 28">
-                                  <a:hlinkClick xmlns:a="http://schemas.openxmlformats.org/drawingml/2006/main" r:id="rId16"/>
+                                <wp:docPr id="30" name="Picture 30">
+                                  <a:hlinkClick xmlns:a="http://schemas.openxmlformats.org/drawingml/2006/main" r:id="rId17"/>
                                 </wp:docPr>
                                 <wp:cNvGraphicFramePr/>
                                 <a:graphic xmlns:a="http://schemas.openxmlformats.org/drawingml/2006/main">
                                   <a:graphicData uri="http://schemas.openxmlformats.org/drawingml/2006/picture">
                                     <pic:pic xmlns:pic="http://schemas.openxmlformats.org/drawingml/2006/picture">
                                       <pic:nvPicPr>
-                                        <pic:cNvPr id="97" name="Picture 23">
-                                          <a:hlinkClick r:id="rId16"/>
+                                        <pic:cNvPr id="99" name="Picture 27">
+                                          <a:hlinkClick r:id="rId17"/>
                                         </pic:cNvPr>
                                         <pic:cNvPicPr/>
                                       </pic:nvPicPr>
                                       <pic:blipFill>
-                                        <a:blip r:embed="rId17"/>
+                                        <a:blip r:embed="rId18"/>
                                         <a:stretch>
                                           <a:fillRect/>
                                         </a:stretch>
@@ -3051,26 +3076,27 @@
                               <w:noProof/>
                               <w:sz w:val="20"/>
                               <w:szCs w:val="20"/>
+                              <w:lang w:val="bg-BG" w:eastAsia="bg-BG"/>
                             </w:rPr>
                             <w:drawing>
-                              <wp:inline distT="0" distB="0" distL="0" distR="0" wp14:anchorId="357C5AA8" wp14:editId="7EAEB68B">
+                              <wp:inline distT="0" distB="0" distL="0" distR="0" wp14:anchorId="3D97398A" wp14:editId="6D874B35">
                                 <wp:extent cx="200025" cy="200025"/>
                                 <wp:effectExtent l="0" t="0" r="9525" b="9525"/>
-                                <wp:docPr id="29" name="Picture 29">
-                                  <a:hlinkClick xmlns:a="http://schemas.openxmlformats.org/drawingml/2006/main" r:id="rId18"/>
+                                <wp:docPr id="31" name="Picture 31">
+                                  <a:hlinkClick xmlns:a="http://schemas.openxmlformats.org/drawingml/2006/main" r:id="rId19"/>
                                 </wp:docPr>
                                 <wp:cNvGraphicFramePr/>
                                 <a:graphic xmlns:a="http://schemas.openxmlformats.org/drawingml/2006/main">
                                   <a:graphicData uri="http://schemas.openxmlformats.org/drawingml/2006/picture">
                                     <pic:pic xmlns:pic="http://schemas.openxmlformats.org/drawingml/2006/picture">
                                       <pic:nvPicPr>
-                                        <pic:cNvPr id="98" name="Picture 25">
-                                          <a:hlinkClick r:id="rId18"/>
+                                        <pic:cNvPr id="101" name="Picture 99">
+                                          <a:hlinkClick r:id="rId19"/>
                                         </pic:cNvPr>
                                         <pic:cNvPicPr/>
                                       </pic:nvPicPr>
                                       <pic:blipFill>
-                                        <a:blip r:embed="rId19"/>
+                                        <a:blip r:embed="rId20"/>
                                         <a:stretch>
                                           <a:fillRect/>
                                         </a:stretch>
@@ -3102,26 +3128,27 @@
                               <w:noProof/>
                               <w:sz w:val="20"/>
                               <w:szCs w:val="20"/>
+                              <w:lang w:val="bg-BG" w:eastAsia="bg-BG"/>
                             </w:rPr>
                             <w:drawing>
-                              <wp:inline distT="0" distB="0" distL="0" distR="0" wp14:anchorId="0F9DF8B2" wp14:editId="3A5A846E">
+                              <wp:inline distT="0" distB="0" distL="0" distR="0" wp14:anchorId="7A5D158E" wp14:editId="6010D89A">
                                 <wp:extent cx="200025" cy="200025"/>
                                 <wp:effectExtent l="0" t="0" r="9525" b="9525"/>
-                                <wp:docPr id="30" name="Picture 30">
-                                  <a:hlinkClick xmlns:a="http://schemas.openxmlformats.org/drawingml/2006/main" r:id="rId20"/>
+                                <wp:docPr id="64" name="Picture 64">
+                                  <a:hlinkClick xmlns:a="http://schemas.openxmlformats.org/drawingml/2006/main" r:id="rId21"/>
                                 </wp:docPr>
                                 <wp:cNvGraphicFramePr/>
                                 <a:graphic xmlns:a="http://schemas.openxmlformats.org/drawingml/2006/main">
                                   <a:graphicData uri="http://schemas.openxmlformats.org/drawingml/2006/picture">
                                     <pic:pic xmlns:pic="http://schemas.openxmlformats.org/drawingml/2006/picture">
                                       <pic:nvPicPr>
-                                        <pic:cNvPr id="99" name="Picture 27">
-                                          <a:hlinkClick r:id="rId20"/>
+                                        <pic:cNvPr id="102" name="Picture 35">
+                                          <a:hlinkClick r:id="rId21"/>
                                         </pic:cNvPr>
                                         <pic:cNvPicPr/>
                                       </pic:nvPicPr>
                                       <pic:blipFill>
-                                        <a:blip r:embed="rId21"/>
+                                        <a:blip r:embed="rId22"/>
                                         <a:stretch>
                                           <a:fillRect/>
                                         </a:stretch>
@@ -3153,115 +3180,14 @@
                               <w:noProof/>
                               <w:sz w:val="20"/>
                               <w:szCs w:val="20"/>
-                            </w:rPr>
-                            <w:drawing>
-                              <wp:inline distT="0" distB="0" distL="0" distR="0" wp14:anchorId="3D97398A" wp14:editId="6D874B35">
-                                <wp:extent cx="200025" cy="200025"/>
-                                <wp:effectExtent l="0" t="0" r="9525" b="9525"/>
-                                <wp:docPr id="31" name="Picture 31">
-                                  <a:hlinkClick xmlns:a="http://schemas.openxmlformats.org/drawingml/2006/main" r:id="rId22"/>
-                                </wp:docPr>
-                                <wp:cNvGraphicFramePr/>
-                                <a:graphic xmlns:a="http://schemas.openxmlformats.org/drawingml/2006/main">
-                                  <a:graphicData uri="http://schemas.openxmlformats.org/drawingml/2006/picture">
-                                    <pic:pic xmlns:pic="http://schemas.openxmlformats.org/drawingml/2006/picture">
-                                      <pic:nvPicPr>
-                                        <pic:cNvPr id="101" name="Picture 99">
-                                          <a:hlinkClick r:id="rId22"/>
-                                        </pic:cNvPr>
-                                        <pic:cNvPicPr/>
-                                      </pic:nvPicPr>
-                                      <pic:blipFill>
-                                        <a:blip r:embed="rId23"/>
-                                        <a:stretch>
-                                          <a:fillRect/>
-                                        </a:stretch>
-                                      </pic:blipFill>
-                                      <pic:spPr>
-                                        <a:xfrm>
-                                          <a:off x="0" y="0"/>
-                                          <a:ext cx="197485" cy="197485"/>
-                                        </a:xfrm>
-                                        <a:prstGeom prst="rect">
-                                          <a:avLst/>
-                                        </a:prstGeom>
-                                      </pic:spPr>
-                                    </pic:pic>
-                                  </a:graphicData>
-                                </a:graphic>
-                              </wp:inline>
-                            </w:drawing>
-                          </w:r>
-                          <w:r>
-                            <w:rPr>
-                              <w:sz w:val="19"/>
-                              <w:szCs w:val="19"/>
-                            </w:rPr>
-                            <w:t xml:space="preserve">   </w:t>
-                          </w:r>
-                          <w:r>
-                            <w:rPr>
-                              <w:noProof/>
-                              <w:sz w:val="20"/>
-                              <w:szCs w:val="20"/>
-                            </w:rPr>
-                            <w:drawing>
-                              <wp:inline distT="0" distB="0" distL="0" distR="0" wp14:anchorId="7A5D158E" wp14:editId="6010D89A">
-                                <wp:extent cx="200025" cy="200025"/>
-                                <wp:effectExtent l="0" t="0" r="9525" b="9525"/>
-                                <wp:docPr id="64" name="Picture 64">
-                                  <a:hlinkClick xmlns:a="http://schemas.openxmlformats.org/drawingml/2006/main" r:id="rId24"/>
-                                </wp:docPr>
-                                <wp:cNvGraphicFramePr/>
-                                <a:graphic xmlns:a="http://schemas.openxmlformats.org/drawingml/2006/main">
-                                  <a:graphicData uri="http://schemas.openxmlformats.org/drawingml/2006/picture">
-                                    <pic:pic xmlns:pic="http://schemas.openxmlformats.org/drawingml/2006/picture">
-                                      <pic:nvPicPr>
-                                        <pic:cNvPr id="102" name="Picture 35">
-                                          <a:hlinkClick r:id="rId24"/>
-                                        </pic:cNvPr>
-                                        <pic:cNvPicPr/>
-                                      </pic:nvPicPr>
-                                      <pic:blipFill>
-                                        <a:blip r:embed="rId25"/>
-                                        <a:stretch>
-                                          <a:fillRect/>
-                                        </a:stretch>
-                                      </pic:blipFill>
-                                      <pic:spPr>
-                                        <a:xfrm>
-                                          <a:off x="0" y="0"/>
-                                          <a:ext cx="197485" cy="197485"/>
-                                        </a:xfrm>
-                                        <a:prstGeom prst="rect">
-                                          <a:avLst/>
-                                        </a:prstGeom>
-                                      </pic:spPr>
-                                    </pic:pic>
-                                  </a:graphicData>
-                                </a:graphic>
-                              </wp:inline>
-                            </w:drawing>
-                          </w:r>
-                          <w:r>
-                            <w:rPr>
-                              <w:sz w:val="19"/>
-                              <w:szCs w:val="19"/>
-                            </w:rPr>
-                            <w:t xml:space="preserve">   </w:t>
-                          </w:r>
-                          <w:r>
-                            <w:rPr>
-                              <w:noProof/>
-                              <w:sz w:val="20"/>
-                              <w:szCs w:val="20"/>
+                              <w:lang w:val="bg-BG" w:eastAsia="bg-BG"/>
                             </w:rPr>
                             <w:drawing>
                               <wp:inline distT="0" distB="0" distL="0" distR="0" wp14:anchorId="01527B11" wp14:editId="5447FCF6">
                                 <wp:extent cx="200025" cy="200025"/>
                                 <wp:effectExtent l="0" t="0" r="9525" b="9525"/>
                                 <wp:docPr id="65" name="Picture 65">
-                                  <a:hlinkClick xmlns:a="http://schemas.openxmlformats.org/drawingml/2006/main" r:id="rId26"/>
+                                  <a:hlinkClick xmlns:a="http://schemas.openxmlformats.org/drawingml/2006/main" r:id="rId23"/>
                                 </wp:docPr>
                                 <wp:cNvGraphicFramePr/>
                                 <a:graphic xmlns:a="http://schemas.openxmlformats.org/drawingml/2006/main">
@@ -3269,12 +3195,12 @@
                                     <pic:pic xmlns:pic="http://schemas.openxmlformats.org/drawingml/2006/picture">
                                       <pic:nvPicPr>
                                         <pic:cNvPr id="103" name="Picture 85">
-                                          <a:hlinkClick r:id="rId26"/>
+                                          <a:hlinkClick r:id="rId23"/>
                                         </pic:cNvPr>
                                         <pic:cNvPicPr/>
                                       </pic:nvPicPr>
                                       <pic:blipFill>
-                                        <a:blip r:embed="rId27"/>
+                                        <a:blip r:embed="rId24"/>
                                         <a:stretch>
                                           <a:fillRect/>
                                         </a:stretch>
@@ -3332,10 +3258,10 @@
                       </w:rPr>
                       <w:t>© Software University Foundation (</w:t>
                     </w:r>
-                    <w:hyperlink r:id="rId28" w:history="1">
+                    <w:hyperlink r:id="rId25" w:history="1">
                       <w:r>
                         <w:rPr>
-                          <w:rStyle w:val="Hyperlink"/>
+                          <w:rStyle w:val="a9"/>
                           <w:sz w:val="19"/>
                           <w:szCs w:val="19"/>
                         </w:rPr>
@@ -3364,10 +3290,10 @@
                       </w:rPr>
                       <w:t xml:space="preserve"> under the </w:t>
                     </w:r>
-                    <w:hyperlink r:id="rId29" w:history="1">
+                    <w:hyperlink r:id="rId26" w:history="1">
                       <w:r>
                         <w:rPr>
-                          <w:rStyle w:val="Hyperlink"/>
+                          <w:rStyle w:val="a9"/>
                           <w:sz w:val="19"/>
                           <w:szCs w:val="19"/>
                         </w:rPr>
@@ -3396,13 +3322,14 @@
                         <w:noProof/>
                         <w:sz w:val="20"/>
                         <w:szCs w:val="20"/>
+                        <w:lang w:val="bg-BG" w:eastAsia="bg-BG"/>
                       </w:rPr>
                       <w:drawing>
                         <wp:inline distT="0" distB="0" distL="0" distR="0" wp14:anchorId="73EFD8DC" wp14:editId="535F7179">
                           <wp:extent cx="200025" cy="200025"/>
                           <wp:effectExtent l="0" t="0" r="9525" b="9525"/>
                           <wp:docPr id="24" name="Picture 24">
-                            <a:hlinkClick xmlns:a="http://schemas.openxmlformats.org/drawingml/2006/main" r:id="rId30"/>
+                            <a:hlinkClick xmlns:a="http://schemas.openxmlformats.org/drawingml/2006/main" r:id="rId6"/>
                           </wp:docPr>
                           <wp:cNvGraphicFramePr/>
                           <a:graphic xmlns:a="http://schemas.openxmlformats.org/drawingml/2006/main">
@@ -3410,12 +3337,12 @@
                               <pic:pic xmlns:pic="http://schemas.openxmlformats.org/drawingml/2006/picture">
                                 <pic:nvPicPr>
                                   <pic:cNvPr id="93" name="Picture 3">
-                                    <a:hlinkClick r:id="rId30"/>
+                                    <a:hlinkClick r:id="rId6"/>
                                   </pic:cNvPr>
                                   <pic:cNvPicPr/>
                                 </pic:nvPicPr>
                                 <pic:blipFill>
-                                  <a:blip r:embed="rId31"/>
+                                  <a:blip r:embed="rId7"/>
                                   <a:stretch>
                                     <a:fillRect/>
                                   </a:stretch>
@@ -3447,13 +3374,14 @@
                         <w:noProof/>
                         <w:sz w:val="20"/>
                         <w:szCs w:val="20"/>
+                        <w:lang w:val="bg-BG" w:eastAsia="bg-BG"/>
                       </w:rPr>
                       <w:drawing>
                         <wp:inline distT="0" distB="0" distL="0" distR="0" wp14:anchorId="0F910B0C" wp14:editId="4A6187E7">
                           <wp:extent cx="200025" cy="200025"/>
                           <wp:effectExtent l="0" t="0" r="9525" b="9525"/>
                           <wp:docPr id="25" name="Picture 25">
-                            <a:hlinkClick xmlns:a="http://schemas.openxmlformats.org/drawingml/2006/main" r:id="rId28"/>
+                            <a:hlinkClick xmlns:a="http://schemas.openxmlformats.org/drawingml/2006/main" r:id="rId1"/>
                           </wp:docPr>
                           <wp:cNvGraphicFramePr/>
                           <a:graphic xmlns:a="http://schemas.openxmlformats.org/drawingml/2006/main">
@@ -3461,12 +3389,12 @@
                               <pic:pic xmlns:pic="http://schemas.openxmlformats.org/drawingml/2006/picture">
                                 <pic:nvPicPr>
                                   <pic:cNvPr id="94" name="Picture 4">
-                                    <a:hlinkClick r:id="rId28"/>
+                                    <a:hlinkClick r:id="rId1"/>
                                   </pic:cNvPr>
                                   <pic:cNvPicPr/>
                                 </pic:nvPicPr>
                                 <pic:blipFill>
-                                  <a:blip r:embed="rId32"/>
+                                  <a:blip r:embed="rId8"/>
                                   <a:stretch>
                                     <a:fillRect/>
                                   </a:stretch>
@@ -3498,13 +3426,14 @@
                         <w:noProof/>
                         <w:sz w:val="20"/>
                         <w:szCs w:val="20"/>
+                        <w:lang w:val="bg-BG" w:eastAsia="bg-BG"/>
                       </w:rPr>
                       <w:drawing>
                         <wp:inline distT="0" distB="0" distL="0" distR="0" wp14:anchorId="1AA779C5" wp14:editId="25F72DAB">
                           <wp:extent cx="200025" cy="200025"/>
                           <wp:effectExtent l="0" t="0" r="9525" b="9525"/>
                           <wp:docPr id="26" name="Picture 26">
-                            <a:hlinkClick xmlns:a="http://schemas.openxmlformats.org/drawingml/2006/main" r:id="rId33"/>
+                            <a:hlinkClick xmlns:a="http://schemas.openxmlformats.org/drawingml/2006/main" r:id="rId9"/>
                           </wp:docPr>
                           <wp:cNvGraphicFramePr/>
                           <a:graphic xmlns:a="http://schemas.openxmlformats.org/drawingml/2006/main">
@@ -3512,12 +3441,12 @@
                               <pic:pic xmlns:pic="http://schemas.openxmlformats.org/drawingml/2006/picture">
                                 <pic:nvPicPr>
                                   <pic:cNvPr id="95" name="Picture 11">
-                                    <a:hlinkClick r:id="rId33"/>
+                                    <a:hlinkClick r:id="rId9"/>
                                   </pic:cNvPr>
                                   <pic:cNvPicPr/>
                                 </pic:nvPicPr>
                                 <pic:blipFill>
-                                  <a:blip r:embed="rId34"/>
+                                  <a:blip r:embed="rId10"/>
                                   <a:stretch>
                                     <a:fillRect/>
                                   </a:stretch>
@@ -3549,13 +3478,14 @@
                         <w:noProof/>
                         <w:sz w:val="20"/>
                         <w:szCs w:val="20"/>
+                        <w:lang w:val="bg-BG" w:eastAsia="bg-BG"/>
                       </w:rPr>
                       <w:drawing>
                         <wp:inline distT="0" distB="0" distL="0" distR="0" wp14:anchorId="169FCE51" wp14:editId="0BBAC110">
                           <wp:extent cx="200025" cy="200025"/>
                           <wp:effectExtent l="0" t="0" r="9525" b="9525"/>
                           <wp:docPr id="27" name="Picture 27">
-                            <a:hlinkClick xmlns:a="http://schemas.openxmlformats.org/drawingml/2006/main" r:id="rId35"/>
+                            <a:hlinkClick xmlns:a="http://schemas.openxmlformats.org/drawingml/2006/main" r:id="rId11"/>
                           </wp:docPr>
                           <wp:cNvGraphicFramePr/>
                           <a:graphic xmlns:a="http://schemas.openxmlformats.org/drawingml/2006/main">
@@ -3563,12 +3493,12 @@
                               <pic:pic xmlns:pic="http://schemas.openxmlformats.org/drawingml/2006/picture">
                                 <pic:nvPicPr>
                                   <pic:cNvPr id="96" name="Picture 16">
-                                    <a:hlinkClick r:id="rId35"/>
+                                    <a:hlinkClick r:id="rId11"/>
                                   </pic:cNvPr>
                                   <pic:cNvPicPr/>
                                 </pic:nvPicPr>
                                 <pic:blipFill>
-                                  <a:blip r:embed="rId36"/>
+                                  <a:blip r:embed="rId12"/>
                                   <a:stretch>
                                     <a:fillRect/>
                                   </a:stretch>
@@ -3600,13 +3530,14 @@
                         <w:noProof/>
                         <w:sz w:val="20"/>
                         <w:szCs w:val="20"/>
+                        <w:lang w:val="bg-BG" w:eastAsia="bg-BG"/>
                       </w:rPr>
                       <w:drawing>
                         <wp:inline distT="0" distB="0" distL="0" distR="0" wp14:anchorId="168D28CE" wp14:editId="40631DD5">
                           <wp:extent cx="200025" cy="200025"/>
                           <wp:effectExtent l="0" t="0" r="9525" b="9525"/>
                           <wp:docPr id="28" name="Picture 28">
-                            <a:hlinkClick xmlns:a="http://schemas.openxmlformats.org/drawingml/2006/main" r:id="rId37"/>
+                            <a:hlinkClick xmlns:a="http://schemas.openxmlformats.org/drawingml/2006/main" r:id="rId13"/>
                           </wp:docPr>
                           <wp:cNvGraphicFramePr/>
                           <a:graphic xmlns:a="http://schemas.openxmlformats.org/drawingml/2006/main">
@@ -3614,12 +3545,12 @@
                               <pic:pic xmlns:pic="http://schemas.openxmlformats.org/drawingml/2006/picture">
                                 <pic:nvPicPr>
                                   <pic:cNvPr id="97" name="Picture 23">
-                                    <a:hlinkClick r:id="rId37"/>
+                                    <a:hlinkClick r:id="rId13"/>
                                   </pic:cNvPr>
                                   <pic:cNvPicPr/>
                                 </pic:nvPicPr>
                                 <pic:blipFill>
-                                  <a:blip r:embed="rId38"/>
+                                  <a:blip r:embed="rId14"/>
                                   <a:stretch>
                                     <a:fillRect/>
                                   </a:stretch>
@@ -3651,13 +3582,14 @@
                         <w:noProof/>
                         <w:sz w:val="20"/>
                         <w:szCs w:val="20"/>
+                        <w:lang w:val="bg-BG" w:eastAsia="bg-BG"/>
                       </w:rPr>
                       <w:drawing>
                         <wp:inline distT="0" distB="0" distL="0" distR="0" wp14:anchorId="357C5AA8" wp14:editId="7EAEB68B">
                           <wp:extent cx="200025" cy="200025"/>
                           <wp:effectExtent l="0" t="0" r="9525" b="9525"/>
                           <wp:docPr id="29" name="Picture 29">
-                            <a:hlinkClick xmlns:a="http://schemas.openxmlformats.org/drawingml/2006/main" r:id="rId39"/>
+                            <a:hlinkClick xmlns:a="http://schemas.openxmlformats.org/drawingml/2006/main" r:id="rId15"/>
                           </wp:docPr>
                           <wp:cNvGraphicFramePr/>
                           <a:graphic xmlns:a="http://schemas.openxmlformats.org/drawingml/2006/main">
@@ -3665,12 +3597,12 @@
                               <pic:pic xmlns:pic="http://schemas.openxmlformats.org/drawingml/2006/picture">
                                 <pic:nvPicPr>
                                   <pic:cNvPr id="98" name="Picture 25">
-                                    <a:hlinkClick r:id="rId39"/>
+                                    <a:hlinkClick r:id="rId15"/>
                                   </pic:cNvPr>
                                   <pic:cNvPicPr/>
                                 </pic:nvPicPr>
                                 <pic:blipFill>
-                                  <a:blip r:embed="rId40"/>
+                                  <a:blip r:embed="rId16"/>
                                   <a:stretch>
                                     <a:fillRect/>
                                   </a:stretch>
@@ -3702,13 +3634,14 @@
                         <w:noProof/>
                         <w:sz w:val="20"/>
                         <w:szCs w:val="20"/>
+                        <w:lang w:val="bg-BG" w:eastAsia="bg-BG"/>
                       </w:rPr>
                       <w:drawing>
                         <wp:inline distT="0" distB="0" distL="0" distR="0" wp14:anchorId="0F9DF8B2" wp14:editId="3A5A846E">
                           <wp:extent cx="200025" cy="200025"/>
                           <wp:effectExtent l="0" t="0" r="9525" b="9525"/>
                           <wp:docPr id="30" name="Picture 30">
-                            <a:hlinkClick xmlns:a="http://schemas.openxmlformats.org/drawingml/2006/main" r:id="rId41"/>
+                            <a:hlinkClick xmlns:a="http://schemas.openxmlformats.org/drawingml/2006/main" r:id="rId17"/>
                           </wp:docPr>
                           <wp:cNvGraphicFramePr/>
                           <a:graphic xmlns:a="http://schemas.openxmlformats.org/drawingml/2006/main">
@@ -3716,12 +3649,12 @@
                               <pic:pic xmlns:pic="http://schemas.openxmlformats.org/drawingml/2006/picture">
                                 <pic:nvPicPr>
                                   <pic:cNvPr id="99" name="Picture 27">
-                                    <a:hlinkClick r:id="rId41"/>
+                                    <a:hlinkClick r:id="rId17"/>
                                   </pic:cNvPr>
                                   <pic:cNvPicPr/>
                                 </pic:nvPicPr>
                                 <pic:blipFill>
-                                  <a:blip r:embed="rId42"/>
+                                  <a:blip r:embed="rId18"/>
                                   <a:stretch>
                                     <a:fillRect/>
                                   </a:stretch>
@@ -3753,13 +3686,14 @@
                         <w:noProof/>
                         <w:sz w:val="20"/>
                         <w:szCs w:val="20"/>
+                        <w:lang w:val="bg-BG" w:eastAsia="bg-BG"/>
                       </w:rPr>
                       <w:drawing>
                         <wp:inline distT="0" distB="0" distL="0" distR="0" wp14:anchorId="3D97398A" wp14:editId="6D874B35">
                           <wp:extent cx="200025" cy="200025"/>
                           <wp:effectExtent l="0" t="0" r="9525" b="9525"/>
                           <wp:docPr id="31" name="Picture 31">
-                            <a:hlinkClick xmlns:a="http://schemas.openxmlformats.org/drawingml/2006/main" r:id="rId43"/>
+                            <a:hlinkClick xmlns:a="http://schemas.openxmlformats.org/drawingml/2006/main" r:id="rId19"/>
                           </wp:docPr>
                           <wp:cNvGraphicFramePr/>
                           <a:graphic xmlns:a="http://schemas.openxmlformats.org/drawingml/2006/main">
@@ -3767,12 +3701,12 @@
                               <pic:pic xmlns:pic="http://schemas.openxmlformats.org/drawingml/2006/picture">
                                 <pic:nvPicPr>
                                   <pic:cNvPr id="101" name="Picture 99">
-                                    <a:hlinkClick r:id="rId43"/>
+                                    <a:hlinkClick r:id="rId19"/>
                                   </pic:cNvPr>
                                   <pic:cNvPicPr/>
                                 </pic:nvPicPr>
                                 <pic:blipFill>
-                                  <a:blip r:embed="rId44"/>
+                                  <a:blip r:embed="rId20"/>
                                   <a:stretch>
                                     <a:fillRect/>
                                   </a:stretch>
@@ -3804,13 +3738,14 @@
                         <w:noProof/>
                         <w:sz w:val="20"/>
                         <w:szCs w:val="20"/>
+                        <w:lang w:val="bg-BG" w:eastAsia="bg-BG"/>
                       </w:rPr>
                       <w:drawing>
                         <wp:inline distT="0" distB="0" distL="0" distR="0" wp14:anchorId="7A5D158E" wp14:editId="6010D89A">
                           <wp:extent cx="200025" cy="200025"/>
                           <wp:effectExtent l="0" t="0" r="9525" b="9525"/>
                           <wp:docPr id="64" name="Picture 64">
-                            <a:hlinkClick xmlns:a="http://schemas.openxmlformats.org/drawingml/2006/main" r:id="rId45"/>
+                            <a:hlinkClick xmlns:a="http://schemas.openxmlformats.org/drawingml/2006/main" r:id="rId21"/>
                           </wp:docPr>
                           <wp:cNvGraphicFramePr/>
                           <a:graphic xmlns:a="http://schemas.openxmlformats.org/drawingml/2006/main">
@@ -3818,12 +3753,12 @@
                               <pic:pic xmlns:pic="http://schemas.openxmlformats.org/drawingml/2006/picture">
                                 <pic:nvPicPr>
                                   <pic:cNvPr id="102" name="Picture 35">
-                                    <a:hlinkClick r:id="rId45"/>
+                                    <a:hlinkClick r:id="rId21"/>
                                   </pic:cNvPr>
                                   <pic:cNvPicPr/>
                                 </pic:nvPicPr>
                                 <pic:blipFill>
-                                  <a:blip r:embed="rId46"/>
+                                  <a:blip r:embed="rId22"/>
                                   <a:stretch>
                                     <a:fillRect/>
                                   </a:stretch>
@@ -3855,13 +3790,14 @@
                         <w:noProof/>
                         <w:sz w:val="20"/>
                         <w:szCs w:val="20"/>
+                        <w:lang w:val="bg-BG" w:eastAsia="bg-BG"/>
                       </w:rPr>
                       <w:drawing>
                         <wp:inline distT="0" distB="0" distL="0" distR="0" wp14:anchorId="01527B11" wp14:editId="5447FCF6">
                           <wp:extent cx="200025" cy="200025"/>
                           <wp:effectExtent l="0" t="0" r="9525" b="9525"/>
                           <wp:docPr id="65" name="Picture 65">
-                            <a:hlinkClick xmlns:a="http://schemas.openxmlformats.org/drawingml/2006/main" r:id="rId47"/>
+                            <a:hlinkClick xmlns:a="http://schemas.openxmlformats.org/drawingml/2006/main" r:id="rId23"/>
                           </wp:docPr>
                           <wp:cNvGraphicFramePr/>
                           <a:graphic xmlns:a="http://schemas.openxmlformats.org/drawingml/2006/main">
@@ -3869,12 +3805,12 @@
                               <pic:pic xmlns:pic="http://schemas.openxmlformats.org/drawingml/2006/picture">
                                 <pic:nvPicPr>
                                   <pic:cNvPr id="103" name="Picture 85">
-                                    <a:hlinkClick r:id="rId47"/>
+                                    <a:hlinkClick r:id="rId23"/>
                                   </pic:cNvPr>
                                   <pic:cNvPicPr/>
                                 </pic:nvPicPr>
                                 <pic:blipFill>
-                                  <a:blip r:embed="rId48"/>
+                                  <a:blip r:embed="rId24"/>
                                   <a:stretch>
                                     <a:fillRect/>
                                   </a:stretch>
@@ -3905,19 +3841,19 @@
   </w:p>
   <w:p>
     <w:pPr>
-      <w:pStyle w:val="Footer"/>
+      <w:pStyle w:val="a5"/>
     </w:pPr>
   </w:p>
   <w:p>
     <w:pPr>
-      <w:pStyle w:val="Footer"/>
+      <w:pStyle w:val="a5"/>
     </w:pPr>
   </w:p>
 </w:ftr>
 </file>
 
 <file path=word/footnotes.xml><?xml version="1.0" encoding="utf-8"?>
-<w:footnotes xmlns:wpc="http://schemas.microsoft.com/office/word/2010/wordprocessingCanvas" xmlns:mc="http://schemas.openxmlformats.org/markup-compatibility/2006" xmlns:o="urn:schemas-microsoft-com:office:office" xmlns:r="http://schemas.openxmlformats.org/officeDocument/2006/relationships" xmlns:m="http://schemas.openxmlformats.org/officeDocument/2006/math" xmlns:v="urn:schemas-microsoft-com:vml" xmlns:wp14="http://schemas.microsoft.com/office/word/2010/wordprocessingDrawing" xmlns:wp="http://schemas.openxmlformats.org/drawingml/2006/wordprocessingDrawing" xmlns:w10="urn:schemas-microsoft-com:office:word" xmlns:w="http://schemas.openxmlformats.org/wordprocessingml/2006/main" xmlns:w14="http://schemas.microsoft.com/office/word/2010/wordml" xmlns:wpg="http://schemas.microsoft.com/office/word/2010/wordprocessingGroup" xmlns:wpi="http://schemas.microsoft.com/office/word/2010/wordprocessingInk" xmlns:wne="http://schemas.microsoft.com/office/word/2006/wordml" xmlns:wps="http://schemas.microsoft.com/office/word/2010/wordprocessingShape" mc:Ignorable="w14 wp14">
+<w:footnotes xmlns:wpc="http://schemas.microsoft.com/office/word/2010/wordprocessingCanvas" xmlns:cx="http://schemas.microsoft.com/office/drawing/2014/chartex" xmlns:cx1="http://schemas.microsoft.com/office/drawing/2015/9/8/chartex" xmlns:cx2="http://schemas.microsoft.com/office/drawing/2015/10/21/chartex" xmlns:mc="http://schemas.openxmlformats.org/markup-compatibility/2006" xmlns:o="urn:schemas-microsoft-com:office:office" xmlns:r="http://schemas.openxmlformats.org/officeDocument/2006/relationships" xmlns:m="http://schemas.openxmlformats.org/officeDocument/2006/math" xmlns:v="urn:schemas-microsoft-com:vml" xmlns:wp14="http://schemas.microsoft.com/office/word/2010/wordprocessingDrawing" xmlns:wp="http://schemas.openxmlformats.org/drawingml/2006/wordprocessingDrawing" xmlns:w10="urn:schemas-microsoft-com:office:word" xmlns:w="http://schemas.openxmlformats.org/wordprocessingml/2006/main" xmlns:w14="http://schemas.microsoft.com/office/word/2010/wordml" xmlns:w15="http://schemas.microsoft.com/office/word/2012/wordml" xmlns:w16se="http://schemas.microsoft.com/office/word/2015/wordml/symex" xmlns:wpg="http://schemas.microsoft.com/office/word/2010/wordprocessingGroup" xmlns:wpi="http://schemas.microsoft.com/office/word/2010/wordprocessingInk" xmlns:wne="http://schemas.microsoft.com/office/word/2006/wordml" xmlns:wps="http://schemas.microsoft.com/office/word/2010/wordprocessingShape" mc:Ignorable="w14 w15 w16se wp14">
   <w:footnote w:type="separator" w:id="-1">
     <w:p>
       <w:pPr>
@@ -3942,10 +3878,10 @@
 </file>
 
 <file path=word/header1.xml><?xml version="1.0" encoding="utf-8"?>
-<w:hdr xmlns:wpc="http://schemas.microsoft.com/office/word/2010/wordprocessingCanvas" xmlns:mc="http://schemas.openxmlformats.org/markup-compatibility/2006" xmlns:o="urn:schemas-microsoft-com:office:office" xmlns:r="http://schemas.openxmlformats.org/officeDocument/2006/relationships" xmlns:m="http://schemas.openxmlformats.org/officeDocument/2006/math" xmlns:v="urn:schemas-microsoft-com:vml" xmlns:wp14="http://schemas.microsoft.com/office/word/2010/wordprocessingDrawing" xmlns:wp="http://schemas.openxmlformats.org/drawingml/2006/wordprocessingDrawing" xmlns:w10="urn:schemas-microsoft-com:office:word" xmlns:w="http://schemas.openxmlformats.org/wordprocessingml/2006/main" xmlns:w14="http://schemas.microsoft.com/office/word/2010/wordml" xmlns:wpg="http://schemas.microsoft.com/office/word/2010/wordprocessingGroup" xmlns:wpi="http://schemas.microsoft.com/office/word/2010/wordprocessingInk" xmlns:wne="http://schemas.microsoft.com/office/word/2006/wordml" xmlns:wps="http://schemas.microsoft.com/office/word/2010/wordprocessingShape" mc:Ignorable="w14 wp14">
+<w:hdr xmlns:wpc="http://schemas.microsoft.com/office/word/2010/wordprocessingCanvas" xmlns:cx="http://schemas.microsoft.com/office/drawing/2014/chartex" xmlns:cx1="http://schemas.microsoft.com/office/drawing/2015/9/8/chartex" xmlns:cx2="http://schemas.microsoft.com/office/drawing/2015/10/21/chartex" xmlns:mc="http://schemas.openxmlformats.org/markup-compatibility/2006" xmlns:o="urn:schemas-microsoft-com:office:office" xmlns:r="http://schemas.openxmlformats.org/officeDocument/2006/relationships" xmlns:m="http://schemas.openxmlformats.org/officeDocument/2006/math" xmlns:v="urn:schemas-microsoft-com:vml" xmlns:wp14="http://schemas.microsoft.com/office/word/2010/wordprocessingDrawing" xmlns:wp="http://schemas.openxmlformats.org/drawingml/2006/wordprocessingDrawing" xmlns:w10="urn:schemas-microsoft-com:office:word" xmlns:w="http://schemas.openxmlformats.org/wordprocessingml/2006/main" xmlns:w14="http://schemas.microsoft.com/office/word/2010/wordml" xmlns:w15="http://schemas.microsoft.com/office/word/2012/wordml" xmlns:w16se="http://schemas.microsoft.com/office/word/2015/wordml/symex" xmlns:wpg="http://schemas.microsoft.com/office/word/2010/wordprocessingGroup" xmlns:wpi="http://schemas.microsoft.com/office/word/2010/wordprocessingInk" xmlns:wne="http://schemas.microsoft.com/office/word/2006/wordml" xmlns:wps="http://schemas.microsoft.com/office/word/2010/wordprocessingShape" mc:Ignorable="w14 w15 w16se wp14">
   <w:p>
     <w:pPr>
-      <w:pStyle w:val="Header"/>
+      <w:pStyle w:val="a3"/>
       <w:ind w:hanging="1134"/>
     </w:pPr>
   </w:p>
@@ -3953,8 +3889,8 @@
 </file>
 
 <file path=word/numbering.xml><?xml version="1.0" encoding="utf-8"?>
-<w:numbering xmlns:wpc="http://schemas.microsoft.com/office/word/2010/wordprocessingCanvas" xmlns:mc="http://schemas.openxmlformats.org/markup-compatibility/2006" xmlns:o="urn:schemas-microsoft-com:office:office" xmlns:r="http://schemas.openxmlformats.org/officeDocument/2006/relationships" xmlns:m="http://schemas.openxmlformats.org/officeDocument/2006/math" xmlns:v="urn:schemas-microsoft-com:vml" xmlns:wp14="http://schemas.microsoft.com/office/word/2010/wordprocessingDrawing" xmlns:wp="http://schemas.openxmlformats.org/drawingml/2006/wordprocessingDrawing" xmlns:w10="urn:schemas-microsoft-com:office:word" xmlns:w="http://schemas.openxmlformats.org/wordprocessingml/2006/main" xmlns:w14="http://schemas.microsoft.com/office/word/2010/wordml" xmlns:wpg="http://schemas.microsoft.com/office/word/2010/wordprocessingGroup" xmlns:wpi="http://schemas.microsoft.com/office/word/2010/wordprocessingInk" xmlns:wne="http://schemas.microsoft.com/office/word/2006/wordml" xmlns:wps="http://schemas.microsoft.com/office/word/2010/wordprocessingShape" mc:Ignorable="w14 wp14">
-  <w:abstractNum w:abstractNumId="0">
+<w:numbering xmlns:wpc="http://schemas.microsoft.com/office/word/2010/wordprocessingCanvas" xmlns:cx="http://schemas.microsoft.com/office/drawing/2014/chartex" xmlns:cx1="http://schemas.microsoft.com/office/drawing/2015/9/8/chartex" xmlns:cx2="http://schemas.microsoft.com/office/drawing/2015/10/21/chartex" xmlns:mc="http://schemas.openxmlformats.org/markup-compatibility/2006" xmlns:o="urn:schemas-microsoft-com:office:office" xmlns:r="http://schemas.openxmlformats.org/officeDocument/2006/relationships" xmlns:m="http://schemas.openxmlformats.org/officeDocument/2006/math" xmlns:v="urn:schemas-microsoft-com:vml" xmlns:wp14="http://schemas.microsoft.com/office/word/2010/wordprocessingDrawing" xmlns:wp="http://schemas.openxmlformats.org/drawingml/2006/wordprocessingDrawing" xmlns:w10="urn:schemas-microsoft-com:office:word" xmlns:w="http://schemas.openxmlformats.org/wordprocessingml/2006/main" xmlns:w14="http://schemas.microsoft.com/office/word/2010/wordml" xmlns:w15="http://schemas.microsoft.com/office/word/2012/wordml" xmlns:w16se="http://schemas.microsoft.com/office/word/2015/wordml/symex" xmlns:wpg="http://schemas.microsoft.com/office/word/2010/wordprocessingGroup" xmlns:wpi="http://schemas.microsoft.com/office/word/2010/wordprocessingInk" xmlns:wne="http://schemas.microsoft.com/office/word/2006/wordml" xmlns:wps="http://schemas.microsoft.com/office/word/2010/wordprocessingShape" mc:Ignorable="w14 w15 w16se wp14">
+  <w:abstractNum w:abstractNumId="0" w15:restartNumberingAfterBreak="0">
     <w:nsid w:val="01B94536"/>
     <w:multiLevelType w:val="hybridMultilevel"/>
     <w:tmpl w:val="C5C81BBE"/>
@@ -4067,7 +4003,7 @@
       </w:rPr>
     </w:lvl>
   </w:abstractNum>
-  <w:abstractNum w:abstractNumId="1">
+  <w:abstractNum w:abstractNumId="1" w15:restartNumberingAfterBreak="0">
     <w:nsid w:val="01C77081"/>
     <w:multiLevelType w:val="hybridMultilevel"/>
     <w:tmpl w:val="9DCC3AC0"/>
@@ -4206,7 +4142,7 @@
       </w:rPr>
     </w:lvl>
   </w:abstractNum>
-  <w:abstractNum w:abstractNumId="2">
+  <w:abstractNum w:abstractNumId="2" w15:restartNumberingAfterBreak="0">
     <w:nsid w:val="04E60920"/>
     <w:multiLevelType w:val="hybridMultilevel"/>
     <w:tmpl w:val="9DB0F662"/>
@@ -4319,7 +4255,7 @@
       </w:rPr>
     </w:lvl>
   </w:abstractNum>
-  <w:abstractNum w:abstractNumId="3">
+  <w:abstractNum w:abstractNumId="3" w15:restartNumberingAfterBreak="0">
     <w:nsid w:val="06342D93"/>
     <w:multiLevelType w:val="hybridMultilevel"/>
     <w:tmpl w:val="3E86E586"/>
@@ -4432,7 +4368,7 @@
       </w:rPr>
     </w:lvl>
   </w:abstractNum>
-  <w:abstractNum w:abstractNumId="4">
+  <w:abstractNum w:abstractNumId="4" w15:restartNumberingAfterBreak="0">
     <w:nsid w:val="086A0883"/>
     <w:multiLevelType w:val="hybridMultilevel"/>
     <w:tmpl w:val="768A232C"/>
@@ -4571,7 +4507,7 @@
       </w:rPr>
     </w:lvl>
   </w:abstractNum>
-  <w:abstractNum w:abstractNumId="5">
+  <w:abstractNum w:abstractNumId="5" w15:restartNumberingAfterBreak="0">
     <w:nsid w:val="09995C7E"/>
     <w:multiLevelType w:val="hybridMultilevel"/>
     <w:tmpl w:val="2786A232"/>
@@ -4710,7 +4646,7 @@
       </w:rPr>
     </w:lvl>
   </w:abstractNum>
-  <w:abstractNum w:abstractNumId="6">
+  <w:abstractNum w:abstractNumId="6" w15:restartNumberingAfterBreak="0">
     <w:nsid w:val="10442CFF"/>
     <w:multiLevelType w:val="hybridMultilevel"/>
     <w:tmpl w:val="E8D00F80"/>
@@ -4823,7 +4759,7 @@
       </w:rPr>
     </w:lvl>
   </w:abstractNum>
-  <w:abstractNum w:abstractNumId="7">
+  <w:abstractNum w:abstractNumId="7" w15:restartNumberingAfterBreak="0">
     <w:nsid w:val="10FD6310"/>
     <w:multiLevelType w:val="hybridMultilevel"/>
     <w:tmpl w:val="4C4C7406"/>
@@ -4936,7 +4872,7 @@
       </w:rPr>
     </w:lvl>
   </w:abstractNum>
-  <w:abstractNum w:abstractNumId="8">
+  <w:abstractNum w:abstractNumId="8" w15:restartNumberingAfterBreak="0">
     <w:nsid w:val="111D38A0"/>
     <w:multiLevelType w:val="hybridMultilevel"/>
     <w:tmpl w:val="32F2B4DE"/>
@@ -5049,7 +4985,7 @@
       </w:rPr>
     </w:lvl>
   </w:abstractNum>
-  <w:abstractNum w:abstractNumId="9">
+  <w:abstractNum w:abstractNumId="9" w15:restartNumberingAfterBreak="0">
     <w:nsid w:val="13D330C4"/>
     <w:multiLevelType w:val="hybridMultilevel"/>
     <w:tmpl w:val="271A69FE"/>
@@ -5162,7 +5098,7 @@
       </w:rPr>
     </w:lvl>
   </w:abstractNum>
-  <w:abstractNum w:abstractNumId="10">
+  <w:abstractNum w:abstractNumId="10" w15:restartNumberingAfterBreak="0">
     <w:nsid w:val="19B90CF5"/>
     <w:multiLevelType w:val="hybridMultilevel"/>
     <w:tmpl w:val="A9163494"/>
@@ -5301,7 +5237,7 @@
       </w:rPr>
     </w:lvl>
   </w:abstractNum>
-  <w:abstractNum w:abstractNumId="11">
+  <w:abstractNum w:abstractNumId="11" w15:restartNumberingAfterBreak="0">
     <w:nsid w:val="214D499E"/>
     <w:multiLevelType w:val="hybridMultilevel"/>
     <w:tmpl w:val="EB86F562"/>
@@ -5414,7 +5350,7 @@
       </w:rPr>
     </w:lvl>
   </w:abstractNum>
-  <w:abstractNum w:abstractNumId="12">
+  <w:abstractNum w:abstractNumId="12" w15:restartNumberingAfterBreak="0">
     <w:nsid w:val="23547ACE"/>
     <w:multiLevelType w:val="hybridMultilevel"/>
     <w:tmpl w:val="167C0006"/>
@@ -5527,7 +5463,7 @@
       </w:rPr>
     </w:lvl>
   </w:abstractNum>
-  <w:abstractNum w:abstractNumId="13">
+  <w:abstractNum w:abstractNumId="13" w15:restartNumberingAfterBreak="0">
     <w:nsid w:val="2843582D"/>
     <w:multiLevelType w:val="hybridMultilevel"/>
     <w:tmpl w:val="04FA566A"/>
@@ -5613,7 +5549,7 @@
       </w:pPr>
     </w:lvl>
   </w:abstractNum>
-  <w:abstractNum w:abstractNumId="14">
+  <w:abstractNum w:abstractNumId="14" w15:restartNumberingAfterBreak="0">
     <w:nsid w:val="2ACB6A76"/>
     <w:multiLevelType w:val="hybridMultilevel"/>
     <w:tmpl w:val="1E4219E0"/>
@@ -5726,7 +5662,7 @@
       </w:rPr>
     </w:lvl>
   </w:abstractNum>
-  <w:abstractNum w:abstractNumId="15">
+  <w:abstractNum w:abstractNumId="15" w15:restartNumberingAfterBreak="0">
     <w:nsid w:val="2DB11302"/>
     <w:multiLevelType w:val="hybridMultilevel"/>
     <w:tmpl w:val="D868CE76"/>
@@ -5865,7 +5801,7 @@
       </w:rPr>
     </w:lvl>
   </w:abstractNum>
-  <w:abstractNum w:abstractNumId="16">
+  <w:abstractNum w:abstractNumId="16" w15:restartNumberingAfterBreak="0">
     <w:nsid w:val="2E5353E8"/>
     <w:multiLevelType w:val="hybridMultilevel"/>
     <w:tmpl w:val="5D76F91E"/>
@@ -5978,7 +5914,7 @@
       </w:rPr>
     </w:lvl>
   </w:abstractNum>
-  <w:abstractNum w:abstractNumId="17">
+  <w:abstractNum w:abstractNumId="17" w15:restartNumberingAfterBreak="0">
     <w:nsid w:val="2F102569"/>
     <w:multiLevelType w:val="hybridMultilevel"/>
     <w:tmpl w:val="BE82FCB4"/>
@@ -6091,7 +6027,7 @@
       </w:rPr>
     </w:lvl>
   </w:abstractNum>
-  <w:abstractNum w:abstractNumId="18">
+  <w:abstractNum w:abstractNumId="18" w15:restartNumberingAfterBreak="0">
     <w:nsid w:val="301E34F5"/>
     <w:multiLevelType w:val="hybridMultilevel"/>
     <w:tmpl w:val="A9EC469E"/>
@@ -6204,7 +6140,7 @@
       </w:rPr>
     </w:lvl>
   </w:abstractNum>
-  <w:abstractNum w:abstractNumId="19">
+  <w:abstractNum w:abstractNumId="19" w15:restartNumberingAfterBreak="0">
     <w:nsid w:val="326743A6"/>
     <w:multiLevelType w:val="hybridMultilevel"/>
     <w:tmpl w:val="D8584FE0"/>
@@ -6317,7 +6253,7 @@
       </w:rPr>
     </w:lvl>
   </w:abstractNum>
-  <w:abstractNum w:abstractNumId="20">
+  <w:abstractNum w:abstractNumId="20" w15:restartNumberingAfterBreak="0">
     <w:nsid w:val="363C5B0E"/>
     <w:multiLevelType w:val="hybridMultilevel"/>
     <w:tmpl w:val="DCE82C74"/>
@@ -6430,7 +6366,7 @@
       </w:rPr>
     </w:lvl>
   </w:abstractNum>
-  <w:abstractNum w:abstractNumId="21">
+  <w:abstractNum w:abstractNumId="21" w15:restartNumberingAfterBreak="0">
     <w:nsid w:val="3E5D401C"/>
     <w:multiLevelType w:val="hybridMultilevel"/>
     <w:tmpl w:val="6590C294"/>
@@ -6543,7 +6479,7 @@
       </w:rPr>
     </w:lvl>
   </w:abstractNum>
-  <w:abstractNum w:abstractNumId="22">
+  <w:abstractNum w:abstractNumId="22" w15:restartNumberingAfterBreak="0">
     <w:nsid w:val="40467040"/>
     <w:multiLevelType w:val="hybridMultilevel"/>
     <w:tmpl w:val="3BA8E58C"/>
@@ -6656,7 +6592,7 @@
       </w:rPr>
     </w:lvl>
   </w:abstractNum>
-  <w:abstractNum w:abstractNumId="23">
+  <w:abstractNum w:abstractNumId="23" w15:restartNumberingAfterBreak="0">
     <w:nsid w:val="46893DDF"/>
     <w:multiLevelType w:val="hybridMultilevel"/>
     <w:tmpl w:val="A59842CA"/>
@@ -6769,14 +6705,14 @@
       </w:rPr>
     </w:lvl>
   </w:abstractNum>
-  <w:abstractNum w:abstractNumId="24">
+  <w:abstractNum w:abstractNumId="24" w15:restartNumberingAfterBreak="0">
     <w:nsid w:val="49F15A4A"/>
     <w:multiLevelType w:val="hybridMultilevel"/>
     <w:tmpl w:val="B6A2E2C0"/>
     <w:lvl w:ilvl="0" w:tplc="1DB03020">
       <w:start w:val="1"/>
       <w:numFmt w:val="decimal"/>
-      <w:pStyle w:val="Heading2"/>
+      <w:pStyle w:val="2"/>
       <w:lvlText w:val="%1."/>
       <w:lvlJc w:val="left"/>
       <w:pPr>
@@ -6859,7 +6795,7 @@
       </w:pPr>
     </w:lvl>
   </w:abstractNum>
-  <w:abstractNum w:abstractNumId="25">
+  <w:abstractNum w:abstractNumId="25" w15:restartNumberingAfterBreak="0">
     <w:nsid w:val="4FC803F4"/>
     <w:multiLevelType w:val="hybridMultilevel"/>
     <w:tmpl w:val="8C562184"/>
@@ -6999,7 +6935,7 @@
       </w:rPr>
     </w:lvl>
   </w:abstractNum>
-  <w:abstractNum w:abstractNumId="26">
+  <w:abstractNum w:abstractNumId="26" w15:restartNumberingAfterBreak="0">
     <w:nsid w:val="5DBF39D8"/>
     <w:multiLevelType w:val="hybridMultilevel"/>
     <w:tmpl w:val="B150D10A"/>
@@ -7112,7 +7048,7 @@
       </w:rPr>
     </w:lvl>
   </w:abstractNum>
-  <w:abstractNum w:abstractNumId="27">
+  <w:abstractNum w:abstractNumId="27" w15:restartNumberingAfterBreak="0">
     <w:nsid w:val="617B76E7"/>
     <w:multiLevelType w:val="hybridMultilevel"/>
     <w:tmpl w:val="DBC8014C"/>
@@ -7251,7 +7187,7 @@
       </w:rPr>
     </w:lvl>
   </w:abstractNum>
-  <w:abstractNum w:abstractNumId="28">
+  <w:abstractNum w:abstractNumId="28" w15:restartNumberingAfterBreak="0">
     <w:nsid w:val="67020B40"/>
     <w:multiLevelType w:val="hybridMultilevel"/>
     <w:tmpl w:val="9F6A476E"/>
@@ -7364,7 +7300,7 @@
       </w:rPr>
     </w:lvl>
   </w:abstractNum>
-  <w:abstractNum w:abstractNumId="29">
+  <w:abstractNum w:abstractNumId="29" w15:restartNumberingAfterBreak="0">
     <w:nsid w:val="6832104C"/>
     <w:multiLevelType w:val="hybridMultilevel"/>
     <w:tmpl w:val="4F7EE438"/>
@@ -7476,7 +7412,7 @@
       </w:rPr>
     </w:lvl>
   </w:abstractNum>
-  <w:abstractNum w:abstractNumId="30">
+  <w:abstractNum w:abstractNumId="30" w15:restartNumberingAfterBreak="0">
     <w:nsid w:val="686B26D1"/>
     <w:multiLevelType w:val="hybridMultilevel"/>
     <w:tmpl w:val="B1B02162"/>
@@ -7589,7 +7525,7 @@
       </w:rPr>
     </w:lvl>
   </w:abstractNum>
-  <w:abstractNum w:abstractNumId="31">
+  <w:abstractNum w:abstractNumId="31" w15:restartNumberingAfterBreak="0">
     <w:nsid w:val="75091A13"/>
     <w:multiLevelType w:val="hybridMultilevel"/>
     <w:tmpl w:val="274E1E42"/>
@@ -7702,7 +7638,7 @@
       </w:rPr>
     </w:lvl>
   </w:abstractNum>
-  <w:abstractNum w:abstractNumId="32">
+  <w:abstractNum w:abstractNumId="32" w15:restartNumberingAfterBreak="0">
     <w:nsid w:val="76945DE9"/>
     <w:multiLevelType w:val="hybridMultilevel"/>
     <w:tmpl w:val="08060FE0"/>
@@ -7815,7 +7751,7 @@
       </w:rPr>
     </w:lvl>
   </w:abstractNum>
-  <w:abstractNum w:abstractNumId="33">
+  <w:abstractNum w:abstractNumId="33" w15:restartNumberingAfterBreak="0">
     <w:nsid w:val="7A125276"/>
     <w:multiLevelType w:val="hybridMultilevel"/>
     <w:tmpl w:val="A0E6375E"/>
@@ -8035,7 +7971,7 @@
 </file>
 
 <file path=word/styles.xml><?xml version="1.0" encoding="utf-8"?>
-<w:styles xmlns:mc="http://schemas.openxmlformats.org/markup-compatibility/2006" xmlns:r="http://schemas.openxmlformats.org/officeDocument/2006/relationships" xmlns:w="http://schemas.openxmlformats.org/wordprocessingml/2006/main" xmlns:w14="http://schemas.microsoft.com/office/word/2010/wordml" mc:Ignorable="w14">
+<w:styles xmlns:mc="http://schemas.openxmlformats.org/markup-compatibility/2006" xmlns:r="http://schemas.openxmlformats.org/officeDocument/2006/relationships" xmlns:w="http://schemas.openxmlformats.org/wordprocessingml/2006/main" xmlns:w14="http://schemas.microsoft.com/office/word/2010/wordml" xmlns:w15="http://schemas.microsoft.com/office/word/2012/wordml" xmlns:w16se="http://schemas.microsoft.com/office/word/2015/wordml/symex" mc:Ignorable="w14 w15 w16se">
   <w:docDefaults>
     <w:rPrDefault>
       <w:rPr>
@@ -8051,146 +7987,382 @@
       </w:pPr>
     </w:pPrDefault>
   </w:docDefaults>
-  <w:latentStyles w:defLockedState="0" w:defUIPriority="99" w:defSemiHidden="1" w:defUnhideWhenUsed="1" w:defQFormat="0" w:count="267">
-    <w:lsdException w:name="Normal" w:semiHidden="0" w:uiPriority="0" w:unhideWhenUsed="0" w:qFormat="1"/>
-    <w:lsdException w:name="heading 1" w:semiHidden="0" w:uiPriority="9" w:unhideWhenUsed="0" w:qFormat="1"/>
-    <w:lsdException w:name="heading 2" w:uiPriority="9" w:qFormat="1"/>
-    <w:lsdException w:name="heading 3" w:uiPriority="9" w:qFormat="1"/>
-    <w:lsdException w:name="heading 4" w:uiPriority="9" w:qFormat="1"/>
-    <w:lsdException w:name="heading 5" w:uiPriority="9" w:qFormat="1"/>
-    <w:lsdException w:name="heading 6" w:uiPriority="9" w:qFormat="1"/>
-    <w:lsdException w:name="heading 7" w:uiPriority="9" w:qFormat="1"/>
-    <w:lsdException w:name="heading 8" w:uiPriority="9" w:qFormat="1"/>
-    <w:lsdException w:name="heading 9" w:uiPriority="9" w:qFormat="1"/>
-    <w:lsdException w:name="toc 1" w:uiPriority="39"/>
-    <w:lsdException w:name="toc 2" w:uiPriority="39"/>
-    <w:lsdException w:name="toc 3" w:uiPriority="39"/>
-    <w:lsdException w:name="toc 4" w:uiPriority="39"/>
-    <w:lsdException w:name="toc 5" w:uiPriority="39"/>
-    <w:lsdException w:name="toc 6" w:uiPriority="39"/>
-    <w:lsdException w:name="toc 7" w:uiPriority="39"/>
-    <w:lsdException w:name="toc 8" w:uiPriority="39"/>
-    <w:lsdException w:name="toc 9" w:uiPriority="39"/>
-    <w:lsdException w:name="caption" w:uiPriority="35" w:qFormat="1"/>
-    <w:lsdException w:name="Title" w:semiHidden="0" w:uiPriority="10" w:unhideWhenUsed="0"/>
-    <w:lsdException w:name="Default Paragraph Font" w:uiPriority="1"/>
-    <w:lsdException w:name="Subtitle" w:semiHidden="0" w:uiPriority="11" w:unhideWhenUsed="0"/>
-    <w:lsdException w:name="Strong" w:semiHidden="0" w:uiPriority="22" w:unhideWhenUsed="0" w:qFormat="1"/>
-    <w:lsdException w:name="Emphasis" w:semiHidden="0" w:uiPriority="20" w:unhideWhenUsed="0"/>
-    <w:lsdException w:name="Table Grid" w:semiHidden="0" w:uiPriority="59" w:unhideWhenUsed="0"/>
-    <w:lsdException w:name="Placeholder Text" w:unhideWhenUsed="0"/>
-    <w:lsdException w:name="No Spacing" w:semiHidden="0" w:uiPriority="1" w:unhideWhenUsed="0"/>
-    <w:lsdException w:name="Light Shading" w:semiHidden="0" w:uiPriority="60" w:unhideWhenUsed="0"/>
-    <w:lsdException w:name="Light List" w:semiHidden="0" w:uiPriority="61" w:unhideWhenUsed="0"/>
-    <w:lsdException w:name="Light Grid" w:semiHidden="0" w:uiPriority="62" w:unhideWhenUsed="0"/>
-    <w:lsdException w:name="Medium Shading 1" w:semiHidden="0" w:uiPriority="63" w:unhideWhenUsed="0"/>
-    <w:lsdException w:name="Medium Shading 2" w:semiHidden="0" w:uiPriority="64" w:unhideWhenUsed="0"/>
-    <w:lsdException w:name="Medium List 1" w:semiHidden="0" w:uiPriority="65" w:unhideWhenUsed="0"/>
-    <w:lsdException w:name="Medium List 2" w:semiHidden="0" w:uiPriority="66" w:unhideWhenUsed="0"/>
-    <w:lsdException w:name="Medium Grid 1" w:semiHidden="0" w:uiPriority="67" w:unhideWhenUsed="0"/>
-    <w:lsdException w:name="Medium Grid 2" w:semiHidden="0" w:uiPriority="68" w:unhideWhenUsed="0"/>
-    <w:lsdException w:name="Medium Grid 3" w:semiHidden="0" w:uiPriority="69" w:unhideWhenUsed="0"/>
-    <w:lsdException w:name="Dark List" w:semiHidden="0" w:uiPriority="70" w:unhideWhenUsed="0"/>
-    <w:lsdException w:name="Colorful Shading" w:semiHidden="0" w:uiPriority="71" w:unhideWhenUsed="0"/>
-    <w:lsdException w:name="Colorful List" w:semiHidden="0" w:uiPriority="72" w:unhideWhenUsed="0"/>
-    <w:lsdException w:name="Colorful Grid" w:semiHidden="0" w:uiPriority="73" w:unhideWhenUsed="0"/>
-    <w:lsdException w:name="Light Shading Accent 1" w:semiHidden="0" w:uiPriority="60" w:unhideWhenUsed="0"/>
-    <w:lsdException w:name="Light List Accent 1" w:semiHidden="0" w:uiPriority="61" w:unhideWhenUsed="0"/>
-    <w:lsdException w:name="Light Grid Accent 1" w:semiHidden="0" w:uiPriority="62" w:unhideWhenUsed="0"/>
-    <w:lsdException w:name="Medium Shading 1 Accent 1" w:semiHidden="0" w:uiPriority="63" w:unhideWhenUsed="0"/>
-    <w:lsdException w:name="Medium Shading 2 Accent 1" w:semiHidden="0" w:uiPriority="64" w:unhideWhenUsed="0"/>
-    <w:lsdException w:name="Medium List 1 Accent 1" w:semiHidden="0" w:uiPriority="65" w:unhideWhenUsed="0"/>
-    <w:lsdException w:name="Revision" w:unhideWhenUsed="0"/>
-    <w:lsdException w:name="List Paragraph" w:semiHidden="0" w:uiPriority="34" w:unhideWhenUsed="0" w:qFormat="1"/>
-    <w:lsdException w:name="Quote" w:semiHidden="0" w:uiPriority="29" w:unhideWhenUsed="0"/>
-    <w:lsdException w:name="Intense Quote" w:semiHidden="0" w:uiPriority="30" w:unhideWhenUsed="0"/>
-    <w:lsdException w:name="Medium List 2 Accent 1" w:semiHidden="0" w:uiPriority="66" w:unhideWhenUsed="0"/>
-    <w:lsdException w:name="Medium Grid 1 Accent 1" w:semiHidden="0" w:uiPriority="67" w:unhideWhenUsed="0"/>
-    <w:lsdException w:name="Medium Grid 2 Accent 1" w:semiHidden="0" w:uiPriority="68" w:unhideWhenUsed="0"/>
-    <w:lsdException w:name="Medium Grid 3 Accent 1" w:semiHidden="0" w:uiPriority="69" w:unhideWhenUsed="0"/>
-    <w:lsdException w:name="Dark List Accent 1" w:semiHidden="0" w:uiPriority="70" w:unhideWhenUsed="0"/>
-    <w:lsdException w:name="Colorful Shading Accent 1" w:semiHidden="0" w:uiPriority="71" w:unhideWhenUsed="0"/>
-    <w:lsdException w:name="Colorful List Accent 1" w:semiHidden="0" w:uiPriority="72" w:unhideWhenUsed="0"/>
-    <w:lsdException w:name="Colorful Grid Accent 1" w:semiHidden="0" w:uiPriority="73" w:unhideWhenUsed="0"/>
-    <w:lsdException w:name="Light Shading Accent 2" w:semiHidden="0" w:uiPriority="60" w:unhideWhenUsed="0"/>
-    <w:lsdException w:name="Light List Accent 2" w:semiHidden="0" w:uiPriority="61" w:unhideWhenUsed="0"/>
-    <w:lsdException w:name="Light Grid Accent 2" w:semiHidden="0" w:uiPriority="62" w:unhideWhenUsed="0"/>
-    <w:lsdException w:name="Medium Shading 1 Accent 2" w:semiHidden="0" w:uiPriority="63" w:unhideWhenUsed="0"/>
-    <w:lsdException w:name="Medium Shading 2 Accent 2" w:semiHidden="0" w:uiPriority="64" w:unhideWhenUsed="0"/>
-    <w:lsdException w:name="Medium List 1 Accent 2" w:semiHidden="0" w:uiPriority="65" w:unhideWhenUsed="0"/>
-    <w:lsdException w:name="Medium List 2 Accent 2" w:semiHidden="0" w:uiPriority="66" w:unhideWhenUsed="0"/>
-    <w:lsdException w:name="Medium Grid 1 Accent 2" w:semiHidden="0" w:uiPriority="67" w:unhideWhenUsed="0"/>
-    <w:lsdException w:name="Medium Grid 2 Accent 2" w:semiHidden="0" w:uiPriority="68" w:unhideWhenUsed="0"/>
-    <w:lsdException w:name="Medium Grid 3 Accent 2" w:semiHidden="0" w:uiPriority="69" w:unhideWhenUsed="0"/>
-    <w:lsdException w:name="Dark List Accent 2" w:semiHidden="0" w:uiPriority="70" w:unhideWhenUsed="0"/>
-    <w:lsdException w:name="Colorful Shading Accent 2" w:semiHidden="0" w:uiPriority="71" w:unhideWhenUsed="0"/>
-    <w:lsdException w:name="Colorful List Accent 2" w:semiHidden="0" w:uiPriority="72" w:unhideWhenUsed="0"/>
-    <w:lsdException w:name="Colorful Grid Accent 2" w:semiHidden="0" w:uiPriority="73" w:unhideWhenUsed="0"/>
-    <w:lsdException w:name="Light Shading Accent 3" w:semiHidden="0" w:uiPriority="60" w:unhideWhenUsed="0"/>
-    <w:lsdException w:name="Light List Accent 3" w:semiHidden="0" w:uiPriority="61" w:unhideWhenUsed="0"/>
-    <w:lsdException w:name="Light Grid Accent 3" w:semiHidden="0" w:uiPriority="62" w:unhideWhenUsed="0"/>
-    <w:lsdException w:name="Medium Shading 1 Accent 3" w:semiHidden="0" w:uiPriority="63" w:unhideWhenUsed="0"/>
-    <w:lsdException w:name="Medium Shading 2 Accent 3" w:semiHidden="0" w:uiPriority="64" w:unhideWhenUsed="0"/>
-    <w:lsdException w:name="Medium List 1 Accent 3" w:semiHidden="0" w:uiPriority="65" w:unhideWhenUsed="0"/>
-    <w:lsdException w:name="Medium List 2 Accent 3" w:semiHidden="0" w:uiPriority="66" w:unhideWhenUsed="0"/>
-    <w:lsdException w:name="Medium Grid 1 Accent 3" w:semiHidden="0" w:uiPriority="67" w:unhideWhenUsed="0"/>
-    <w:lsdException w:name="Medium Grid 2 Accent 3" w:semiHidden="0" w:uiPriority="68" w:unhideWhenUsed="0"/>
-    <w:lsdException w:name="Medium Grid 3 Accent 3" w:semiHidden="0" w:uiPriority="69" w:unhideWhenUsed="0"/>
-    <w:lsdException w:name="Dark List Accent 3" w:semiHidden="0" w:uiPriority="70" w:unhideWhenUsed="0"/>
-    <w:lsdException w:name="Colorful Shading Accent 3" w:semiHidden="0" w:uiPriority="71" w:unhideWhenUsed="0"/>
-    <w:lsdException w:name="Colorful List Accent 3" w:semiHidden="0" w:uiPriority="72" w:unhideWhenUsed="0"/>
-    <w:lsdException w:name="Colorful Grid Accent 3" w:semiHidden="0" w:uiPriority="73" w:unhideWhenUsed="0"/>
-    <w:lsdException w:name="Light Shading Accent 4" w:semiHidden="0" w:uiPriority="60" w:unhideWhenUsed="0"/>
-    <w:lsdException w:name="Light List Accent 4" w:semiHidden="0" w:uiPriority="61" w:unhideWhenUsed="0"/>
-    <w:lsdException w:name="Light Grid Accent 4" w:semiHidden="0" w:uiPriority="62" w:unhideWhenUsed="0"/>
-    <w:lsdException w:name="Medium Shading 1 Accent 4" w:semiHidden="0" w:uiPriority="63" w:unhideWhenUsed="0"/>
-    <w:lsdException w:name="Medium Shading 2 Accent 4" w:semiHidden="0" w:uiPriority="64" w:unhideWhenUsed="0"/>
-    <w:lsdException w:name="Medium List 1 Accent 4" w:semiHidden="0" w:uiPriority="65" w:unhideWhenUsed="0"/>
-    <w:lsdException w:name="Medium List 2 Accent 4" w:semiHidden="0" w:uiPriority="66" w:unhideWhenUsed="0"/>
-    <w:lsdException w:name="Medium Grid 1 Accent 4" w:semiHidden="0" w:uiPriority="67" w:unhideWhenUsed="0"/>
-    <w:lsdException w:name="Medium Grid 2 Accent 4" w:semiHidden="0" w:uiPriority="68" w:unhideWhenUsed="0"/>
-    <w:lsdException w:name="Medium Grid 3 Accent 4" w:semiHidden="0" w:uiPriority="69" w:unhideWhenUsed="0"/>
-    <w:lsdException w:name="Dark List Accent 4" w:semiHidden="0" w:uiPriority="70" w:unhideWhenUsed="0"/>
-    <w:lsdException w:name="Colorful Shading Accent 4" w:semiHidden="0" w:uiPriority="71" w:unhideWhenUsed="0"/>
-    <w:lsdException w:name="Colorful List Accent 4" w:semiHidden="0" w:uiPriority="72" w:unhideWhenUsed="0"/>
-    <w:lsdException w:name="Colorful Grid Accent 4" w:semiHidden="0" w:uiPriority="73" w:unhideWhenUsed="0"/>
-    <w:lsdException w:name="Light Shading Accent 5" w:semiHidden="0" w:uiPriority="60" w:unhideWhenUsed="0"/>
-    <w:lsdException w:name="Light List Accent 5" w:semiHidden="0" w:uiPriority="61" w:unhideWhenUsed="0"/>
-    <w:lsdException w:name="Light Grid Accent 5" w:semiHidden="0" w:uiPriority="62" w:unhideWhenUsed="0"/>
-    <w:lsdException w:name="Medium Shading 1 Accent 5" w:semiHidden="0" w:uiPriority="63" w:unhideWhenUsed="0"/>
-    <w:lsdException w:name="Medium Shading 2 Accent 5" w:semiHidden="0" w:uiPriority="64" w:unhideWhenUsed="0"/>
-    <w:lsdException w:name="Medium List 1 Accent 5" w:semiHidden="0" w:uiPriority="65" w:unhideWhenUsed="0"/>
-    <w:lsdException w:name="Medium List 2 Accent 5" w:semiHidden="0" w:uiPriority="66" w:unhideWhenUsed="0"/>
-    <w:lsdException w:name="Medium Grid 1 Accent 5" w:semiHidden="0" w:uiPriority="67" w:unhideWhenUsed="0"/>
-    <w:lsdException w:name="Medium Grid 2 Accent 5" w:semiHidden="0" w:uiPriority="68" w:unhideWhenUsed="0"/>
-    <w:lsdException w:name="Medium Grid 3 Accent 5" w:semiHidden="0" w:uiPriority="69" w:unhideWhenUsed="0"/>
-    <w:lsdException w:name="Dark List Accent 5" w:semiHidden="0" w:uiPriority="70" w:unhideWhenUsed="0"/>
-    <w:lsdException w:name="Colorful Shading Accent 5" w:semiHidden="0" w:uiPriority="71" w:unhideWhenUsed="0"/>
-    <w:lsdException w:name="Colorful List Accent 5" w:semiHidden="0" w:uiPriority="72" w:unhideWhenUsed="0"/>
-    <w:lsdException w:name="Colorful Grid Accent 5" w:semiHidden="0" w:uiPriority="73" w:unhideWhenUsed="0"/>
-    <w:lsdException w:name="Light Shading Accent 6" w:semiHidden="0" w:uiPriority="60" w:unhideWhenUsed="0"/>
-    <w:lsdException w:name="Light List Accent 6" w:semiHidden="0" w:uiPriority="61" w:unhideWhenUsed="0"/>
-    <w:lsdException w:name="Light Grid Accent 6" w:semiHidden="0" w:uiPriority="62" w:unhideWhenUsed="0"/>
-    <w:lsdException w:name="Medium Shading 1 Accent 6" w:semiHidden="0" w:uiPriority="63" w:unhideWhenUsed="0"/>
-    <w:lsdException w:name="Medium Shading 2 Accent 6" w:semiHidden="0" w:uiPriority="64" w:unhideWhenUsed="0"/>
-    <w:lsdException w:name="Medium List 1 Accent 6" w:semiHidden="0" w:uiPriority="65" w:unhideWhenUsed="0"/>
-    <w:lsdException w:name="Medium List 2 Accent 6" w:semiHidden="0" w:uiPriority="66" w:unhideWhenUsed="0"/>
-    <w:lsdException w:name="Medium Grid 1 Accent 6" w:semiHidden="0" w:uiPriority="67" w:unhideWhenUsed="0"/>
-    <w:lsdException w:name="Medium Grid 2 Accent 6" w:semiHidden="0" w:uiPriority="68" w:unhideWhenUsed="0"/>
-    <w:lsdException w:name="Medium Grid 3 Accent 6" w:semiHidden="0" w:uiPriority="69" w:unhideWhenUsed="0"/>
-    <w:lsdException w:name="Dark List Accent 6" w:semiHidden="0" w:uiPriority="70" w:unhideWhenUsed="0"/>
-    <w:lsdException w:name="Colorful Shading Accent 6" w:semiHidden="0" w:uiPriority="71" w:unhideWhenUsed="0"/>
-    <w:lsdException w:name="Colorful List Accent 6" w:semiHidden="0" w:uiPriority="72" w:unhideWhenUsed="0"/>
-    <w:lsdException w:name="Colorful Grid Accent 6" w:semiHidden="0" w:uiPriority="73" w:unhideWhenUsed="0"/>
-    <w:lsdException w:name="Subtle Emphasis" w:semiHidden="0" w:uiPriority="19" w:unhideWhenUsed="0"/>
-    <w:lsdException w:name="Intense Emphasis" w:semiHidden="0" w:uiPriority="21" w:unhideWhenUsed="0"/>
-    <w:lsdException w:name="Subtle Reference" w:semiHidden="0" w:uiPriority="31" w:unhideWhenUsed="0"/>
-    <w:lsdException w:name="Intense Reference" w:semiHidden="0" w:uiPriority="32" w:unhideWhenUsed="0"/>
-    <w:lsdException w:name="Book Title" w:semiHidden="0" w:uiPriority="33" w:unhideWhenUsed="0"/>
-    <w:lsdException w:name="Bibliography" w:uiPriority="37"/>
-    <w:lsdException w:name="TOC Heading" w:uiPriority="39" w:qFormat="1"/>
+  <w:latentStyles w:defLockedState="0" w:defUIPriority="99" w:defSemiHidden="0" w:defUnhideWhenUsed="0" w:defQFormat="0" w:count="373">
+    <w:lsdException w:name="Normal" w:uiPriority="0" w:qFormat="1"/>
+    <w:lsdException w:name="heading 1" w:uiPriority="9" w:qFormat="1"/>
+    <w:lsdException w:name="heading 2" w:semiHidden="1" w:uiPriority="9" w:unhideWhenUsed="1" w:qFormat="1"/>
+    <w:lsdException w:name="heading 3" w:semiHidden="1" w:uiPriority="9" w:unhideWhenUsed="1" w:qFormat="1"/>
+    <w:lsdException w:name="heading 4" w:semiHidden="1" w:uiPriority="9" w:unhideWhenUsed="1" w:qFormat="1"/>
+    <w:lsdException w:name="heading 5" w:semiHidden="1" w:uiPriority="9" w:unhideWhenUsed="1" w:qFormat="1"/>
+    <w:lsdException w:name="heading 6" w:semiHidden="1" w:uiPriority="9" w:unhideWhenUsed="1" w:qFormat="1"/>
+    <w:lsdException w:name="heading 7" w:semiHidden="1" w:uiPriority="9" w:unhideWhenUsed="1" w:qFormat="1"/>
+    <w:lsdException w:name="heading 8" w:semiHidden="1" w:uiPriority="9" w:unhideWhenUsed="1" w:qFormat="1"/>
+    <w:lsdException w:name="heading 9" w:semiHidden="1" w:uiPriority="9" w:unhideWhenUsed="1" w:qFormat="1"/>
+    <w:lsdException w:name="index 1" w:semiHidden="1" w:unhideWhenUsed="1"/>
+    <w:lsdException w:name="index 2" w:semiHidden="1" w:unhideWhenUsed="1"/>
+    <w:lsdException w:name="index 3" w:semiHidden="1" w:unhideWhenUsed="1"/>
+    <w:lsdException w:name="index 4" w:semiHidden="1" w:unhideWhenUsed="1"/>
+    <w:lsdException w:name="index 5" w:semiHidden="1" w:unhideWhenUsed="1"/>
+    <w:lsdException w:name="index 6" w:semiHidden="1" w:unhideWhenUsed="1"/>
+    <w:lsdException w:name="index 7" w:semiHidden="1" w:unhideWhenUsed="1"/>
+    <w:lsdException w:name="index 8" w:semiHidden="1" w:unhideWhenUsed="1"/>
+    <w:lsdException w:name="index 9" w:semiHidden="1" w:unhideWhenUsed="1"/>
+    <w:lsdException w:name="toc 1" w:semiHidden="1" w:uiPriority="39" w:unhideWhenUsed="1"/>
+    <w:lsdException w:name="toc 2" w:semiHidden="1" w:uiPriority="39" w:unhideWhenUsed="1"/>
+    <w:lsdException w:name="toc 3" w:semiHidden="1" w:uiPriority="39" w:unhideWhenUsed="1"/>
+    <w:lsdException w:name="toc 4" w:semiHidden="1" w:uiPriority="39" w:unhideWhenUsed="1"/>
+    <w:lsdException w:name="toc 5" w:semiHidden="1" w:uiPriority="39" w:unhideWhenUsed="1"/>
+    <w:lsdException w:name="toc 6" w:semiHidden="1" w:uiPriority="39" w:unhideWhenUsed="1"/>
+    <w:lsdException w:name="toc 7" w:semiHidden="1" w:uiPriority="39" w:unhideWhenUsed="1"/>
+    <w:lsdException w:name="toc 8" w:semiHidden="1" w:uiPriority="39" w:unhideWhenUsed="1"/>
+    <w:lsdException w:name="toc 9" w:semiHidden="1" w:uiPriority="39" w:unhideWhenUsed="1"/>
+    <w:lsdException w:name="Normal Indent" w:semiHidden="1" w:unhideWhenUsed="1"/>
+    <w:lsdException w:name="footnote text" w:semiHidden="1" w:unhideWhenUsed="1"/>
+    <w:lsdException w:name="annotation text" w:semiHidden="1" w:unhideWhenUsed="1"/>
+    <w:lsdException w:name="header" w:semiHidden="1" w:unhideWhenUsed="1"/>
+    <w:lsdException w:name="footer" w:semiHidden="1" w:unhideWhenUsed="1"/>
+    <w:lsdException w:name="index heading" w:semiHidden="1" w:unhideWhenUsed="1"/>
+    <w:lsdException w:name="caption" w:semiHidden="1" w:uiPriority="35" w:unhideWhenUsed="1" w:qFormat="1"/>
+    <w:lsdException w:name="table of figures" w:semiHidden="1" w:unhideWhenUsed="1"/>
+    <w:lsdException w:name="envelope address" w:semiHidden="1" w:unhideWhenUsed="1"/>
+    <w:lsdException w:name="envelope return" w:semiHidden="1" w:unhideWhenUsed="1"/>
+    <w:lsdException w:name="footnote reference" w:semiHidden="1" w:unhideWhenUsed="1"/>
+    <w:lsdException w:name="annotation reference" w:semiHidden="1" w:unhideWhenUsed="1"/>
+    <w:lsdException w:name="line number" w:semiHidden="1" w:unhideWhenUsed="1"/>
+    <w:lsdException w:name="page number" w:semiHidden="1" w:unhideWhenUsed="1"/>
+    <w:lsdException w:name="endnote reference" w:semiHidden="1" w:unhideWhenUsed="1"/>
+    <w:lsdException w:name="endnote text" w:semiHidden="1" w:unhideWhenUsed="1"/>
+    <w:lsdException w:name="table of authorities" w:semiHidden="1" w:unhideWhenUsed="1"/>
+    <w:lsdException w:name="macro" w:semiHidden="1" w:unhideWhenUsed="1"/>
+    <w:lsdException w:name="toa heading" w:semiHidden="1" w:unhideWhenUsed="1"/>
+    <w:lsdException w:name="List" w:semiHidden="1" w:unhideWhenUsed="1"/>
+    <w:lsdException w:name="List Bullet" w:semiHidden="1" w:unhideWhenUsed="1"/>
+    <w:lsdException w:name="List Number" w:semiHidden="1" w:unhideWhenUsed="1"/>
+    <w:lsdException w:name="List 2" w:semiHidden="1" w:unhideWhenUsed="1"/>
+    <w:lsdException w:name="List 3" w:semiHidden="1" w:unhideWhenUsed="1"/>
+    <w:lsdException w:name="List 4" w:semiHidden="1" w:unhideWhenUsed="1"/>
+    <w:lsdException w:name="List 5" w:semiHidden="1" w:unhideWhenUsed="1"/>
+    <w:lsdException w:name="List Bullet 2" w:semiHidden="1" w:unhideWhenUsed="1"/>
+    <w:lsdException w:name="List Bullet 3" w:semiHidden="1" w:unhideWhenUsed="1"/>
+    <w:lsdException w:name="List Bullet 4" w:semiHidden="1" w:unhideWhenUsed="1"/>
+    <w:lsdException w:name="List Bullet 5" w:semiHidden="1" w:unhideWhenUsed="1"/>
+    <w:lsdException w:name="List Number 2" w:semiHidden="1" w:unhideWhenUsed="1"/>
+    <w:lsdException w:name="List Number 3" w:semiHidden="1" w:unhideWhenUsed="1"/>
+    <w:lsdException w:name="List Number 4" w:semiHidden="1" w:unhideWhenUsed="1"/>
+    <w:lsdException w:name="List Number 5" w:semiHidden="1" w:unhideWhenUsed="1"/>
+    <w:lsdException w:name="Title" w:uiPriority="10"/>
+    <w:lsdException w:name="Closing" w:semiHidden="1" w:unhideWhenUsed="1"/>
+    <w:lsdException w:name="Signature" w:semiHidden="1" w:unhideWhenUsed="1"/>
+    <w:lsdException w:name="Default Paragraph Font" w:semiHidden="1" w:uiPriority="1" w:unhideWhenUsed="1"/>
+    <w:lsdException w:name="Body Text" w:semiHidden="1" w:unhideWhenUsed="1"/>
+    <w:lsdException w:name="Body Text Indent" w:semiHidden="1" w:unhideWhenUsed="1"/>
+    <w:lsdException w:name="List Continue" w:semiHidden="1" w:unhideWhenUsed="1"/>
+    <w:lsdException w:name="List Continue 2" w:semiHidden="1" w:unhideWhenUsed="1"/>
+    <w:lsdException w:name="List Continue 3" w:semiHidden="1" w:unhideWhenUsed="1"/>
+    <w:lsdException w:name="List Continue 4" w:semiHidden="1" w:unhideWhenUsed="1"/>
+    <w:lsdException w:name="List Continue 5" w:semiHidden="1" w:unhideWhenUsed="1"/>
+    <w:lsdException w:name="Message Header" w:semiHidden="1" w:unhideWhenUsed="1"/>
+    <w:lsdException w:name="Subtitle" w:uiPriority="11"/>
+    <w:lsdException w:name="Salutation" w:semiHidden="1" w:unhideWhenUsed="1"/>
+    <w:lsdException w:name="Date" w:semiHidden="1" w:unhideWhenUsed="1"/>
+    <w:lsdException w:name="Body Text First Indent" w:semiHidden="1" w:unhideWhenUsed="1"/>
+    <w:lsdException w:name="Body Text First Indent 2" w:semiHidden="1" w:unhideWhenUsed="1"/>
+    <w:lsdException w:name="Note Heading" w:semiHidden="1" w:unhideWhenUsed="1"/>
+    <w:lsdException w:name="Body Text 2" w:semiHidden="1" w:unhideWhenUsed="1"/>
+    <w:lsdException w:name="Body Text 3" w:semiHidden="1" w:unhideWhenUsed="1"/>
+    <w:lsdException w:name="Body Text Indent 2" w:semiHidden="1" w:unhideWhenUsed="1"/>
+    <w:lsdException w:name="Body Text Indent 3" w:semiHidden="1" w:unhideWhenUsed="1"/>
+    <w:lsdException w:name="Block Text" w:semiHidden="1" w:unhideWhenUsed="1"/>
+    <w:lsdException w:name="Hyperlink" w:semiHidden="1" w:unhideWhenUsed="1"/>
+    <w:lsdException w:name="FollowedHyperlink" w:semiHidden="1" w:unhideWhenUsed="1"/>
+    <w:lsdException w:name="Strong" w:uiPriority="22" w:qFormat="1"/>
+    <w:lsdException w:name="Emphasis" w:uiPriority="20"/>
+    <w:lsdException w:name="Document Map" w:semiHidden="1" w:unhideWhenUsed="1"/>
+    <w:lsdException w:name="Plain Text" w:semiHidden="1" w:unhideWhenUsed="1"/>
+    <w:lsdException w:name="E-mail Signature" w:semiHidden="1" w:unhideWhenUsed="1"/>
+    <w:lsdException w:name="HTML Top of Form" w:semiHidden="1" w:unhideWhenUsed="1"/>
+    <w:lsdException w:name="HTML Bottom of Form" w:semiHidden="1" w:unhideWhenUsed="1"/>
+    <w:lsdException w:name="Normal (Web)" w:semiHidden="1" w:unhideWhenUsed="1"/>
+    <w:lsdException w:name="HTML Acronym" w:semiHidden="1" w:unhideWhenUsed="1"/>
+    <w:lsdException w:name="HTML Address" w:semiHidden="1" w:unhideWhenUsed="1"/>
+    <w:lsdException w:name="HTML Cite" w:semiHidden="1" w:unhideWhenUsed="1"/>
+    <w:lsdException w:name="HTML Code" w:semiHidden="1" w:unhideWhenUsed="1"/>
+    <w:lsdException w:name="HTML Definition" w:semiHidden="1" w:unhideWhenUsed="1"/>
+    <w:lsdException w:name="HTML Keyboard" w:semiHidden="1" w:unhideWhenUsed="1"/>
+    <w:lsdException w:name="HTML Preformatted" w:semiHidden="1" w:unhideWhenUsed="1"/>
+    <w:lsdException w:name="HTML Sample" w:semiHidden="1" w:unhideWhenUsed="1"/>
+    <w:lsdException w:name="HTML Typewriter" w:semiHidden="1" w:unhideWhenUsed="1"/>
+    <w:lsdException w:name="HTML Variable" w:semiHidden="1" w:unhideWhenUsed="1"/>
+    <w:lsdException w:name="Normal Table" w:semiHidden="1" w:unhideWhenUsed="1"/>
+    <w:lsdException w:name="annotation subject" w:semiHidden="1" w:unhideWhenUsed="1"/>
+    <w:lsdException w:name="No List" w:semiHidden="1" w:unhideWhenUsed="1"/>
+    <w:lsdException w:name="Outline List 1" w:semiHidden="1" w:unhideWhenUsed="1"/>
+    <w:lsdException w:name="Outline List 2" w:semiHidden="1" w:unhideWhenUsed="1"/>
+    <w:lsdException w:name="Outline List 3" w:semiHidden="1" w:unhideWhenUsed="1"/>
+    <w:lsdException w:name="Table Simple 1" w:semiHidden="1" w:unhideWhenUsed="1"/>
+    <w:lsdException w:name="Table Simple 2" w:semiHidden="1" w:unhideWhenUsed="1"/>
+    <w:lsdException w:name="Table Simple 3" w:semiHidden="1" w:unhideWhenUsed="1"/>
+    <w:lsdException w:name="Table Classic 1" w:semiHidden="1" w:unhideWhenUsed="1"/>
+    <w:lsdException w:name="Table Classic 2" w:semiHidden="1" w:unhideWhenUsed="1"/>
+    <w:lsdException w:name="Table Classic 3" w:semiHidden="1" w:unhideWhenUsed="1"/>
+    <w:lsdException w:name="Table Classic 4" w:semiHidden="1" w:unhideWhenUsed="1"/>
+    <w:lsdException w:name="Table Colorful 1" w:semiHidden="1" w:unhideWhenUsed="1"/>
+    <w:lsdException w:name="Table Colorful 2" w:semiHidden="1" w:unhideWhenUsed="1"/>
+    <w:lsdException w:name="Table Colorful 3" w:semiHidden="1" w:unhideWhenUsed="1"/>
+    <w:lsdException w:name="Table Columns 1" w:semiHidden="1" w:unhideWhenUsed="1"/>
+    <w:lsdException w:name="Table Columns 2" w:semiHidden="1" w:unhideWhenUsed="1"/>
+    <w:lsdException w:name="Table Columns 3" w:semiHidden="1" w:unhideWhenUsed="1"/>
+    <w:lsdException w:name="Table Columns 4" w:semiHidden="1" w:unhideWhenUsed="1"/>
+    <w:lsdException w:name="Table Columns 5" w:semiHidden="1" w:unhideWhenUsed="1"/>
+    <w:lsdException w:name="Table Grid 1" w:semiHidden="1" w:unhideWhenUsed="1"/>
+    <w:lsdException w:name="Table Grid 2" w:semiHidden="1" w:unhideWhenUsed="1"/>
+    <w:lsdException w:name="Table Grid 3" w:semiHidden="1" w:unhideWhenUsed="1"/>
+    <w:lsdException w:name="Table Grid 4" w:semiHidden="1" w:unhideWhenUsed="1"/>
+    <w:lsdException w:name="Table Grid 5" w:semiHidden="1" w:unhideWhenUsed="1"/>
+    <w:lsdException w:name="Table Grid 6" w:semiHidden="1" w:unhideWhenUsed="1"/>
+    <w:lsdException w:name="Table Grid 7" w:semiHidden="1" w:unhideWhenUsed="1"/>
+    <w:lsdException w:name="Table Grid 8" w:semiHidden="1" w:unhideWhenUsed="1"/>
+    <w:lsdException w:name="Table List 1" w:semiHidden="1" w:unhideWhenUsed="1"/>
+    <w:lsdException w:name="Table List 2" w:semiHidden="1" w:unhideWhenUsed="1"/>
+    <w:lsdException w:name="Table List 3" w:semiHidden="1" w:unhideWhenUsed="1"/>
+    <w:lsdException w:name="Table List 4" w:semiHidden="1" w:unhideWhenUsed="1"/>
+    <w:lsdException w:name="Table List 5" w:semiHidden="1" w:unhideWhenUsed="1"/>
+    <w:lsdException w:name="Table List 6" w:semiHidden="1" w:unhideWhenUsed="1"/>
+    <w:lsdException w:name="Table List 7" w:semiHidden="1" w:unhideWhenUsed="1"/>
+    <w:lsdException w:name="Table List 8" w:semiHidden="1" w:unhideWhenUsed="1"/>
+    <w:lsdException w:name="Table 3D effects 1" w:semiHidden="1" w:unhideWhenUsed="1"/>
+    <w:lsdException w:name="Table 3D effects 2" w:semiHidden="1" w:unhideWhenUsed="1"/>
+    <w:lsdException w:name="Table 3D effects 3" w:semiHidden="1" w:unhideWhenUsed="1"/>
+    <w:lsdException w:name="Table Contemporary" w:semiHidden="1" w:unhideWhenUsed="1"/>
+    <w:lsdException w:name="Table Elegant" w:semiHidden="1" w:unhideWhenUsed="1"/>
+    <w:lsdException w:name="Table Professional" w:semiHidden="1" w:unhideWhenUsed="1"/>
+    <w:lsdException w:name="Table Subtle 1" w:semiHidden="1" w:unhideWhenUsed="1"/>
+    <w:lsdException w:name="Table Subtle 2" w:semiHidden="1" w:unhideWhenUsed="1"/>
+    <w:lsdException w:name="Table Web 1" w:semiHidden="1" w:unhideWhenUsed="1"/>
+    <w:lsdException w:name="Table Web 2" w:semiHidden="1" w:unhideWhenUsed="1"/>
+    <w:lsdException w:name="Table Web 3" w:semiHidden="1" w:unhideWhenUsed="1"/>
+    <w:lsdException w:name="Balloon Text" w:semiHidden="1" w:unhideWhenUsed="1"/>
+    <w:lsdException w:name="Table Grid" w:semiHidden="1" w:uiPriority="59" w:unhideWhenUsed="1"/>
+    <w:lsdException w:name="Table Theme" w:semiHidden="1" w:unhideWhenUsed="1"/>
+    <w:lsdException w:name="Placeholder Text" w:semiHidden="1"/>
+    <w:lsdException w:name="No Spacing" w:uiPriority="1"/>
+    <w:lsdException w:name="Light Shading" w:uiPriority="60"/>
+    <w:lsdException w:name="Light List" w:uiPriority="61"/>
+    <w:lsdException w:name="Light Grid" w:uiPriority="62"/>
+    <w:lsdException w:name="Medium Shading 1" w:uiPriority="63"/>
+    <w:lsdException w:name="Medium Shading 2" w:uiPriority="64"/>
+    <w:lsdException w:name="Medium List 1" w:uiPriority="65"/>
+    <w:lsdException w:name="Medium List 2" w:uiPriority="66"/>
+    <w:lsdException w:name="Medium Grid 1" w:uiPriority="67"/>
+    <w:lsdException w:name="Medium Grid 2" w:uiPriority="68"/>
+    <w:lsdException w:name="Medium Grid 3" w:uiPriority="69"/>
+    <w:lsdException w:name="Dark List" w:uiPriority="70"/>
+    <w:lsdException w:name="Colorful Shading" w:uiPriority="71"/>
+    <w:lsdException w:name="Colorful List" w:uiPriority="72"/>
+    <w:lsdException w:name="Colorful Grid" w:uiPriority="73"/>
+    <w:lsdException w:name="Light Shading Accent 1" w:uiPriority="60"/>
+    <w:lsdException w:name="Light List Accent 1" w:uiPriority="61"/>
+    <w:lsdException w:name="Light Grid Accent 1" w:uiPriority="62"/>
+    <w:lsdException w:name="Medium Shading 1 Accent 1" w:uiPriority="63"/>
+    <w:lsdException w:name="Medium Shading 2 Accent 1" w:uiPriority="64"/>
+    <w:lsdException w:name="Medium List 1 Accent 1" w:uiPriority="65"/>
+    <w:lsdException w:name="Revision" w:semiHidden="1"/>
+    <w:lsdException w:name="List Paragraph" w:uiPriority="34" w:qFormat="1"/>
+    <w:lsdException w:name="Quote" w:uiPriority="29"/>
+    <w:lsdException w:name="Intense Quote" w:uiPriority="30"/>
+    <w:lsdException w:name="Medium List 2 Accent 1" w:uiPriority="66"/>
+    <w:lsdException w:name="Medium Grid 1 Accent 1" w:uiPriority="67"/>
+    <w:lsdException w:name="Medium Grid 2 Accent 1" w:uiPriority="68"/>
+    <w:lsdException w:name="Medium Grid 3 Accent 1" w:uiPriority="69"/>
+    <w:lsdException w:name="Dark List Accent 1" w:uiPriority="70"/>
+    <w:lsdException w:name="Colorful Shading Accent 1" w:uiPriority="71"/>
+    <w:lsdException w:name="Colorful List Accent 1" w:uiPriority="72"/>
+    <w:lsdException w:name="Colorful Grid Accent 1" w:uiPriority="73"/>
+    <w:lsdException w:name="Light Shading Accent 2" w:uiPriority="60"/>
+    <w:lsdException w:name="Light List Accent 2" w:uiPriority="61"/>
+    <w:lsdException w:name="Light Grid Accent 2" w:uiPriority="62"/>
+    <w:lsdException w:name="Medium Shading 1 Accent 2" w:uiPriority="63"/>
+    <w:lsdException w:name="Medium Shading 2 Accent 2" w:uiPriority="64"/>
+    <w:lsdException w:name="Medium List 1 Accent 2" w:uiPriority="65"/>
+    <w:lsdException w:name="Medium List 2 Accent 2" w:uiPriority="66"/>
+    <w:lsdException w:name="Medium Grid 1 Accent 2" w:uiPriority="67"/>
+    <w:lsdException w:name="Medium Grid 2 Accent 2" w:uiPriority="68"/>
+    <w:lsdException w:name="Medium Grid 3 Accent 2" w:uiPriority="69"/>
+    <w:lsdException w:name="Dark List Accent 2" w:uiPriority="70"/>
+    <w:lsdException w:name="Colorful Shading Accent 2" w:uiPriority="71"/>
+    <w:lsdException w:name="Colorful List Accent 2" w:uiPriority="72"/>
+    <w:lsdException w:name="Colorful Grid Accent 2" w:uiPriority="73"/>
+    <w:lsdException w:name="Light Shading Accent 3" w:uiPriority="60"/>
+    <w:lsdException w:name="Light List Accent 3" w:uiPriority="61"/>
+    <w:lsdException w:name="Light Grid Accent 3" w:uiPriority="62"/>
+    <w:lsdException w:name="Medium Shading 1 Accent 3" w:uiPriority="63"/>
+    <w:lsdException w:name="Medium Shading 2 Accent 3" w:uiPriority="64"/>
+    <w:lsdException w:name="Medium List 1 Accent 3" w:uiPriority="65"/>
+    <w:lsdException w:name="Medium List 2 Accent 3" w:uiPriority="66"/>
+    <w:lsdException w:name="Medium Grid 1 Accent 3" w:uiPriority="67"/>
+    <w:lsdException w:name="Medium Grid 2 Accent 3" w:uiPriority="68"/>
+    <w:lsdException w:name="Medium Grid 3 Accent 3" w:uiPriority="69"/>
+    <w:lsdException w:name="Dark List Accent 3" w:uiPriority="70"/>
+    <w:lsdException w:name="Colorful Shading Accent 3" w:uiPriority="71"/>
+    <w:lsdException w:name="Colorful List Accent 3" w:uiPriority="72"/>
+    <w:lsdException w:name="Colorful Grid Accent 3" w:uiPriority="73"/>
+    <w:lsdException w:name="Light Shading Accent 4" w:uiPriority="60"/>
+    <w:lsdException w:name="Light List Accent 4" w:uiPriority="61"/>
+    <w:lsdException w:name="Light Grid Accent 4" w:uiPriority="62"/>
+    <w:lsdException w:name="Medium Shading 1 Accent 4" w:uiPriority="63"/>
+    <w:lsdException w:name="Medium Shading 2 Accent 4" w:uiPriority="64"/>
+    <w:lsdException w:name="Medium List 1 Accent 4" w:uiPriority="65"/>
+    <w:lsdException w:name="Medium List 2 Accent 4" w:uiPriority="66"/>
+    <w:lsdException w:name="Medium Grid 1 Accent 4" w:uiPriority="67"/>
+    <w:lsdException w:name="Medium Grid 2 Accent 4" w:uiPriority="68"/>
+    <w:lsdException w:name="Medium Grid 3 Accent 4" w:uiPriority="69"/>
+    <w:lsdException w:name="Dark List Accent 4" w:uiPriority="70"/>
+    <w:lsdException w:name="Colorful Shading Accent 4" w:uiPriority="71"/>
+    <w:lsdException w:name="Colorful List Accent 4" w:uiPriority="72"/>
+    <w:lsdException w:name="Colorful Grid Accent 4" w:uiPriority="73"/>
+    <w:lsdException w:name="Light Shading Accent 5" w:uiPriority="60"/>
+    <w:lsdException w:name="Light List Accent 5" w:uiPriority="61"/>
+    <w:lsdException w:name="Light Grid Accent 5" w:uiPriority="62"/>
+    <w:lsdException w:name="Medium Shading 1 Accent 5" w:uiPriority="63"/>
+    <w:lsdException w:name="Medium Shading 2 Accent 5" w:uiPriority="64"/>
+    <w:lsdException w:name="Medium List 1 Accent 5" w:uiPriority="65"/>
+    <w:lsdException w:name="Medium List 2 Accent 5" w:uiPriority="66"/>
+    <w:lsdException w:name="Medium Grid 1 Accent 5" w:uiPriority="67"/>
+    <w:lsdException w:name="Medium Grid 2 Accent 5" w:uiPriority="68"/>
+    <w:lsdException w:name="Medium Grid 3 Accent 5" w:uiPriority="69"/>
+    <w:lsdException w:name="Dark List Accent 5" w:uiPriority="70"/>
+    <w:lsdException w:name="Colorful Shading Accent 5" w:uiPriority="71"/>
+    <w:lsdException w:name="Colorful List Accent 5" w:uiPriority="72"/>
+    <w:lsdException w:name="Colorful Grid Accent 5" w:uiPriority="73"/>
+    <w:lsdException w:name="Light Shading Accent 6" w:uiPriority="60"/>
+    <w:lsdException w:name="Light List Accent 6" w:uiPriority="61"/>
+    <w:lsdException w:name="Light Grid Accent 6" w:uiPriority="62"/>
+    <w:lsdException w:name="Medium Shading 1 Accent 6" w:uiPriority="63"/>
+    <w:lsdException w:name="Medium Shading 2 Accent 6" w:uiPriority="64"/>
+    <w:lsdException w:name="Medium List 1 Accent 6" w:uiPriority="65"/>
+    <w:lsdException w:name="Medium List 2 Accent 6" w:uiPriority="66"/>
+    <w:lsdException w:name="Medium Grid 1 Accent 6" w:uiPriority="67"/>
+    <w:lsdException w:name="Medium Grid 2 Accent 6" w:uiPriority="68"/>
+    <w:lsdException w:name="Medium Grid 3 Accent 6" w:uiPriority="69"/>
+    <w:lsdException w:name="Dark List Accent 6" w:uiPriority="70"/>
+    <w:lsdException w:name="Colorful Shading Accent 6" w:uiPriority="71"/>
+    <w:lsdException w:name="Colorful List Accent 6" w:uiPriority="72"/>
+    <w:lsdException w:name="Colorful Grid Accent 6" w:uiPriority="73"/>
+    <w:lsdException w:name="Subtle Emphasis" w:uiPriority="19"/>
+    <w:lsdException w:name="Intense Emphasis" w:uiPriority="21"/>
+    <w:lsdException w:name="Subtle Reference" w:uiPriority="31"/>
+    <w:lsdException w:name="Intense Reference" w:uiPriority="32"/>
+    <w:lsdException w:name="Book Title" w:uiPriority="33"/>
+    <w:lsdException w:name="Bibliography" w:semiHidden="1" w:uiPriority="37" w:unhideWhenUsed="1"/>
+    <w:lsdException w:name="TOC Heading" w:semiHidden="1" w:uiPriority="39" w:unhideWhenUsed="1" w:qFormat="1"/>
+    <w:lsdException w:name="Plain Table 1" w:uiPriority="41"/>
+    <w:lsdException w:name="Plain Table 2" w:uiPriority="42"/>
+    <w:lsdException w:name="Plain Table 3" w:uiPriority="43"/>
+    <w:lsdException w:name="Plain Table 4" w:uiPriority="44"/>
+    <w:lsdException w:name="Plain Table 5" w:uiPriority="45"/>
+    <w:lsdException w:name="Grid Table Light" w:uiPriority="40"/>
+    <w:lsdException w:name="Grid Table 1 Light" w:uiPriority="46"/>
+    <w:lsdException w:name="Grid Table 2" w:uiPriority="47"/>
+    <w:lsdException w:name="Grid Table 3" w:uiPriority="48"/>
+    <w:lsdException w:name="Grid Table 4" w:uiPriority="49"/>
+    <w:lsdException w:name="Grid Table 5 Dark" w:uiPriority="50"/>
+    <w:lsdException w:name="Grid Table 6 Colorful" w:uiPriority="51"/>
+    <w:lsdException w:name="Grid Table 7 Colorful" w:uiPriority="52"/>
+    <w:lsdException w:name="Grid Table 1 Light Accent 1" w:uiPriority="46"/>
+    <w:lsdException w:name="Grid Table 2 Accent 1" w:uiPriority="47"/>
+    <w:lsdException w:name="Grid Table 3 Accent 1" w:uiPriority="48"/>
+    <w:lsdException w:name="Grid Table 4 Accent 1" w:uiPriority="49"/>
+    <w:lsdException w:name="Grid Table 5 Dark Accent 1" w:uiPriority="50"/>
+    <w:lsdException w:name="Grid Table 6 Colorful Accent 1" w:uiPriority="51"/>
+    <w:lsdException w:name="Grid Table 7 Colorful Accent 1" w:uiPriority="52"/>
+    <w:lsdException w:name="Grid Table 1 Light Accent 2" w:uiPriority="46"/>
+    <w:lsdException w:name="Grid Table 2 Accent 2" w:uiPriority="47"/>
+    <w:lsdException w:name="Grid Table 3 Accent 2" w:uiPriority="48"/>
+    <w:lsdException w:name="Grid Table 4 Accent 2" w:uiPriority="49"/>
+    <w:lsdException w:name="Grid Table 5 Dark Accent 2" w:uiPriority="50"/>
+    <w:lsdException w:name="Grid Table 6 Colorful Accent 2" w:uiPriority="51"/>
+    <w:lsdException w:name="Grid Table 7 Colorful Accent 2" w:uiPriority="52"/>
+    <w:lsdException w:name="Grid Table 1 Light Accent 3" w:uiPriority="46"/>
+    <w:lsdException w:name="Grid Table 2 Accent 3" w:uiPriority="47"/>
+    <w:lsdException w:name="Grid Table 3 Accent 3" w:uiPriority="48"/>
+    <w:lsdException w:name="Grid Table 4 Accent 3" w:uiPriority="49"/>
+    <w:lsdException w:name="Grid Table 5 Dark Accent 3" w:uiPriority="50"/>
+    <w:lsdException w:name="Grid Table 6 Colorful Accent 3" w:uiPriority="51"/>
+    <w:lsdException w:name="Grid Table 7 Colorful Accent 3" w:uiPriority="52"/>
+    <w:lsdException w:name="Grid Table 1 Light Accent 4" w:uiPriority="46"/>
+    <w:lsdException w:name="Grid Table 2 Accent 4" w:uiPriority="47"/>
+    <w:lsdException w:name="Grid Table 3 Accent 4" w:uiPriority="48"/>
+    <w:lsdException w:name="Grid Table 4 Accent 4" w:uiPriority="49"/>
+    <w:lsdException w:name="Grid Table 5 Dark Accent 4" w:uiPriority="50"/>
+    <w:lsdException w:name="Grid Table 6 Colorful Accent 4" w:uiPriority="51"/>
+    <w:lsdException w:name="Grid Table 7 Colorful Accent 4" w:uiPriority="52"/>
+    <w:lsdException w:name="Grid Table 1 Light Accent 5" w:uiPriority="46"/>
+    <w:lsdException w:name="Grid Table 2 Accent 5" w:uiPriority="47"/>
+    <w:lsdException w:name="Grid Table 3 Accent 5" w:uiPriority="48"/>
+    <w:lsdException w:name="Grid Table 4 Accent 5" w:uiPriority="49"/>
+    <w:lsdException w:name="Grid Table 5 Dark Accent 5" w:uiPriority="50"/>
+    <w:lsdException w:name="Grid Table 6 Colorful Accent 5" w:uiPriority="51"/>
+    <w:lsdException w:name="Grid Table 7 Colorful Accent 5" w:uiPriority="52"/>
+    <w:lsdException w:name="Grid Table 1 Light Accent 6" w:uiPriority="46"/>
+    <w:lsdException w:name="Grid Table 2 Accent 6" w:uiPriority="47"/>
+    <w:lsdException w:name="Grid Table 3 Accent 6" w:uiPriority="48"/>
+    <w:lsdException w:name="Grid Table 4 Accent 6" w:uiPriority="49"/>
+    <w:lsdException w:name="Grid Table 5 Dark Accent 6" w:uiPriority="50"/>
+    <w:lsdException w:name="Grid Table 6 Colorful Accent 6" w:uiPriority="51"/>
+    <w:lsdException w:name="Grid Table 7 Colorful Accent 6" w:uiPriority="52"/>
+    <w:lsdException w:name="List Table 1 Light" w:uiPriority="46"/>
+    <w:lsdException w:name="List Table 2" w:uiPriority="47"/>
+    <w:lsdException w:name="List Table 3" w:uiPriority="48"/>
+    <w:lsdException w:name="List Table 4" w:uiPriority="49"/>
+    <w:lsdException w:name="List Table 5 Dark" w:uiPriority="50"/>
+    <w:lsdException w:name="List Table 6 Colorful" w:uiPriority="51"/>
+    <w:lsdException w:name="List Table 7 Colorful" w:uiPriority="52"/>
+    <w:lsdException w:name="List Table 1 Light Accent 1" w:uiPriority="46"/>
+    <w:lsdException w:name="List Table 2 Accent 1" w:uiPriority="47"/>
+    <w:lsdException w:name="List Table 3 Accent 1" w:uiPriority="48"/>
+    <w:lsdException w:name="List Table 4 Accent 1" w:uiPriority="49"/>
+    <w:lsdException w:name="List Table 5 Dark Accent 1" w:uiPriority="50"/>
+    <w:lsdException w:name="List Table 6 Colorful Accent 1" w:uiPriority="51"/>
+    <w:lsdException w:name="List Table 7 Colorful Accent 1" w:uiPriority="52"/>
+    <w:lsdException w:name="List Table 1 Light Accent 2" w:uiPriority="46"/>
+    <w:lsdException w:name="List Table 2 Accent 2" w:uiPriority="47"/>
+    <w:lsdException w:name="List Table 3 Accent 2" w:uiPriority="48"/>
+    <w:lsdException w:name="List Table 4 Accent 2" w:uiPriority="49"/>
+    <w:lsdException w:name="List Table 5 Dark Accent 2" w:uiPriority="50"/>
+    <w:lsdException w:name="List Table 6 Colorful Accent 2" w:uiPriority="51"/>
+    <w:lsdException w:name="List Table 7 Colorful Accent 2" w:uiPriority="52"/>
+    <w:lsdException w:name="List Table 1 Light Accent 3" w:uiPriority="46"/>
+    <w:lsdException w:name="List Table 2 Accent 3" w:uiPriority="47"/>
+    <w:lsdException w:name="List Table 3 Accent 3" w:uiPriority="48"/>
+    <w:lsdException w:name="List Table 4 Accent 3" w:uiPriority="49"/>
+    <w:lsdException w:name="List Table 5 Dark Accent 3" w:uiPriority="50"/>
+    <w:lsdException w:name="List Table 6 Colorful Accent 3" w:uiPriority="51"/>
+    <w:lsdException w:name="List Table 7 Colorful Accent 3" w:uiPriority="52"/>
+    <w:lsdException w:name="List Table 1 Light Accent 4" w:uiPriority="46"/>
+    <w:lsdException w:name="List Table 2 Accent 4" w:uiPriority="47"/>
+    <w:lsdException w:name="List Table 3 Accent 4" w:uiPriority="48"/>
+    <w:lsdException w:name="List Table 4 Accent 4" w:uiPriority="49"/>
+    <w:lsdException w:name="List Table 5 Dark Accent 4" w:uiPriority="50"/>
+    <w:lsdException w:name="List Table 6 Colorful Accent 4" w:uiPriority="51"/>
+    <w:lsdException w:name="List Table 7 Colorful Accent 4" w:uiPriority="52"/>
+    <w:lsdException w:name="List Table 1 Light Accent 5" w:uiPriority="46"/>
+    <w:lsdException w:name="List Table 2 Accent 5" w:uiPriority="47"/>
+    <w:lsdException w:name="List Table 3 Accent 5" w:uiPriority="48"/>
+    <w:lsdException w:name="List Table 4 Accent 5" w:uiPriority="49"/>
+    <w:lsdException w:name="List Table 5 Dark Accent 5" w:uiPriority="50"/>
+    <w:lsdException w:name="List Table 6 Colorful Accent 5" w:uiPriority="51"/>
+    <w:lsdException w:name="List Table 7 Colorful Accent 5" w:uiPriority="52"/>
+    <w:lsdException w:name="List Table 1 Light Accent 6" w:uiPriority="46"/>
+    <w:lsdException w:name="List Table 2 Accent 6" w:uiPriority="47"/>
+    <w:lsdException w:name="List Table 3 Accent 6" w:uiPriority="48"/>
+    <w:lsdException w:name="List Table 4 Accent 6" w:uiPriority="49"/>
+    <w:lsdException w:name="List Table 5 Dark Accent 6" w:uiPriority="50"/>
+    <w:lsdException w:name="List Table 6 Colorful Accent 6" w:uiPriority="51"/>
+    <w:lsdException w:name="List Table 7 Colorful Accent 6" w:uiPriority="52"/>
+    <w:lsdException w:name="Mention" w:semiHidden="1" w:unhideWhenUsed="1"/>
+    <w:lsdException w:name="Smart Hyperlink" w:semiHidden="1" w:unhideWhenUsed="1"/>
   </w:latentStyles>
-  <w:style w:type="paragraph" w:default="1" w:styleId="Normal">
+  <w:style w:type="paragraph" w:default="1" w:styleId="a">
     <w:name w:val="Normal"/>
     <w:qFormat/>
     <w:rsid w:val="008063E1"/>
@@ -8198,11 +8370,11 @@
       <w:spacing w:before="80" w:after="120"/>
     </w:pPr>
   </w:style>
-  <w:style w:type="paragraph" w:styleId="Heading1">
+  <w:style w:type="paragraph" w:styleId="1">
     <w:name w:val="heading 1"/>
-    <w:basedOn w:val="Normal"/>
-    <w:next w:val="Normal"/>
-    <w:link w:val="Heading1Char"/>
+    <w:basedOn w:val="a"/>
+    <w:next w:val="a"/>
+    <w:link w:val="10"/>
     <w:uiPriority w:val="9"/>
     <w:qFormat/>
     <w:rsid w:val="009254B7"/>
@@ -8220,11 +8392,11 @@
       <w:szCs w:val="32"/>
     </w:rPr>
   </w:style>
-  <w:style w:type="paragraph" w:styleId="Heading2">
+  <w:style w:type="paragraph" w:styleId="2">
     <w:name w:val="heading 2"/>
-    <w:basedOn w:val="Normal"/>
-    <w:next w:val="Normal"/>
-    <w:link w:val="Heading2Char"/>
+    <w:basedOn w:val="a"/>
+    <w:next w:val="a"/>
+    <w:link w:val="20"/>
     <w:uiPriority w:val="9"/>
     <w:qFormat/>
     <w:rsid w:val="0079305D"/>
@@ -8246,11 +8418,11 @@
       <w:lang w:val="bg-BG"/>
     </w:rPr>
   </w:style>
-  <w:style w:type="paragraph" w:styleId="Heading3">
+  <w:style w:type="paragraph" w:styleId="3">
     <w:name w:val="heading 3"/>
-    <w:basedOn w:val="Normal"/>
-    <w:next w:val="Normal"/>
-    <w:link w:val="Heading3Char"/>
+    <w:basedOn w:val="a"/>
+    <w:next w:val="a"/>
+    <w:link w:val="30"/>
     <w:uiPriority w:val="9"/>
     <w:unhideWhenUsed/>
     <w:qFormat/>
@@ -8269,11 +8441,11 @@
       <w:szCs w:val="32"/>
     </w:rPr>
   </w:style>
-  <w:style w:type="paragraph" w:styleId="Heading4">
+  <w:style w:type="paragraph" w:styleId="4">
     <w:name w:val="heading 4"/>
-    <w:basedOn w:val="Normal"/>
-    <w:next w:val="Normal"/>
-    <w:link w:val="Heading4Char"/>
+    <w:basedOn w:val="a"/>
+    <w:next w:val="a"/>
+    <w:link w:val="40"/>
     <w:uiPriority w:val="9"/>
     <w:unhideWhenUsed/>
     <w:qFormat/>
@@ -8292,11 +8464,11 @@
       <w:sz w:val="28"/>
     </w:rPr>
   </w:style>
-  <w:style w:type="paragraph" w:styleId="Heading5">
+  <w:style w:type="paragraph" w:styleId="5">
     <w:name w:val="heading 5"/>
-    <w:basedOn w:val="Normal"/>
-    <w:next w:val="Normal"/>
-    <w:link w:val="Heading5Char"/>
+    <w:basedOn w:val="a"/>
+    <w:next w:val="a"/>
+    <w:link w:val="50"/>
     <w:uiPriority w:val="9"/>
     <w:semiHidden/>
     <w:unhideWhenUsed/>
@@ -8314,13 +8486,13 @@
       <w:color w:val="B2500E"/>
     </w:rPr>
   </w:style>
-  <w:style w:type="character" w:default="1" w:styleId="DefaultParagraphFont">
+  <w:style w:type="character" w:default="1" w:styleId="a0">
     <w:name w:val="Default Paragraph Font"/>
     <w:uiPriority w:val="1"/>
     <w:semiHidden/>
     <w:unhideWhenUsed/>
   </w:style>
-  <w:style w:type="table" w:default="1" w:styleId="TableNormal">
+  <w:style w:type="table" w:default="1" w:styleId="a1">
     <w:name w:val="Normal Table"/>
     <w:uiPriority w:val="99"/>
     <w:semiHidden/>
@@ -8335,16 +8507,16 @@
       </w:tblCellMar>
     </w:tblPr>
   </w:style>
-  <w:style w:type="numbering" w:default="1" w:styleId="NoList">
+  <w:style w:type="numbering" w:default="1" w:styleId="a2">
     <w:name w:val="No List"/>
     <w:uiPriority w:val="99"/>
     <w:semiHidden/>
     <w:unhideWhenUsed/>
   </w:style>
-  <w:style w:type="paragraph" w:styleId="Header">
+  <w:style w:type="paragraph" w:styleId="a3">
     <w:name w:val="header"/>
-    <w:basedOn w:val="Normal"/>
-    <w:link w:val="HeaderChar"/>
+    <w:basedOn w:val="a"/>
+    <w:link w:val="a4"/>
     <w:uiPriority w:val="99"/>
     <w:unhideWhenUsed/>
     <w:rsid w:val="008068A2"/>
@@ -8356,17 +8528,17 @@
       <w:spacing w:after="0" w:line="240" w:lineRule="auto"/>
     </w:pPr>
   </w:style>
-  <w:style w:type="character" w:customStyle="1" w:styleId="HeaderChar">
-    <w:name w:val="Header Char"/>
-    <w:basedOn w:val="DefaultParagraphFont"/>
-    <w:link w:val="Header"/>
+  <w:style w:type="character" w:customStyle="1" w:styleId="a4">
+    <w:name w:val="Горен колонтитул Знак"/>
+    <w:basedOn w:val="a0"/>
+    <w:link w:val="a3"/>
     <w:uiPriority w:val="99"/>
     <w:rsid w:val="008068A2"/>
   </w:style>
-  <w:style w:type="paragraph" w:styleId="Footer">
+  <w:style w:type="paragraph" w:styleId="a5">
     <w:name w:val="footer"/>
-    <w:basedOn w:val="Normal"/>
-    <w:link w:val="FooterChar"/>
+    <w:basedOn w:val="a"/>
+    <w:link w:val="a6"/>
     <w:uiPriority w:val="99"/>
     <w:unhideWhenUsed/>
     <w:rsid w:val="008068A2"/>
@@ -8378,17 +8550,17 @@
       <w:spacing w:after="0" w:line="240" w:lineRule="auto"/>
     </w:pPr>
   </w:style>
-  <w:style w:type="character" w:customStyle="1" w:styleId="FooterChar">
-    <w:name w:val="Footer Char"/>
-    <w:basedOn w:val="DefaultParagraphFont"/>
-    <w:link w:val="Footer"/>
+  <w:style w:type="character" w:customStyle="1" w:styleId="a6">
+    <w:name w:val="Долен колонтитул Знак"/>
+    <w:basedOn w:val="a0"/>
+    <w:link w:val="a5"/>
     <w:uiPriority w:val="99"/>
     <w:rsid w:val="008068A2"/>
   </w:style>
-  <w:style w:type="paragraph" w:styleId="BalloonText">
+  <w:style w:type="paragraph" w:styleId="a7">
     <w:name w:val="Balloon Text"/>
-    <w:basedOn w:val="Normal"/>
-    <w:link w:val="BalloonTextChar"/>
+    <w:basedOn w:val="a"/>
+    <w:link w:val="a8"/>
     <w:uiPriority w:val="99"/>
     <w:semiHidden/>
     <w:unhideWhenUsed/>
@@ -8402,10 +8574,10 @@
       <w:szCs w:val="16"/>
     </w:rPr>
   </w:style>
-  <w:style w:type="character" w:customStyle="1" w:styleId="BalloonTextChar">
-    <w:name w:val="Balloon Text Char"/>
-    <w:basedOn w:val="DefaultParagraphFont"/>
-    <w:link w:val="BalloonText"/>
+  <w:style w:type="character" w:customStyle="1" w:styleId="a8">
+    <w:name w:val="Изнесен текст Знак"/>
+    <w:basedOn w:val="a0"/>
+    <w:link w:val="a7"/>
     <w:uiPriority w:val="99"/>
     <w:semiHidden/>
     <w:rsid w:val="00564D7B"/>
@@ -8415,9 +8587,9 @@
       <w:szCs w:val="16"/>
     </w:rPr>
   </w:style>
-  <w:style w:type="character" w:styleId="Hyperlink">
+  <w:style w:type="character" w:styleId="a9">
     <w:name w:val="Hyperlink"/>
-    <w:basedOn w:val="DefaultParagraphFont"/>
+    <w:basedOn w:val="a0"/>
     <w:uiPriority w:val="99"/>
     <w:unhideWhenUsed/>
     <w:rsid w:val="0079324A"/>
@@ -8426,10 +8598,10 @@
       <w:u w:val="single"/>
     </w:rPr>
   </w:style>
-  <w:style w:type="character" w:customStyle="1" w:styleId="Heading1Char">
-    <w:name w:val="Heading 1 Char"/>
-    <w:basedOn w:val="DefaultParagraphFont"/>
-    <w:link w:val="Heading1"/>
+  <w:style w:type="character" w:customStyle="1" w:styleId="10">
+    <w:name w:val="Заглавие 1 Знак"/>
+    <w:basedOn w:val="a0"/>
+    <w:link w:val="1"/>
     <w:uiPriority w:val="9"/>
     <w:rsid w:val="009254B7"/>
     <w:rPr>
@@ -8440,10 +8612,10 @@
       <w:szCs w:val="32"/>
     </w:rPr>
   </w:style>
-  <w:style w:type="character" w:customStyle="1" w:styleId="Heading2Char">
-    <w:name w:val="Heading 2 Char"/>
-    <w:basedOn w:val="DefaultParagraphFont"/>
-    <w:link w:val="Heading2"/>
+  <w:style w:type="character" w:customStyle="1" w:styleId="20">
+    <w:name w:val="Заглавие 2 Знак"/>
+    <w:basedOn w:val="a0"/>
+    <w:link w:val="2"/>
     <w:uiPriority w:val="9"/>
     <w:rsid w:val="0079305D"/>
     <w:rPr>
@@ -8455,9 +8627,9 @@
       <w:lang w:val="bg-BG"/>
     </w:rPr>
   </w:style>
-  <w:style w:type="paragraph" w:styleId="NormalWeb">
+  <w:style w:type="paragraph" w:styleId="aa">
     <w:name w:val="Normal (Web)"/>
-    <w:basedOn w:val="Normal"/>
+    <w:basedOn w:val="a"/>
     <w:uiPriority w:val="99"/>
     <w:semiHidden/>
     <w:unhideWhenUsed/>
@@ -8471,9 +8643,9 @@
       <w:szCs w:val="24"/>
     </w:rPr>
   </w:style>
-  <w:style w:type="character" w:styleId="Strong">
+  <w:style w:type="character" w:styleId="ab">
     <w:name w:val="Strong"/>
-    <w:basedOn w:val="DefaultParagraphFont"/>
+    <w:basedOn w:val="a0"/>
     <w:uiPriority w:val="22"/>
     <w:qFormat/>
     <w:rsid w:val="00524789"/>
@@ -8482,10 +8654,10 @@
       <w:bCs/>
     </w:rPr>
   </w:style>
-  <w:style w:type="character" w:customStyle="1" w:styleId="Heading3Char">
-    <w:name w:val="Heading 3 Char"/>
-    <w:basedOn w:val="DefaultParagraphFont"/>
-    <w:link w:val="Heading3"/>
+  <w:style w:type="character" w:customStyle="1" w:styleId="30">
+    <w:name w:val="Заглавие 3 Знак"/>
+    <w:basedOn w:val="a0"/>
+    <w:link w:val="3"/>
     <w:uiPriority w:val="9"/>
     <w:rsid w:val="008C5930"/>
     <w:rPr>
@@ -8496,10 +8668,10 @@
       <w:szCs w:val="32"/>
     </w:rPr>
   </w:style>
-  <w:style w:type="character" w:customStyle="1" w:styleId="Heading4Char">
-    <w:name w:val="Heading 4 Char"/>
-    <w:basedOn w:val="DefaultParagraphFont"/>
-    <w:link w:val="Heading4"/>
+  <w:style w:type="character" w:customStyle="1" w:styleId="40">
+    <w:name w:val="Заглавие 4 Знак"/>
+    <w:basedOn w:val="a0"/>
+    <w:link w:val="4"/>
     <w:uiPriority w:val="9"/>
     <w:rsid w:val="008C5930"/>
     <w:rPr>
@@ -8510,10 +8682,10 @@
       <w:sz w:val="28"/>
     </w:rPr>
   </w:style>
-  <w:style w:type="paragraph" w:styleId="ListParagraph">
+  <w:style w:type="paragraph" w:styleId="ac">
     <w:name w:val="List Paragraph"/>
-    <w:basedOn w:val="Normal"/>
-    <w:link w:val="ListParagraphChar"/>
+    <w:basedOn w:val="a"/>
+    <w:link w:val="ad"/>
     <w:uiPriority w:val="34"/>
     <w:qFormat/>
     <w:rsid w:val="008617B5"/>
@@ -8522,9 +8694,9 @@
       <w:contextualSpacing/>
     </w:pPr>
   </w:style>
-  <w:style w:type="character" w:styleId="FollowedHyperlink">
+  <w:style w:type="character" w:styleId="ae">
     <w:name w:val="FollowedHyperlink"/>
-    <w:basedOn w:val="DefaultParagraphFont"/>
+    <w:basedOn w:val="a0"/>
     <w:uiPriority w:val="99"/>
     <w:semiHidden/>
     <w:unhideWhenUsed/>
@@ -8534,10 +8706,10 @@
       <w:u w:val="single"/>
     </w:rPr>
   </w:style>
-  <w:style w:type="character" w:customStyle="1" w:styleId="Heading5Char">
-    <w:name w:val="Heading 5 Char"/>
-    <w:basedOn w:val="DefaultParagraphFont"/>
-    <w:link w:val="Heading5"/>
+  <w:style w:type="character" w:customStyle="1" w:styleId="50">
+    <w:name w:val="Заглавие 5 Знак"/>
+    <w:basedOn w:val="a0"/>
+    <w:link w:val="5"/>
     <w:uiPriority w:val="9"/>
     <w:semiHidden/>
     <w:rsid w:val="008C5930"/>
@@ -8549,7 +8721,7 @@
   </w:style>
   <w:style w:type="paragraph" w:customStyle="1" w:styleId="Code">
     <w:name w:val="Code"/>
-    <w:basedOn w:val="Normal"/>
+    <w:basedOn w:val="a"/>
     <w:link w:val="CodeChar"/>
     <w:qFormat/>
     <w:rsid w:val="008063E1"/>
@@ -8561,7 +8733,7 @@
   </w:style>
   <w:style w:type="character" w:customStyle="1" w:styleId="CodeChar">
     <w:name w:val="Code Char"/>
-    <w:basedOn w:val="DefaultParagraphFont"/>
+    <w:basedOn w:val="a0"/>
     <w:link w:val="Code"/>
     <w:rsid w:val="008063E1"/>
     <w:rPr>
@@ -8570,9 +8742,9 @@
       <w:noProof/>
     </w:rPr>
   </w:style>
-  <w:style w:type="table" w:styleId="TableGrid">
+  <w:style w:type="table" w:styleId="af">
     <w:name w:val="Table Grid"/>
-    <w:basedOn w:val="TableNormal"/>
+    <w:basedOn w:val="a1"/>
     <w:uiPriority w:val="59"/>
     <w:rsid w:val="00CD2B0A"/>
     <w:pPr>
@@ -8589,575 +8761,10 @@
       </w:tblBorders>
     </w:tblPr>
   </w:style>
-  <w:style w:type="character" w:customStyle="1" w:styleId="ListParagraphChar">
-    <w:name w:val="List Paragraph Char"/>
-    <w:basedOn w:val="DefaultParagraphFont"/>
-    <w:link w:val="ListParagraph"/>
-    <w:uiPriority w:val="34"/>
-    <w:rsid w:val="0031143A"/>
-  </w:style>
-</w:styles>
-</file>
-
-<file path=word/stylesWithEffects.xml><?xml version="1.0" encoding="utf-8"?>
-<w:styles xmlns:wpc="http://schemas.microsoft.com/office/word/2010/wordprocessingCanvas" xmlns:mc="http://schemas.openxmlformats.org/markup-compatibility/2006" xmlns:o="urn:schemas-microsoft-com:office:office" xmlns:r="http://schemas.openxmlformats.org/officeDocument/2006/relationships" xmlns:m="http://schemas.openxmlformats.org/officeDocument/2006/math" xmlns:v="urn:schemas-microsoft-com:vml" xmlns:wp14="http://schemas.microsoft.com/office/word/2010/wordprocessingDrawing" xmlns:wp="http://schemas.openxmlformats.org/drawingml/2006/wordprocessingDrawing" xmlns:w10="urn:schemas-microsoft-com:office:word" xmlns:w="http://schemas.openxmlformats.org/wordprocessingml/2006/main" xmlns:w14="http://schemas.microsoft.com/office/word/2010/wordml" xmlns:wpg="http://schemas.microsoft.com/office/word/2010/wordprocessingGroup" xmlns:wpi="http://schemas.microsoft.com/office/word/2010/wordprocessingInk" xmlns:wne="http://schemas.microsoft.com/office/word/2006/wordml" xmlns:wps="http://schemas.microsoft.com/office/word/2010/wordprocessingShape" mc:Ignorable="w14 wp14">
-  <w:docDefaults>
-    <w:rPrDefault>
-      <w:rPr>
-        <w:rFonts w:asciiTheme="minorHAnsi" w:eastAsiaTheme="minorHAnsi" w:hAnsiTheme="minorHAnsi" w:cstheme="minorBidi"/>
-        <w:sz w:val="22"/>
-        <w:szCs w:val="22"/>
-        <w:lang w:val="en-US" w:eastAsia="en-US" w:bidi="ar-SA"/>
-      </w:rPr>
-    </w:rPrDefault>
-    <w:pPrDefault>
-      <w:pPr>
-        <w:spacing w:after="200" w:line="276" w:lineRule="auto"/>
-      </w:pPr>
-    </w:pPrDefault>
-  </w:docDefaults>
-  <w:latentStyles w:defLockedState="0" w:defUIPriority="99" w:defSemiHidden="1" w:defUnhideWhenUsed="1" w:defQFormat="0" w:count="267">
-    <w:lsdException w:name="Normal" w:semiHidden="0" w:uiPriority="0" w:unhideWhenUsed="0" w:qFormat="1"/>
-    <w:lsdException w:name="heading 1" w:semiHidden="0" w:uiPriority="9" w:unhideWhenUsed="0" w:qFormat="1"/>
-    <w:lsdException w:name="heading 2" w:uiPriority="9" w:qFormat="1"/>
-    <w:lsdException w:name="heading 3" w:uiPriority="9" w:qFormat="1"/>
-    <w:lsdException w:name="heading 4" w:uiPriority="9" w:qFormat="1"/>
-    <w:lsdException w:name="heading 5" w:uiPriority="9" w:qFormat="1"/>
-    <w:lsdException w:name="heading 6" w:uiPriority="9" w:qFormat="1"/>
-    <w:lsdException w:name="heading 7" w:uiPriority="9" w:qFormat="1"/>
-    <w:lsdException w:name="heading 8" w:uiPriority="9" w:qFormat="1"/>
-    <w:lsdException w:name="heading 9" w:uiPriority="9" w:qFormat="1"/>
-    <w:lsdException w:name="toc 1" w:uiPriority="39"/>
-    <w:lsdException w:name="toc 2" w:uiPriority="39"/>
-    <w:lsdException w:name="toc 3" w:uiPriority="39"/>
-    <w:lsdException w:name="toc 4" w:uiPriority="39"/>
-    <w:lsdException w:name="toc 5" w:uiPriority="39"/>
-    <w:lsdException w:name="toc 6" w:uiPriority="39"/>
-    <w:lsdException w:name="toc 7" w:uiPriority="39"/>
-    <w:lsdException w:name="toc 8" w:uiPriority="39"/>
-    <w:lsdException w:name="toc 9" w:uiPriority="39"/>
-    <w:lsdException w:name="caption" w:uiPriority="35" w:qFormat="1"/>
-    <w:lsdException w:name="Title" w:semiHidden="0" w:uiPriority="10" w:unhideWhenUsed="0"/>
-    <w:lsdException w:name="Default Paragraph Font" w:uiPriority="1"/>
-    <w:lsdException w:name="Subtitle" w:semiHidden="0" w:uiPriority="11" w:unhideWhenUsed="0"/>
-    <w:lsdException w:name="Strong" w:semiHidden="0" w:uiPriority="22" w:unhideWhenUsed="0" w:qFormat="1"/>
-    <w:lsdException w:name="Emphasis" w:semiHidden="0" w:uiPriority="20" w:unhideWhenUsed="0"/>
-    <w:lsdException w:name="Table Grid" w:semiHidden="0" w:uiPriority="59" w:unhideWhenUsed="0"/>
-    <w:lsdException w:name="Placeholder Text" w:unhideWhenUsed="0"/>
-    <w:lsdException w:name="No Spacing" w:semiHidden="0" w:uiPriority="1" w:unhideWhenUsed="0"/>
-    <w:lsdException w:name="Light Shading" w:semiHidden="0" w:uiPriority="60" w:unhideWhenUsed="0"/>
-    <w:lsdException w:name="Light List" w:semiHidden="0" w:uiPriority="61" w:unhideWhenUsed="0"/>
-    <w:lsdException w:name="Light Grid" w:semiHidden="0" w:uiPriority="62" w:unhideWhenUsed="0"/>
-    <w:lsdException w:name="Medium Shading 1" w:semiHidden="0" w:uiPriority="63" w:unhideWhenUsed="0"/>
-    <w:lsdException w:name="Medium Shading 2" w:semiHidden="0" w:uiPriority="64" w:unhideWhenUsed="0"/>
-    <w:lsdException w:name="Medium List 1" w:semiHidden="0" w:uiPriority="65" w:unhideWhenUsed="0"/>
-    <w:lsdException w:name="Medium List 2" w:semiHidden="0" w:uiPriority="66" w:unhideWhenUsed="0"/>
-    <w:lsdException w:name="Medium Grid 1" w:semiHidden="0" w:uiPriority="67" w:unhideWhenUsed="0"/>
-    <w:lsdException w:name="Medium Grid 2" w:semiHidden="0" w:uiPriority="68" w:unhideWhenUsed="0"/>
-    <w:lsdException w:name="Medium Grid 3" w:semiHidden="0" w:uiPriority="69" w:unhideWhenUsed="0"/>
-    <w:lsdException w:name="Dark List" w:semiHidden="0" w:uiPriority="70" w:unhideWhenUsed="0"/>
-    <w:lsdException w:name="Colorful Shading" w:semiHidden="0" w:uiPriority="71" w:unhideWhenUsed="0"/>
-    <w:lsdException w:name="Colorful List" w:semiHidden="0" w:uiPriority="72" w:unhideWhenUsed="0"/>
-    <w:lsdException w:name="Colorful Grid" w:semiHidden="0" w:uiPriority="73" w:unhideWhenUsed="0"/>
-    <w:lsdException w:name="Light Shading Accent 1" w:semiHidden="0" w:uiPriority="60" w:unhideWhenUsed="0"/>
-    <w:lsdException w:name="Light List Accent 1" w:semiHidden="0" w:uiPriority="61" w:unhideWhenUsed="0"/>
-    <w:lsdException w:name="Light Grid Accent 1" w:semiHidden="0" w:uiPriority="62" w:unhideWhenUsed="0"/>
-    <w:lsdException w:name="Medium Shading 1 Accent 1" w:semiHidden="0" w:uiPriority="63" w:unhideWhenUsed="0"/>
-    <w:lsdException w:name="Medium Shading 2 Accent 1" w:semiHidden="0" w:uiPriority="64" w:unhideWhenUsed="0"/>
-    <w:lsdException w:name="Medium List 1 Accent 1" w:semiHidden="0" w:uiPriority="65" w:unhideWhenUsed="0"/>
-    <w:lsdException w:name="Revision" w:unhideWhenUsed="0"/>
-    <w:lsdException w:name="List Paragraph" w:semiHidden="0" w:uiPriority="34" w:unhideWhenUsed="0" w:qFormat="1"/>
-    <w:lsdException w:name="Quote" w:semiHidden="0" w:uiPriority="29" w:unhideWhenUsed="0"/>
-    <w:lsdException w:name="Intense Quote" w:semiHidden="0" w:uiPriority="30" w:unhideWhenUsed="0"/>
-    <w:lsdException w:name="Medium List 2 Accent 1" w:semiHidden="0" w:uiPriority="66" w:unhideWhenUsed="0"/>
-    <w:lsdException w:name="Medium Grid 1 Accent 1" w:semiHidden="0" w:uiPriority="67" w:unhideWhenUsed="0"/>
-    <w:lsdException w:name="Medium Grid 2 Accent 1" w:semiHidden="0" w:uiPriority="68" w:unhideWhenUsed="0"/>
-    <w:lsdException w:name="Medium Grid 3 Accent 1" w:semiHidden="0" w:uiPriority="69" w:unhideWhenUsed="0"/>
-    <w:lsdException w:name="Dark List Accent 1" w:semiHidden="0" w:uiPriority="70" w:unhideWhenUsed="0"/>
-    <w:lsdException w:name="Colorful Shading Accent 1" w:semiHidden="0" w:uiPriority="71" w:unhideWhenUsed="0"/>
-    <w:lsdException w:name="Colorful List Accent 1" w:semiHidden="0" w:uiPriority="72" w:unhideWhenUsed="0"/>
-    <w:lsdException w:name="Colorful Grid Accent 1" w:semiHidden="0" w:uiPriority="73" w:unhideWhenUsed="0"/>
-    <w:lsdException w:name="Light Shading Accent 2" w:semiHidden="0" w:uiPriority="60" w:unhideWhenUsed="0"/>
-    <w:lsdException w:name="Light List Accent 2" w:semiHidden="0" w:uiPriority="61" w:unhideWhenUsed="0"/>
-    <w:lsdException w:name="Light Grid Accent 2" w:semiHidden="0" w:uiPriority="62" w:unhideWhenUsed="0"/>
-    <w:lsdException w:name="Medium Shading 1 Accent 2" w:semiHidden="0" w:uiPriority="63" w:unhideWhenUsed="0"/>
-    <w:lsdException w:name="Medium Shading 2 Accent 2" w:semiHidden="0" w:uiPriority="64" w:unhideWhenUsed="0"/>
-    <w:lsdException w:name="Medium List 1 Accent 2" w:semiHidden="0" w:uiPriority="65" w:unhideWhenUsed="0"/>
-    <w:lsdException w:name="Medium List 2 Accent 2" w:semiHidden="0" w:uiPriority="66" w:unhideWhenUsed="0"/>
-    <w:lsdException w:name="Medium Grid 1 Accent 2" w:semiHidden="0" w:uiPriority="67" w:unhideWhenUsed="0"/>
-    <w:lsdException w:name="Medium Grid 2 Accent 2" w:semiHidden="0" w:uiPriority="68" w:unhideWhenUsed="0"/>
-    <w:lsdException w:name="Medium Grid 3 Accent 2" w:semiHidden="0" w:uiPriority="69" w:unhideWhenUsed="0"/>
-    <w:lsdException w:name="Dark List Accent 2" w:semiHidden="0" w:uiPriority="70" w:unhideWhenUsed="0"/>
-    <w:lsdException w:name="Colorful Shading Accent 2" w:semiHidden="0" w:uiPriority="71" w:unhideWhenUsed="0"/>
-    <w:lsdException w:name="Colorful List Accent 2" w:semiHidden="0" w:uiPriority="72" w:unhideWhenUsed="0"/>
-    <w:lsdException w:name="Colorful Grid Accent 2" w:semiHidden="0" w:uiPriority="73" w:unhideWhenUsed="0"/>
-    <w:lsdException w:name="Light Shading Accent 3" w:semiHidden="0" w:uiPriority="60" w:unhideWhenUsed="0"/>
-    <w:lsdException w:name="Light List Accent 3" w:semiHidden="0" w:uiPriority="61" w:unhideWhenUsed="0"/>
-    <w:lsdException w:name="Light Grid Accent 3" w:semiHidden="0" w:uiPriority="62" w:unhideWhenUsed="0"/>
-    <w:lsdException w:name="Medium Shading 1 Accent 3" w:semiHidden="0" w:uiPriority="63" w:unhideWhenUsed="0"/>
-    <w:lsdException w:name="Medium Shading 2 Accent 3" w:semiHidden="0" w:uiPriority="64" w:unhideWhenUsed="0"/>
-    <w:lsdException w:name="Medium List 1 Accent 3" w:semiHidden="0" w:uiPriority="65" w:unhideWhenUsed="0"/>
-    <w:lsdException w:name="Medium List 2 Accent 3" w:semiHidden="0" w:uiPriority="66" w:unhideWhenUsed="0"/>
-    <w:lsdException w:name="Medium Grid 1 Accent 3" w:semiHidden="0" w:uiPriority="67" w:unhideWhenUsed="0"/>
-    <w:lsdException w:name="Medium Grid 2 Accent 3" w:semiHidden="0" w:uiPriority="68" w:unhideWhenUsed="0"/>
-    <w:lsdException w:name="Medium Grid 3 Accent 3" w:semiHidden="0" w:uiPriority="69" w:unhideWhenUsed="0"/>
-    <w:lsdException w:name="Dark List Accent 3" w:semiHidden="0" w:uiPriority="70" w:unhideWhenUsed="0"/>
-    <w:lsdException w:name="Colorful Shading Accent 3" w:semiHidden="0" w:uiPriority="71" w:unhideWhenUsed="0"/>
-    <w:lsdException w:name="Colorful List Accent 3" w:semiHidden="0" w:uiPriority="72" w:unhideWhenUsed="0"/>
-    <w:lsdException w:name="Colorful Grid Accent 3" w:semiHidden="0" w:uiPriority="73" w:unhideWhenUsed="0"/>
-    <w:lsdException w:name="Light Shading Accent 4" w:semiHidden="0" w:uiPriority="60" w:unhideWhenUsed="0"/>
-    <w:lsdException w:name="Light List Accent 4" w:semiHidden="0" w:uiPriority="61" w:unhideWhenUsed="0"/>
-    <w:lsdException w:name="Light Grid Accent 4" w:semiHidden="0" w:uiPriority="62" w:unhideWhenUsed="0"/>
-    <w:lsdException w:name="Medium Shading 1 Accent 4" w:semiHidden="0" w:uiPriority="63" w:unhideWhenUsed="0"/>
-    <w:lsdException w:name="Medium Shading 2 Accent 4" w:semiHidden="0" w:uiPriority="64" w:unhideWhenUsed="0"/>
-    <w:lsdException w:name="Medium List 1 Accent 4" w:semiHidden="0" w:uiPriority="65" w:unhideWhenUsed="0"/>
-    <w:lsdException w:name="Medium List 2 Accent 4" w:semiHidden="0" w:uiPriority="66" w:unhideWhenUsed="0"/>
-    <w:lsdException w:name="Medium Grid 1 Accent 4" w:semiHidden="0" w:uiPriority="67" w:unhideWhenUsed="0"/>
-    <w:lsdException w:name="Medium Grid 2 Accent 4" w:semiHidden="0" w:uiPriority="68" w:unhideWhenUsed="0"/>
-    <w:lsdException w:name="Medium Grid 3 Accent 4" w:semiHidden="0" w:uiPriority="69" w:unhideWhenUsed="0"/>
-    <w:lsdException w:name="Dark List Accent 4" w:semiHidden="0" w:uiPriority="70" w:unhideWhenUsed="0"/>
-    <w:lsdException w:name="Colorful Shading Accent 4" w:semiHidden="0" w:uiPriority="71" w:unhideWhenUsed="0"/>
-    <w:lsdException w:name="Colorful List Accent 4" w:semiHidden="0" w:uiPriority="72" w:unhideWhenUsed="0"/>
-    <w:lsdException w:name="Colorful Grid Accent 4" w:semiHidden="0" w:uiPriority="73" w:unhideWhenUsed="0"/>
-    <w:lsdException w:name="Light Shading Accent 5" w:semiHidden="0" w:uiPriority="60" w:unhideWhenUsed="0"/>
-    <w:lsdException w:name="Light List Accent 5" w:semiHidden="0" w:uiPriority="61" w:unhideWhenUsed="0"/>
-    <w:lsdException w:name="Light Grid Accent 5" w:semiHidden="0" w:uiPriority="62" w:unhideWhenUsed="0"/>
-    <w:lsdException w:name="Medium Shading 1 Accent 5" w:semiHidden="0" w:uiPriority="63" w:unhideWhenUsed="0"/>
-    <w:lsdException w:name="Medium Shading 2 Accent 5" w:semiHidden="0" w:uiPriority="64" w:unhideWhenUsed="0"/>
-    <w:lsdException w:name="Medium List 1 Accent 5" w:semiHidden="0" w:uiPriority="65" w:unhideWhenUsed="0"/>
-    <w:lsdException w:name="Medium List 2 Accent 5" w:semiHidden="0" w:uiPriority="66" w:unhideWhenUsed="0"/>
-    <w:lsdException w:name="Medium Grid 1 Accent 5" w:semiHidden="0" w:uiPriority="67" w:unhideWhenUsed="0"/>
-    <w:lsdException w:name="Medium Grid 2 Accent 5" w:semiHidden="0" w:uiPriority="68" w:unhideWhenUsed="0"/>
-    <w:lsdException w:name="Medium Grid 3 Accent 5" w:semiHidden="0" w:uiPriority="69" w:unhideWhenUsed="0"/>
-    <w:lsdException w:name="Dark List Accent 5" w:semiHidden="0" w:uiPriority="70" w:unhideWhenUsed="0"/>
-    <w:lsdException w:name="Colorful Shading Accent 5" w:semiHidden="0" w:uiPriority="71" w:unhideWhenUsed="0"/>
-    <w:lsdException w:name="Colorful List Accent 5" w:semiHidden="0" w:uiPriority="72" w:unhideWhenUsed="0"/>
-    <w:lsdException w:name="Colorful Grid Accent 5" w:semiHidden="0" w:uiPriority="73" w:unhideWhenUsed="0"/>
-    <w:lsdException w:name="Light Shading Accent 6" w:semiHidden="0" w:uiPriority="60" w:unhideWhenUsed="0"/>
-    <w:lsdException w:name="Light List Accent 6" w:semiHidden="0" w:uiPriority="61" w:unhideWhenUsed="0"/>
-    <w:lsdException w:name="Light Grid Accent 6" w:semiHidden="0" w:uiPriority="62" w:unhideWhenUsed="0"/>
-    <w:lsdException w:name="Medium Shading 1 Accent 6" w:semiHidden="0" w:uiPriority="63" w:unhideWhenUsed="0"/>
-    <w:lsdException w:name="Medium Shading 2 Accent 6" w:semiHidden="0" w:uiPriority="64" w:unhideWhenUsed="0"/>
-    <w:lsdException w:name="Medium List 1 Accent 6" w:semiHidden="0" w:uiPriority="65" w:unhideWhenUsed="0"/>
-    <w:lsdException w:name="Medium List 2 Accent 6" w:semiHidden="0" w:uiPriority="66" w:unhideWhenUsed="0"/>
-    <w:lsdException w:name="Medium Grid 1 Accent 6" w:semiHidden="0" w:uiPriority="67" w:unhideWhenUsed="0"/>
-    <w:lsdException w:name="Medium Grid 2 Accent 6" w:semiHidden="0" w:uiPriority="68" w:unhideWhenUsed="0"/>
-    <w:lsdException w:name="Medium Grid 3 Accent 6" w:semiHidden="0" w:uiPriority="69" w:unhideWhenUsed="0"/>
-    <w:lsdException w:name="Dark List Accent 6" w:semiHidden="0" w:uiPriority="70" w:unhideWhenUsed="0"/>
-    <w:lsdException w:name="Colorful Shading Accent 6" w:semiHidden="0" w:uiPriority="71" w:unhideWhenUsed="0"/>
-    <w:lsdException w:name="Colorful List Accent 6" w:semiHidden="0" w:uiPriority="72" w:unhideWhenUsed="0"/>
-    <w:lsdException w:name="Colorful Grid Accent 6" w:semiHidden="0" w:uiPriority="73" w:unhideWhenUsed="0"/>
-    <w:lsdException w:name="Subtle Emphasis" w:semiHidden="0" w:uiPriority="19" w:unhideWhenUsed="0"/>
-    <w:lsdException w:name="Intense Emphasis" w:semiHidden="0" w:uiPriority="21" w:unhideWhenUsed="0"/>
-    <w:lsdException w:name="Subtle Reference" w:semiHidden="0" w:uiPriority="31" w:unhideWhenUsed="0"/>
-    <w:lsdException w:name="Intense Reference" w:semiHidden="0" w:uiPriority="32" w:unhideWhenUsed="0"/>
-    <w:lsdException w:name="Book Title" w:semiHidden="0" w:uiPriority="33" w:unhideWhenUsed="0"/>
-    <w:lsdException w:name="Bibliography" w:uiPriority="37"/>
-    <w:lsdException w:name="TOC Heading" w:uiPriority="39" w:qFormat="1"/>
-  </w:latentStyles>
-  <w:style w:type="paragraph" w:default="1" w:styleId="Normal">
-    <w:name w:val="Normal"/>
-    <w:qFormat/>
-    <w:rsid w:val="008063E1"/>
-    <w:pPr>
-      <w:spacing w:before="80" w:after="120"/>
-    </w:pPr>
-  </w:style>
-  <w:style w:type="paragraph" w:styleId="Heading1">
-    <w:name w:val="heading 1"/>
-    <w:basedOn w:val="Normal"/>
-    <w:next w:val="Normal"/>
-    <w:link w:val="Heading1Char"/>
-    <w:uiPriority w:val="9"/>
-    <w:qFormat/>
-    <w:rsid w:val="009254B7"/>
-    <w:pPr>
-      <w:keepNext/>
-      <w:keepLines/>
-      <w:spacing w:before="200" w:after="40"/>
-      <w:outlineLvl w:val="0"/>
-    </w:pPr>
-    <w:rPr>
-      <w:rFonts w:eastAsiaTheme="majorEastAsia" w:cstheme="majorBidi"/>
-      <w:b/>
-      <w:color w:val="642D08"/>
-      <w:sz w:val="40"/>
-      <w:szCs w:val="32"/>
-    </w:rPr>
-  </w:style>
-  <w:style w:type="paragraph" w:styleId="Heading2">
-    <w:name w:val="heading 2"/>
-    <w:basedOn w:val="Normal"/>
-    <w:next w:val="Normal"/>
-    <w:link w:val="Heading2Char"/>
-    <w:uiPriority w:val="9"/>
-    <w:qFormat/>
-    <w:rsid w:val="0079305D"/>
-    <w:pPr>
-      <w:keepNext/>
-      <w:keepLines/>
-      <w:numPr>
-        <w:numId w:val="1"/>
-      </w:numPr>
-      <w:spacing w:before="200" w:after="40"/>
-      <w:outlineLvl w:val="1"/>
-    </w:pPr>
-    <w:rPr>
-      <w:rFonts w:eastAsiaTheme="majorEastAsia" w:cstheme="majorBidi"/>
-      <w:b/>
-      <w:color w:val="7C380A"/>
-      <w:sz w:val="36"/>
-      <w:szCs w:val="36"/>
-      <w:lang w:val="bg-BG"/>
-    </w:rPr>
-  </w:style>
-  <w:style w:type="paragraph" w:styleId="Heading3">
-    <w:name w:val="heading 3"/>
-    <w:basedOn w:val="Normal"/>
-    <w:next w:val="Normal"/>
-    <w:link w:val="Heading3Char"/>
-    <w:uiPriority w:val="9"/>
-    <w:unhideWhenUsed/>
-    <w:qFormat/>
-    <w:rsid w:val="008C5930"/>
-    <w:pPr>
-      <w:keepNext/>
-      <w:keepLines/>
-      <w:spacing w:before="120" w:after="40"/>
-      <w:outlineLvl w:val="2"/>
-    </w:pPr>
-    <w:rPr>
-      <w:rFonts w:eastAsiaTheme="majorEastAsia" w:cstheme="majorBidi"/>
-      <w:b/>
-      <w:color w:val="8F400B"/>
-      <w:sz w:val="32"/>
-      <w:szCs w:val="32"/>
-    </w:rPr>
-  </w:style>
-  <w:style w:type="paragraph" w:styleId="Heading4">
-    <w:name w:val="heading 4"/>
-    <w:basedOn w:val="Normal"/>
-    <w:next w:val="Normal"/>
-    <w:link w:val="Heading4Char"/>
-    <w:uiPriority w:val="9"/>
-    <w:unhideWhenUsed/>
-    <w:qFormat/>
-    <w:rsid w:val="008C5930"/>
-    <w:pPr>
-      <w:keepNext/>
-      <w:keepLines/>
-      <w:spacing w:before="120" w:after="40"/>
-      <w:outlineLvl w:val="3"/>
-    </w:pPr>
-    <w:rPr>
-      <w:rFonts w:eastAsiaTheme="majorEastAsia" w:cstheme="majorBidi"/>
-      <w:b/>
-      <w:iCs/>
-      <w:color w:val="A34A0D"/>
-      <w:sz w:val="28"/>
-    </w:rPr>
-  </w:style>
-  <w:style w:type="paragraph" w:styleId="Heading5">
-    <w:name w:val="heading 5"/>
-    <w:basedOn w:val="Normal"/>
-    <w:next w:val="Normal"/>
-    <w:link w:val="Heading5Char"/>
-    <w:uiPriority w:val="9"/>
-    <w:semiHidden/>
-    <w:unhideWhenUsed/>
-    <w:qFormat/>
-    <w:rsid w:val="008C5930"/>
-    <w:pPr>
-      <w:keepNext/>
-      <w:keepLines/>
-      <w:spacing w:after="0"/>
-      <w:outlineLvl w:val="4"/>
-    </w:pPr>
-    <w:rPr>
-      <w:rFonts w:eastAsiaTheme="majorEastAsia" w:cstheme="majorBidi"/>
-      <w:b/>
-      <w:color w:val="B2500E"/>
-    </w:rPr>
-  </w:style>
-  <w:style w:type="character" w:default="1" w:styleId="DefaultParagraphFont">
-    <w:name w:val="Default Paragraph Font"/>
-    <w:uiPriority w:val="1"/>
-    <w:semiHidden/>
-    <w:unhideWhenUsed/>
-  </w:style>
-  <w:style w:type="table" w:default="1" w:styleId="TableNormal">
-    <w:name w:val="Normal Table"/>
-    <w:uiPriority w:val="99"/>
-    <w:semiHidden/>
-    <w:unhideWhenUsed/>
-    <w:tblPr>
-      <w:tblInd w:w="0" w:type="dxa"/>
-      <w:tblCellMar>
-        <w:top w:w="0" w:type="dxa"/>
-        <w:left w:w="108" w:type="dxa"/>
-        <w:bottom w:w="0" w:type="dxa"/>
-        <w:right w:w="108" w:type="dxa"/>
-      </w:tblCellMar>
-    </w:tblPr>
-  </w:style>
-  <w:style w:type="numbering" w:default="1" w:styleId="NoList">
-    <w:name w:val="No List"/>
-    <w:uiPriority w:val="99"/>
-    <w:semiHidden/>
-    <w:unhideWhenUsed/>
-  </w:style>
-  <w:style w:type="paragraph" w:styleId="Header">
-    <w:name w:val="header"/>
-    <w:basedOn w:val="Normal"/>
-    <w:link w:val="HeaderChar"/>
-    <w:uiPriority w:val="99"/>
-    <w:unhideWhenUsed/>
-    <w:rsid w:val="008068A2"/>
-    <w:pPr>
-      <w:tabs>
-        <w:tab w:val="center" w:pos="4680"/>
-        <w:tab w:val="right" w:pos="9360"/>
-      </w:tabs>
-      <w:spacing w:after="0" w:line="240" w:lineRule="auto"/>
-    </w:pPr>
-  </w:style>
-  <w:style w:type="character" w:customStyle="1" w:styleId="HeaderChar">
-    <w:name w:val="Header Char"/>
-    <w:basedOn w:val="DefaultParagraphFont"/>
-    <w:link w:val="Header"/>
-    <w:uiPriority w:val="99"/>
-    <w:rsid w:val="008068A2"/>
-  </w:style>
-  <w:style w:type="paragraph" w:styleId="Footer">
-    <w:name w:val="footer"/>
-    <w:basedOn w:val="Normal"/>
-    <w:link w:val="FooterChar"/>
-    <w:uiPriority w:val="99"/>
-    <w:unhideWhenUsed/>
-    <w:rsid w:val="008068A2"/>
-    <w:pPr>
-      <w:tabs>
-        <w:tab w:val="center" w:pos="4680"/>
-        <w:tab w:val="right" w:pos="9360"/>
-      </w:tabs>
-      <w:spacing w:after="0" w:line="240" w:lineRule="auto"/>
-    </w:pPr>
-  </w:style>
-  <w:style w:type="character" w:customStyle="1" w:styleId="FooterChar">
-    <w:name w:val="Footer Char"/>
-    <w:basedOn w:val="DefaultParagraphFont"/>
-    <w:link w:val="Footer"/>
-    <w:uiPriority w:val="99"/>
-    <w:rsid w:val="008068A2"/>
-  </w:style>
-  <w:style w:type="paragraph" w:styleId="BalloonText">
-    <w:name w:val="Balloon Text"/>
-    <w:basedOn w:val="Normal"/>
-    <w:link w:val="BalloonTextChar"/>
-    <w:uiPriority w:val="99"/>
-    <w:semiHidden/>
-    <w:unhideWhenUsed/>
-    <w:rsid w:val="00564D7B"/>
-    <w:pPr>
-      <w:spacing w:after="0" w:line="240" w:lineRule="auto"/>
-    </w:pPr>
-    <w:rPr>
-      <w:rFonts w:ascii="Tahoma" w:hAnsi="Tahoma" w:cs="Tahoma"/>
-      <w:sz w:val="16"/>
-      <w:szCs w:val="16"/>
-    </w:rPr>
-  </w:style>
-  <w:style w:type="character" w:customStyle="1" w:styleId="BalloonTextChar">
-    <w:name w:val="Balloon Text Char"/>
-    <w:basedOn w:val="DefaultParagraphFont"/>
-    <w:link w:val="BalloonText"/>
-    <w:uiPriority w:val="99"/>
-    <w:semiHidden/>
-    <w:rsid w:val="00564D7B"/>
-    <w:rPr>
-      <w:rFonts w:ascii="Tahoma" w:hAnsi="Tahoma" w:cs="Tahoma"/>
-      <w:sz w:val="16"/>
-      <w:szCs w:val="16"/>
-    </w:rPr>
-  </w:style>
-  <w:style w:type="character" w:styleId="Hyperlink">
-    <w:name w:val="Hyperlink"/>
-    <w:basedOn w:val="DefaultParagraphFont"/>
-    <w:uiPriority w:val="99"/>
-    <w:unhideWhenUsed/>
-    <w:rsid w:val="0079324A"/>
-    <w:rPr>
-      <w:color w:val="0000FF" w:themeColor="hyperlink"/>
-      <w:u w:val="single"/>
-    </w:rPr>
-  </w:style>
-  <w:style w:type="character" w:customStyle="1" w:styleId="Heading1Char">
-    <w:name w:val="Heading 1 Char"/>
-    <w:basedOn w:val="DefaultParagraphFont"/>
-    <w:link w:val="Heading1"/>
-    <w:uiPriority w:val="9"/>
-    <w:rsid w:val="009254B7"/>
-    <w:rPr>
-      <w:rFonts w:eastAsiaTheme="majorEastAsia" w:cstheme="majorBidi"/>
-      <w:b/>
-      <w:color w:val="642D08"/>
-      <w:sz w:val="40"/>
-      <w:szCs w:val="32"/>
-    </w:rPr>
-  </w:style>
-  <w:style w:type="character" w:customStyle="1" w:styleId="Heading2Char">
-    <w:name w:val="Heading 2 Char"/>
-    <w:basedOn w:val="DefaultParagraphFont"/>
-    <w:link w:val="Heading2"/>
-    <w:uiPriority w:val="9"/>
-    <w:rsid w:val="0079305D"/>
-    <w:rPr>
-      <w:rFonts w:eastAsiaTheme="majorEastAsia" w:cstheme="majorBidi"/>
-      <w:b/>
-      <w:color w:val="7C380A"/>
-      <w:sz w:val="36"/>
-      <w:szCs w:val="36"/>
-      <w:lang w:val="bg-BG"/>
-    </w:rPr>
-  </w:style>
-  <w:style w:type="paragraph" w:styleId="NormalWeb">
-    <w:name w:val="Normal (Web)"/>
-    <w:basedOn w:val="Normal"/>
-    <w:uiPriority w:val="99"/>
-    <w:semiHidden/>
-    <w:unhideWhenUsed/>
-    <w:rsid w:val="00524789"/>
-    <w:pPr>
-      <w:spacing w:before="100" w:beforeAutospacing="1" w:after="100" w:afterAutospacing="1" w:line="240" w:lineRule="auto"/>
-    </w:pPr>
-    <w:rPr>
-      <w:rFonts w:ascii="Times New Roman" w:eastAsia="Times New Roman" w:hAnsi="Times New Roman" w:cs="Times New Roman"/>
-      <w:sz w:val="24"/>
-      <w:szCs w:val="24"/>
-    </w:rPr>
-  </w:style>
-  <w:style w:type="character" w:styleId="Strong">
-    <w:name w:val="Strong"/>
-    <w:basedOn w:val="DefaultParagraphFont"/>
-    <w:uiPriority w:val="22"/>
-    <w:qFormat/>
-    <w:rsid w:val="00524789"/>
-    <w:rPr>
-      <w:b/>
-      <w:bCs/>
-    </w:rPr>
-  </w:style>
-  <w:style w:type="character" w:customStyle="1" w:styleId="Heading3Char">
-    <w:name w:val="Heading 3 Char"/>
-    <w:basedOn w:val="DefaultParagraphFont"/>
-    <w:link w:val="Heading3"/>
-    <w:uiPriority w:val="9"/>
-    <w:rsid w:val="008C5930"/>
-    <w:rPr>
-      <w:rFonts w:eastAsiaTheme="majorEastAsia" w:cstheme="majorBidi"/>
-      <w:b/>
-      <w:color w:val="8F400B"/>
-      <w:sz w:val="32"/>
-      <w:szCs w:val="32"/>
-    </w:rPr>
-  </w:style>
-  <w:style w:type="character" w:customStyle="1" w:styleId="Heading4Char">
-    <w:name w:val="Heading 4 Char"/>
-    <w:basedOn w:val="DefaultParagraphFont"/>
-    <w:link w:val="Heading4"/>
-    <w:uiPriority w:val="9"/>
-    <w:rsid w:val="008C5930"/>
-    <w:rPr>
-      <w:rFonts w:eastAsiaTheme="majorEastAsia" w:cstheme="majorBidi"/>
-      <w:b/>
-      <w:iCs/>
-      <w:color w:val="A34A0D"/>
-      <w:sz w:val="28"/>
-    </w:rPr>
-  </w:style>
-  <w:style w:type="paragraph" w:styleId="ListParagraph">
-    <w:name w:val="List Paragraph"/>
-    <w:basedOn w:val="Normal"/>
-    <w:link w:val="ListParagraphChar"/>
-    <w:uiPriority w:val="34"/>
-    <w:qFormat/>
-    <w:rsid w:val="008617B5"/>
-    <w:pPr>
-      <w:ind w:left="720"/>
-      <w:contextualSpacing/>
-    </w:pPr>
-  </w:style>
-  <w:style w:type="character" w:styleId="FollowedHyperlink">
-    <w:name w:val="FollowedHyperlink"/>
-    <w:basedOn w:val="DefaultParagraphFont"/>
-    <w:uiPriority w:val="99"/>
-    <w:semiHidden/>
-    <w:unhideWhenUsed/>
-    <w:rsid w:val="00C0490B"/>
-    <w:rPr>
-      <w:color w:val="800080" w:themeColor="followedHyperlink"/>
-      <w:u w:val="single"/>
-    </w:rPr>
-  </w:style>
-  <w:style w:type="character" w:customStyle="1" w:styleId="Heading5Char">
-    <w:name w:val="Heading 5 Char"/>
-    <w:basedOn w:val="DefaultParagraphFont"/>
-    <w:link w:val="Heading5"/>
-    <w:uiPriority w:val="9"/>
-    <w:semiHidden/>
-    <w:rsid w:val="008C5930"/>
-    <w:rPr>
-      <w:rFonts w:eastAsiaTheme="majorEastAsia" w:cstheme="majorBidi"/>
-      <w:b/>
-      <w:color w:val="B2500E"/>
-    </w:rPr>
-  </w:style>
-  <w:style w:type="paragraph" w:customStyle="1" w:styleId="Code">
-    <w:name w:val="Code"/>
-    <w:basedOn w:val="Normal"/>
-    <w:link w:val="CodeChar"/>
-    <w:qFormat/>
-    <w:rsid w:val="008063E1"/>
-    <w:rPr>
-      <w:rFonts w:ascii="Consolas" w:hAnsi="Consolas"/>
-      <w:b/>
-      <w:noProof/>
-    </w:rPr>
-  </w:style>
-  <w:style w:type="character" w:customStyle="1" w:styleId="CodeChar">
-    <w:name w:val="Code Char"/>
-    <w:basedOn w:val="DefaultParagraphFont"/>
-    <w:link w:val="Code"/>
-    <w:rsid w:val="008063E1"/>
-    <w:rPr>
-      <w:rFonts w:ascii="Consolas" w:hAnsi="Consolas"/>
-      <w:b/>
-      <w:noProof/>
-    </w:rPr>
-  </w:style>
-  <w:style w:type="table" w:styleId="TableGrid">
-    <w:name w:val="Table Grid"/>
-    <w:basedOn w:val="TableNormal"/>
-    <w:uiPriority w:val="59"/>
-    <w:rsid w:val="00CD2B0A"/>
-    <w:pPr>
-      <w:spacing w:after="0" w:line="240" w:lineRule="auto"/>
-    </w:pPr>
-    <w:tblPr>
-      <w:tblBorders>
-        <w:top w:val="single" w:sz="4" w:space="0" w:color="auto"/>
-        <w:left w:val="single" w:sz="4" w:space="0" w:color="auto"/>
-        <w:bottom w:val="single" w:sz="4" w:space="0" w:color="auto"/>
-        <w:right w:val="single" w:sz="4" w:space="0" w:color="auto"/>
-        <w:insideH w:val="single" w:sz="4" w:space="0" w:color="auto"/>
-        <w:insideV w:val="single" w:sz="4" w:space="0" w:color="auto"/>
-      </w:tblBorders>
-    </w:tblPr>
-  </w:style>
-  <w:style w:type="character" w:customStyle="1" w:styleId="ListParagraphChar">
-    <w:name w:val="List Paragraph Char"/>
-    <w:basedOn w:val="DefaultParagraphFont"/>
-    <w:link w:val="ListParagraph"/>
+  <w:style w:type="character" w:customStyle="1" w:styleId="ad">
+    <w:name w:val="Списък на абзаци Знак"/>
+    <w:basedOn w:val="a0"/>
+    <w:link w:val="ac"/>
     <w:uiPriority w:val="34"/>
     <w:rsid w:val="0031143A"/>
   </w:style>
@@ -9454,7 +9061,7 @@
 </file>
 
 <file path=customXml/itemProps1.xml><?xml version="1.0" encoding="utf-8"?>
-<ds:datastoreItem xmlns:ds="http://schemas.openxmlformats.org/officeDocument/2006/customXml" ds:itemID="{1CA88BF2-E826-4F9F-B3F5-8E18180EE797}">
+<ds:datastoreItem xmlns:ds="http://schemas.openxmlformats.org/officeDocument/2006/customXml" ds:itemID="{46301930-3621-470D-BC78-7742CFDF5BD0}">
   <ds:schemaRefs>
     <ds:schemaRef ds:uri="http://schemas.openxmlformats.org/officeDocument/2006/bibliography"/>
   </ds:schemaRefs>

</xml_diff>